<commit_message>
RM 24 - Mudança no fluxo de Gerência de Configuração.
</commit_message>
<xml_diff>
--- a/Documentos/Construcao/Metodologia - SGCONT.docx
+++ b/Documentos/Construcao/Metodologia - SGCONT.docx
@@ -422,8 +422,6 @@
           </wp:inline>
         </w:drawing>
       </w:r>
-      <w:bookmarkStart w:id="0" w:name="_GoBack"/>
-      <w:bookmarkEnd w:id="0"/>
     </w:p>
     <w:p>
       <w:pPr>
@@ -1188,9 +1186,9 @@
         </w:rPr>
         <w:drawing>
           <wp:inline distT="0" distB="0" distL="0" distR="0">
-            <wp:extent cx="5400675" cy="2381250"/>
+            <wp:extent cx="5210175" cy="2457450"/>
             <wp:effectExtent l="0" t="0" r="9525" b="0"/>
-            <wp:docPr id="10" name="Imagem 10"/>
+            <wp:docPr id="2" name="Imagem 2"/>
             <wp:cNvGraphicFramePr>
               <a:graphicFrameLocks xmlns:a="http://schemas.openxmlformats.org/drawingml/2006/main" noChangeAspect="1"/>
             </wp:cNvGraphicFramePr>
@@ -1198,7 +1196,7 @@
               <a:graphicData uri="http://schemas.openxmlformats.org/drawingml/2006/picture">
                 <pic:pic xmlns:pic="http://schemas.openxmlformats.org/drawingml/2006/picture">
                   <pic:nvPicPr>
-                    <pic:cNvPr id="0" name="Metodologia Gerencia de configuração SGCONT.png"/>
+                    <pic:cNvPr id="0" name="ini.png"/>
                     <pic:cNvPicPr/>
                   </pic:nvPicPr>
                   <pic:blipFill rotWithShape="1">
@@ -1209,13 +1207,13 @@
                         </a:ext>
                       </a:extLst>
                     </a:blip>
-                    <a:srcRect b="15740"/>
+                    <a:srcRect l="1764" r="1712" b="22054"/>
                     <a:stretch/>
                   </pic:blipFill>
                   <pic:spPr bwMode="auto">
                     <a:xfrm>
                       <a:off x="0" y="0"/>
-                      <a:ext cx="5400040" cy="2380970"/>
+                      <a:ext cx="5212274" cy="2458440"/>
                     </a:xfrm>
                     <a:prstGeom prst="rect">
                       <a:avLst/>
@@ -1235,6 +1233,8 @@
           </wp:inline>
         </w:drawing>
       </w:r>
+      <w:bookmarkStart w:id="0" w:name="_GoBack"/>
+      <w:bookmarkEnd w:id="0"/>
     </w:p>
     <w:p>
       <w:pPr>
@@ -2058,7 +2058,7 @@
               <w:szCs w:val="18"/>
               <w:lang w:eastAsia="en-US"/>
             </w:rPr>
-            <w:t>2</w:t>
+            <w:t>4</w:t>
           </w:r>
           <w:r>
             <w:rPr>
@@ -3178,7 +3178,7 @@
 </file>
 
 <file path=customXml/itemProps1.xml><?xml version="1.0" encoding="utf-8"?>
-<ds:datastoreItem xmlns:ds="http://schemas.openxmlformats.org/officeDocument/2006/customXml" ds:itemID="{1CFAC32C-FEC8-4718-A875-DE1FA27763C6}">
+<ds:datastoreItem xmlns:ds="http://schemas.openxmlformats.org/officeDocument/2006/customXml" ds:itemID="{2B882995-06DD-43BB-989E-A05E843A3558}">
   <ds:schemaRefs>
     <ds:schemaRef ds:uri="http://schemas.openxmlformats.org/officeDocument/2006/bibliography"/>
   </ds:schemaRefs>

</xml_diff>

<commit_message>
RM 12 - Inclusao de documento de metodologia
</commit_message>
<xml_diff>
--- a/Documentos/Construcao/Metodologia - SGCONT.docx
+++ b/Documentos/Construcao/Metodologia - SGCONT.docx
@@ -374,10 +374,10 @@
           <w:szCs w:val="24"/>
         </w:rPr>
         <w:drawing>
-          <wp:inline distT="0" distB="0" distL="0" distR="0">
-            <wp:extent cx="5400675" cy="1724025"/>
-            <wp:effectExtent l="0" t="0" r="9525" b="9525"/>
-            <wp:docPr id="3" name="Imagem 3"/>
+          <wp:inline distT="0" distB="0" distL="0" distR="0" wp14:anchorId="75D35B27" wp14:editId="485CE63F">
+            <wp:extent cx="5400040" cy="1536700"/>
+            <wp:effectExtent l="0" t="0" r="0" b="6350"/>
+            <wp:docPr id="5" name="Imagem 5"/>
             <wp:cNvGraphicFramePr>
               <a:graphicFrameLocks xmlns:a="http://schemas.openxmlformats.org/drawingml/2006/main" noChangeAspect="1"/>
             </wp:cNvGraphicFramePr>
@@ -388,33 +388,26 @@
                     <pic:cNvPr id="0" name="Metodologia Gerenciamento Projeto SGCONT.png"/>
                     <pic:cNvPicPr/>
                   </pic:nvPicPr>
-                  <pic:blipFill rotWithShape="1">
-                    <a:blip r:embed="rId9">
+                  <pic:blipFill>
+                    <a:blip r:embed="rId9" cstate="print">
                       <a:extLst>
                         <a:ext uri="{28A0092B-C50C-407E-A947-70E740481C1C}">
                           <a14:useLocalDpi xmlns:a14="http://schemas.microsoft.com/office/drawing/2010/main" val="0"/>
                         </a:ext>
                       </a:extLst>
                     </a:blip>
-                    <a:srcRect b="20227"/>
-                    <a:stretch/>
+                    <a:stretch>
+                      <a:fillRect/>
+                    </a:stretch>
                   </pic:blipFill>
-                  <pic:spPr bwMode="auto">
+                  <pic:spPr>
                     <a:xfrm>
                       <a:off x="0" y="0"/>
-                      <a:ext cx="5400040" cy="1723822"/>
+                      <a:ext cx="5400040" cy="1536700"/>
                     </a:xfrm>
                     <a:prstGeom prst="rect">
                       <a:avLst/>
                     </a:prstGeom>
-                    <a:ln>
-                      <a:noFill/>
-                    </a:ln>
-                    <a:extLst>
-                      <a:ext uri="{53640926-AAD7-44D8-BBD7-CCE9431645EC}">
-                        <a14:shadowObscured xmlns:a14="http://schemas.microsoft.com/office/drawing/2010/main"/>
-                      </a:ext>
-                    </a:extLst>
                   </pic:spPr>
                 </pic:pic>
               </a:graphicData>
@@ -425,44 +418,57 @@
     </w:p>
     <w:p>
       <w:pPr>
-        <w:spacing w:before="0" w:after="200" w:line="360" w:lineRule="auto"/>
-        <w:rPr>
-          <w:rFonts w:ascii="Arial" w:hAnsi="Arial" w:cs="Arial"/>
-          <w:sz w:val="24"/>
-          <w:szCs w:val="24"/>
-        </w:rPr>
-      </w:pPr>
-      <w:r>
-        <w:rPr>
-          <w:rFonts w:ascii="Arial" w:hAnsi="Arial" w:cs="Arial"/>
-          <w:sz w:val="24"/>
-          <w:szCs w:val="24"/>
-        </w:rPr>
-        <w:t>O</w:t>
-      </w:r>
-      <w:r>
-        <w:rPr>
-          <w:rFonts w:ascii="Arial" w:hAnsi="Arial" w:cs="Arial"/>
-          <w:sz w:val="24"/>
-          <w:szCs w:val="24"/>
-        </w:rPr>
-        <w:t xml:space="preserve"> acompanhamento geral das atividades será feito utilizando o cronograma do projeto, e para acompanhamento </w:t>
-      </w:r>
-      <w:r>
-        <w:rPr>
-          <w:rFonts w:ascii="Arial" w:hAnsi="Arial" w:cs="Arial"/>
-          <w:sz w:val="24"/>
-          <w:szCs w:val="24"/>
-        </w:rPr>
-        <w:t>mensal</w:t>
-      </w:r>
-      <w:r>
-        <w:rPr>
-          <w:rFonts w:ascii="Arial" w:hAnsi="Arial" w:cs="Arial"/>
-          <w:sz w:val="24"/>
-          <w:szCs w:val="24"/>
-        </w:rPr>
-        <w:t xml:space="preserve"> das atividades será utilizada a planilha do SCRUM com a </w:t>
+        <w:spacing w:line="360" w:lineRule="auto"/>
+        <w:rPr>
+          <w:rFonts w:ascii="Arial" w:hAnsi="Arial" w:cs="Arial"/>
+          <w:sz w:val="24"/>
+          <w:szCs w:val="24"/>
+        </w:rPr>
+      </w:pPr>
+      <w:r>
+        <w:rPr>
+          <w:rFonts w:ascii="Arial" w:hAnsi="Arial" w:cs="Arial"/>
+          <w:sz w:val="24"/>
+          <w:szCs w:val="24"/>
+        </w:rPr>
+        <w:t xml:space="preserve">Na fase de gerenciamento de projeto, será elaborado e revisado o cronograma do projeto, após o término da atualização / revisão do cronograma, será elaborada e revisada uma planilha de acompanhamento mensal. Todos os integrantes da equipe irão atualizar essa planilha ao termino de cada atividade e o acompanhamento </w:t>
+      </w:r>
+      <w:proofErr w:type="gramStart"/>
+      <w:r>
+        <w:rPr>
+          <w:rFonts w:ascii="Arial" w:hAnsi="Arial" w:cs="Arial"/>
+          <w:sz w:val="24"/>
+          <w:szCs w:val="24"/>
+        </w:rPr>
+        <w:t>da atividades</w:t>
+      </w:r>
+      <w:proofErr w:type="gramEnd"/>
+      <w:r>
+        <w:rPr>
+          <w:rFonts w:ascii="Arial" w:hAnsi="Arial" w:cs="Arial"/>
+          <w:sz w:val="24"/>
+          <w:szCs w:val="24"/>
+        </w:rPr>
+        <w:t xml:space="preserve"> será realizado diariamente, ao termino das atividades mensais, outra planilha será elaborada com as atividades restantes e o cronograma será atualizado.</w:t>
+      </w:r>
+    </w:p>
+    <w:p>
+      <w:pPr>
+        <w:spacing w:line="360" w:lineRule="auto"/>
+        <w:rPr>
+          <w:rFonts w:ascii="Arial" w:hAnsi="Arial" w:cs="Arial"/>
+          <w:b/>
+          <w:sz w:val="28"/>
+          <w:szCs w:val="24"/>
+        </w:rPr>
+      </w:pPr>
+      <w:r>
+        <w:rPr>
+          <w:rFonts w:ascii="Arial" w:hAnsi="Arial" w:cs="Arial"/>
+          <w:sz w:val="24"/>
+          <w:szCs w:val="24"/>
+        </w:rPr>
+        <w:t xml:space="preserve">São adotadas as práticas do </w:t>
       </w:r>
       <w:proofErr w:type="spellStart"/>
       <w:r>
@@ -471,7 +477,7 @@
           <w:sz w:val="24"/>
           <w:szCs w:val="24"/>
         </w:rPr>
-        <w:t>burnout</w:t>
+        <w:t>Scrum</w:t>
       </w:r>
       <w:proofErr w:type="spellEnd"/>
       <w:r>
@@ -480,19 +486,26 @@
           <w:sz w:val="24"/>
           <w:szCs w:val="24"/>
         </w:rPr>
-        <w:t xml:space="preserve"> acessível pela URL </w:t>
-      </w:r>
-      <w:hyperlink r:id="rId10" w:anchor="gid=0" w:history="1">
-        <w:r>
-          <w:rPr>
-            <w:rStyle w:val="Hyperlink"/>
-            <w:rFonts w:ascii="Arial" w:hAnsi="Arial" w:cs="Arial"/>
-            <w:sz w:val="24"/>
-            <w:szCs w:val="24"/>
-          </w:rPr>
-          <w:t>https://docs.google.com/spreadsheet/ccc?key=0AjSytT40auXXdG5xYlc0eV9ybUVOamhoWDY2VXJDalE#gid=0</w:t>
-        </w:r>
-      </w:hyperlink>
+        <w:t xml:space="preserve"> de reuniões semanais e </w:t>
+      </w:r>
+      <w:proofErr w:type="spellStart"/>
+      <w:r>
+        <w:rPr>
+          <w:rFonts w:ascii="Arial" w:hAnsi="Arial" w:cs="Arial"/>
+          <w:sz w:val="24"/>
+          <w:szCs w:val="24"/>
+        </w:rPr>
+        <w:t>Sprints</w:t>
+      </w:r>
+      <w:proofErr w:type="spellEnd"/>
+      <w:r>
+        <w:rPr>
+          <w:rFonts w:ascii="Arial" w:hAnsi="Arial" w:cs="Arial"/>
+          <w:sz w:val="24"/>
+          <w:szCs w:val="24"/>
+        </w:rPr>
+        <w:t xml:space="preserve"> mensais</w:t>
+      </w:r>
       <w:r>
         <w:rPr>
           <w:rFonts w:ascii="Arial" w:hAnsi="Arial" w:cs="Arial"/>
@@ -507,17 +520,19 @@
         <w:spacing w:line="360" w:lineRule="auto"/>
         <w:rPr>
           <w:rFonts w:ascii="Arial" w:hAnsi="Arial" w:cs="Arial"/>
-          <w:sz w:val="24"/>
-          <w:szCs w:val="24"/>
-        </w:rPr>
-      </w:pPr>
-      <w:r>
-        <w:rPr>
-          <w:rFonts w:ascii="Arial" w:hAnsi="Arial" w:cs="Arial"/>
-          <w:sz w:val="24"/>
-          <w:szCs w:val="24"/>
-        </w:rPr>
-        <w:t>Algumas práticas do SCRUM serão adotadas desta forma, a metodologia de desenvolvimento desse projeto será o “SCRUM Adaptado”.</w:t>
+          <w:b/>
+          <w:sz w:val="28"/>
+          <w:szCs w:val="24"/>
+        </w:rPr>
+      </w:pPr>
+      <w:r>
+        <w:rPr>
+          <w:rFonts w:ascii="Arial" w:hAnsi="Arial" w:cs="Arial"/>
+          <w:b/>
+          <w:sz w:val="28"/>
+          <w:szCs w:val="24"/>
+        </w:rPr>
+        <w:t xml:space="preserve">Requisitos: </w:t>
       </w:r>
     </w:p>
     <w:p>
@@ -525,17 +540,58 @@
         <w:spacing w:line="360" w:lineRule="auto"/>
         <w:rPr>
           <w:rFonts w:ascii="Arial" w:hAnsi="Arial" w:cs="Arial"/>
-          <w:sz w:val="24"/>
-          <w:szCs w:val="24"/>
-        </w:rPr>
-      </w:pPr>
-      <w:r>
-        <w:rPr>
-          <w:rFonts w:ascii="Arial" w:hAnsi="Arial" w:cs="Arial"/>
-          <w:sz w:val="24"/>
-          <w:szCs w:val="24"/>
-        </w:rPr>
-        <w:t>Na planilha de acompanhamento de atividades, todos os envolvidos deverão, no dia da execução da atividade de sua responsabilidade, atualizar a planilha com as horas restantes para conclusão da atividade. Essa forma de acompanhamento permite ter uma visão geral do andamento do projeto de forma mais rápida e eficiente.</w:t>
+          <w:b/>
+          <w:sz w:val="28"/>
+          <w:szCs w:val="24"/>
+        </w:rPr>
+      </w:pPr>
+      <w:r>
+        <w:rPr>
+          <w:noProof/>
+          <w:sz w:val="16"/>
+          <w:szCs w:val="16"/>
+        </w:rPr>
+        <w:drawing>
+          <wp:inline distT="0" distB="0" distL="0" distR="0" wp14:anchorId="1908D3D7" wp14:editId="02B3A58B">
+            <wp:extent cx="5400040" cy="1490345"/>
+            <wp:effectExtent l="0" t="0" r="0" b="0"/>
+            <wp:docPr id="12" name="Imagem 12"/>
+            <wp:cNvGraphicFramePr>
+              <a:graphicFrameLocks xmlns:a="http://schemas.openxmlformats.org/drawingml/2006/main" noChangeAspect="1"/>
+            </wp:cNvGraphicFramePr>
+            <a:graphic xmlns:a="http://schemas.openxmlformats.org/drawingml/2006/main">
+              <a:graphicData uri="http://schemas.openxmlformats.org/drawingml/2006/picture">
+                <pic:pic xmlns:pic="http://schemas.openxmlformats.org/drawingml/2006/picture">
+                  <pic:nvPicPr>
+                    <pic:cNvPr id="0" name="Metodologia Analise e Projeto SGCONT.png"/>
+                    <pic:cNvPicPr/>
+                  </pic:nvPicPr>
+                  <pic:blipFill>
+                    <a:blip r:embed="rId10" cstate="print">
+                      <a:extLst>
+                        <a:ext uri="{28A0092B-C50C-407E-A947-70E740481C1C}">
+                          <a14:useLocalDpi xmlns:a14="http://schemas.microsoft.com/office/drawing/2010/main" val="0"/>
+                        </a:ext>
+                      </a:extLst>
+                    </a:blip>
+                    <a:stretch>
+                      <a:fillRect/>
+                    </a:stretch>
+                  </pic:blipFill>
+                  <pic:spPr>
+                    <a:xfrm>
+                      <a:off x="0" y="0"/>
+                      <a:ext cx="5400040" cy="1490345"/>
+                    </a:xfrm>
+                    <a:prstGeom prst="rect">
+                      <a:avLst/>
+                    </a:prstGeom>
+                  </pic:spPr>
+                </pic:pic>
+              </a:graphicData>
+            </a:graphic>
+          </wp:inline>
+        </w:drawing>
       </w:r>
     </w:p>
     <w:p>
@@ -543,11 +599,48 @@
         <w:spacing w:line="360" w:lineRule="auto"/>
         <w:rPr>
           <w:rFonts w:ascii="Arial" w:hAnsi="Arial" w:cs="Arial"/>
+          <w:sz w:val="24"/>
+          <w:szCs w:val="24"/>
+        </w:rPr>
+      </w:pPr>
+      <w:r>
+        <w:rPr>
+          <w:rFonts w:ascii="Arial" w:hAnsi="Arial" w:cs="Arial"/>
+          <w:sz w:val="24"/>
+          <w:szCs w:val="24"/>
+        </w:rPr>
+        <w:t>Na fase de requisitos será elaborado e revisado documento de visão, o documento de caso de uso e o glossário e usando esses artefatos como apoio, os casos de uso serão especificados. Ao termino da especificação de todos os casos de uso, será elaborado o manual de utilização.</w:t>
+      </w:r>
+    </w:p>
+    <w:p>
+      <w:pPr>
+        <w:spacing w:line="360" w:lineRule="auto"/>
+        <w:rPr>
+          <w:rFonts w:ascii="Arial" w:hAnsi="Arial" w:cs="Arial"/>
+          <w:sz w:val="24"/>
+          <w:szCs w:val="24"/>
+        </w:rPr>
+      </w:pPr>
+    </w:p>
+    <w:p>
+      <w:pPr>
+        <w:spacing w:line="360" w:lineRule="auto"/>
+        <w:rPr>
+          <w:rFonts w:ascii="Arial" w:hAnsi="Arial" w:cs="Arial"/>
           <w:b/>
           <w:sz w:val="28"/>
           <w:szCs w:val="24"/>
         </w:rPr>
       </w:pPr>
+      <w:r>
+        <w:rPr>
+          <w:rFonts w:ascii="Arial" w:hAnsi="Arial" w:cs="Arial"/>
+          <w:b/>
+          <w:sz w:val="28"/>
+          <w:szCs w:val="24"/>
+        </w:rPr>
+        <w:t xml:space="preserve">Análise e Projeto: </w:t>
+      </w:r>
     </w:p>
     <w:p>
       <w:pPr>
@@ -561,37 +654,16 @@
       </w:pPr>
       <w:r>
         <w:rPr>
-          <w:rFonts w:ascii="Arial" w:hAnsi="Arial" w:cs="Arial"/>
-          <w:b/>
-          <w:sz w:val="28"/>
-          <w:szCs w:val="24"/>
-        </w:rPr>
-        <w:t xml:space="preserve">Requisitos: </w:t>
-      </w:r>
-    </w:p>
-    <w:p>
-      <w:pPr>
-        <w:spacing w:line="360" w:lineRule="auto"/>
-        <w:rPr>
-          <w:rFonts w:ascii="Arial" w:hAnsi="Arial" w:cs="Arial"/>
-          <w:b/>
-          <w:sz w:val="28"/>
-          <w:szCs w:val="24"/>
-        </w:rPr>
-      </w:pPr>
-      <w:r>
-        <w:rPr>
-          <w:rFonts w:ascii="Arial" w:hAnsi="Arial" w:cs="Arial"/>
-          <w:b/>
           <w:noProof/>
-          <w:sz w:val="28"/>
-          <w:szCs w:val="24"/>
-        </w:rPr>
+          <w:sz w:val="16"/>
+          <w:szCs w:val="16"/>
+        </w:rPr>
+        <w:lastRenderedPageBreak/>
         <w:drawing>
-          <wp:inline distT="0" distB="0" distL="0" distR="0">
-            <wp:extent cx="5400675" cy="1847850"/>
-            <wp:effectExtent l="0" t="0" r="0" b="0"/>
-            <wp:docPr id="4" name="Imagem 4"/>
+          <wp:inline distT="0" distB="0" distL="0" distR="0" wp14:anchorId="0EF46529" wp14:editId="50D97E0E">
+            <wp:extent cx="5400040" cy="2014220"/>
+            <wp:effectExtent l="0" t="0" r="0" b="5080"/>
+            <wp:docPr id="11" name="Imagem 11"/>
             <wp:cNvGraphicFramePr>
               <a:graphicFrameLocks xmlns:a="http://schemas.openxmlformats.org/drawingml/2006/main" noChangeAspect="1"/>
             </wp:cNvGraphicFramePr>
@@ -602,33 +674,26 @@
                     <pic:cNvPr id="0" name="Metodologia Requisito SGCONT.png"/>
                     <pic:cNvPicPr/>
                   </pic:nvPicPr>
-                  <pic:blipFill rotWithShape="1">
-                    <a:blip r:embed="rId11">
+                  <pic:blipFill>
+                    <a:blip r:embed="rId11" cstate="print">
                       <a:extLst>
                         <a:ext uri="{28A0092B-C50C-407E-A947-70E740481C1C}">
                           <a14:useLocalDpi xmlns:a14="http://schemas.microsoft.com/office/drawing/2010/main" val="0"/>
                         </a:ext>
                       </a:extLst>
                     </a:blip>
-                    <a:srcRect b="18107"/>
-                    <a:stretch/>
+                    <a:stretch>
+                      <a:fillRect/>
+                    </a:stretch>
                   </pic:blipFill>
-                  <pic:spPr bwMode="auto">
+                  <pic:spPr>
                     <a:xfrm>
                       <a:off x="0" y="0"/>
-                      <a:ext cx="5400040" cy="1847633"/>
+                      <a:ext cx="5400040" cy="2014220"/>
                     </a:xfrm>
                     <a:prstGeom prst="rect">
                       <a:avLst/>
                     </a:prstGeom>
-                    <a:ln>
-                      <a:noFill/>
-                    </a:ln>
-                    <a:extLst>
-                      <a:ext uri="{53640926-AAD7-44D8-BBD7-CCE9431645EC}">
-                        <a14:shadowObscured xmlns:a14="http://schemas.microsoft.com/office/drawing/2010/main"/>
-                      </a:ext>
-                    </a:extLst>
                   </pic:spPr>
                 </pic:pic>
               </a:graphicData>
@@ -652,8 +717,57 @@
           <w:sz w:val="24"/>
           <w:szCs w:val="24"/>
         </w:rPr>
-        <w:lastRenderedPageBreak/>
-        <w:t>Na fase de requisitos será elaborado e revisado documento de visão, o documento de caso de uso e o glossário e usando esses artefatos como apoio, os casos de uso serão especificados. Ao termino da especificação de todos os casos de uso, será elaborado o manual de utilização.</w:t>
+        <w:t xml:space="preserve">Para modelagem do projeto, serão elaborados </w:t>
+      </w:r>
+      <w:r>
+        <w:rPr>
+          <w:rFonts w:ascii="Arial" w:hAnsi="Arial" w:cs="Arial"/>
+          <w:sz w:val="24"/>
+          <w:szCs w:val="24"/>
+        </w:rPr>
+        <w:t xml:space="preserve">o Documento de Arquitetura, os diagramas de arquitetura, </w:t>
+      </w:r>
+      <w:r>
+        <w:rPr>
+          <w:rFonts w:ascii="Arial" w:hAnsi="Arial" w:cs="Arial"/>
+          <w:sz w:val="24"/>
+          <w:szCs w:val="24"/>
+        </w:rPr>
+        <w:t xml:space="preserve">os Diagramas de Classes de cada caso de uso, os Diagramas de </w:t>
+      </w:r>
+      <w:proofErr w:type="spellStart"/>
+      <w:r>
+        <w:rPr>
+          <w:rFonts w:ascii="Arial" w:hAnsi="Arial" w:cs="Arial"/>
+          <w:sz w:val="24"/>
+          <w:szCs w:val="24"/>
+        </w:rPr>
+        <w:t>seqüência</w:t>
+      </w:r>
+      <w:proofErr w:type="spellEnd"/>
+      <w:r>
+        <w:rPr>
+          <w:rFonts w:ascii="Arial" w:hAnsi="Arial" w:cs="Arial"/>
+          <w:sz w:val="24"/>
+          <w:szCs w:val="24"/>
+        </w:rPr>
+        <w:t xml:space="preserve"> para alguns casos de uso</w:t>
+      </w:r>
+      <w:r>
+        <w:rPr>
+          <w:rFonts w:ascii="Arial" w:hAnsi="Arial" w:cs="Arial"/>
+          <w:sz w:val="24"/>
+          <w:szCs w:val="24"/>
+        </w:rPr>
+        <w:t xml:space="preserve">, o Diagrama de distribuição </w:t>
+      </w:r>
+      <w:r>
+        <w:rPr>
+          <w:rFonts w:ascii="Arial" w:hAnsi="Arial" w:cs="Arial"/>
+          <w:sz w:val="24"/>
+          <w:szCs w:val="24"/>
+        </w:rPr>
+        <w:t xml:space="preserve">e o Modelo de Banco de Dados. </w:t>
       </w:r>
     </w:p>
     <w:p>
@@ -665,6 +779,14 @@
           <w:szCs w:val="24"/>
         </w:rPr>
       </w:pPr>
+      <w:r>
+        <w:rPr>
+          <w:rFonts w:ascii="Arial" w:hAnsi="Arial" w:cs="Arial"/>
+          <w:sz w:val="24"/>
+          <w:szCs w:val="24"/>
+        </w:rPr>
+        <w:t>Ao final do desenvolvimento, será elaborado um Manual de Instalação.</w:t>
+      </w:r>
     </w:p>
     <w:p>
       <w:pPr>
@@ -676,14 +798,38 @@
           <w:szCs w:val="24"/>
         </w:rPr>
       </w:pPr>
-      <w:r>
+      <w:bookmarkStart w:id="0" w:name="_GoBack"/>
+      <w:bookmarkEnd w:id="0"/>
+    </w:p>
+    <w:p>
+      <w:pPr>
+        <w:spacing w:line="360" w:lineRule="auto"/>
         <w:rPr>
           <w:rFonts w:ascii="Arial" w:hAnsi="Arial" w:cs="Arial"/>
           <w:b/>
           <w:sz w:val="28"/>
           <w:szCs w:val="24"/>
         </w:rPr>
-        <w:t xml:space="preserve">Análise e Projeto: </w:t>
+      </w:pPr>
+      <w:proofErr w:type="gramStart"/>
+      <w:r>
+        <w:rPr>
+          <w:rFonts w:ascii="Arial" w:hAnsi="Arial" w:cs="Arial"/>
+          <w:b/>
+          <w:sz w:val="28"/>
+          <w:szCs w:val="24"/>
+        </w:rPr>
+        <w:t>Implementação</w:t>
+      </w:r>
+      <w:proofErr w:type="gramEnd"/>
+      <w:r>
+        <w:rPr>
+          <w:rFonts w:ascii="Arial" w:hAnsi="Arial" w:cs="Arial"/>
+          <w:b/>
+          <w:sz w:val="28"/>
+          <w:szCs w:val="24"/>
+        </w:rPr>
+        <w:t xml:space="preserve">: </w:t>
       </w:r>
     </w:p>
     <w:p>
@@ -705,10 +851,10 @@
           <w:szCs w:val="24"/>
         </w:rPr>
         <w:drawing>
-          <wp:inline distT="0" distB="0" distL="0" distR="0">
-            <wp:extent cx="5390290" cy="2066925"/>
-            <wp:effectExtent l="0" t="0" r="1270" b="0"/>
-            <wp:docPr id="7" name="Imagem 7"/>
+          <wp:inline distT="0" distB="0" distL="0" distR="0" wp14:anchorId="6C019A1B" wp14:editId="1481FEB0">
+            <wp:extent cx="5400040" cy="2595245"/>
+            <wp:effectExtent l="0" t="0" r="0" b="0"/>
+            <wp:docPr id="3" name="Imagem 3"/>
             <wp:cNvGraphicFramePr>
               <a:graphicFrameLocks xmlns:a="http://schemas.openxmlformats.org/drawingml/2006/main" noChangeAspect="1"/>
             </wp:cNvGraphicFramePr>
@@ -716,10 +862,10 @@
               <a:graphicData uri="http://schemas.openxmlformats.org/drawingml/2006/picture">
                 <pic:pic xmlns:pic="http://schemas.openxmlformats.org/drawingml/2006/picture">
                   <pic:nvPicPr>
-                    <pic:cNvPr id="0" name="Metodologia Analise e Projeto SGCONT.png"/>
+                    <pic:cNvPr id="0" name="Metodologia Implementação SGCONT.png"/>
                     <pic:cNvPicPr/>
                   </pic:nvPicPr>
-                  <pic:blipFill rotWithShape="1">
+                  <pic:blipFill>
                     <a:blip r:embed="rId12">
                       <a:extLst>
                         <a:ext uri="{28A0092B-C50C-407E-A947-70E740481C1C}">
@@ -727,25 +873,18 @@
                         </a:ext>
                       </a:extLst>
                     </a:blip>
-                    <a:srcRect b="15891"/>
-                    <a:stretch/>
+                    <a:stretch>
+                      <a:fillRect/>
+                    </a:stretch>
                   </pic:blipFill>
-                  <pic:spPr bwMode="auto">
+                  <pic:spPr>
                     <a:xfrm>
                       <a:off x="0" y="0"/>
-                      <a:ext cx="5400040" cy="2070664"/>
+                      <a:ext cx="5400040" cy="2595245"/>
                     </a:xfrm>
                     <a:prstGeom prst="rect">
                       <a:avLst/>
                     </a:prstGeom>
-                    <a:ln>
-                      <a:noFill/>
-                    </a:ln>
-                    <a:extLst>
-                      <a:ext uri="{53640926-AAD7-44D8-BBD7-CCE9431645EC}">
-                        <a14:shadowObscured xmlns:a14="http://schemas.microsoft.com/office/drawing/2010/main"/>
-                      </a:ext>
-                    </a:extLst>
                   </pic:spPr>
                 </pic:pic>
               </a:graphicData>
@@ -763,29 +902,59 @@
           <w:szCs w:val="24"/>
         </w:rPr>
       </w:pPr>
-      <w:r>
-        <w:rPr>
-          <w:rFonts w:ascii="Arial" w:hAnsi="Arial" w:cs="Arial"/>
-          <w:sz w:val="24"/>
-          <w:szCs w:val="24"/>
-        </w:rPr>
-        <w:t xml:space="preserve">Para modelagem do projeto, serão elaborados </w:t>
-      </w:r>
-      <w:r>
-        <w:rPr>
-          <w:rFonts w:ascii="Arial" w:hAnsi="Arial" w:cs="Arial"/>
-          <w:sz w:val="24"/>
-          <w:szCs w:val="24"/>
-        </w:rPr>
-        <w:t xml:space="preserve">o Documento de Arquitetura, os diagramas de arquitetura, </w:t>
-      </w:r>
-      <w:r>
-        <w:rPr>
-          <w:rFonts w:ascii="Arial" w:hAnsi="Arial" w:cs="Arial"/>
-          <w:sz w:val="24"/>
-          <w:szCs w:val="24"/>
-        </w:rPr>
-        <w:t xml:space="preserve">os Diagramas de Classes de cada caso de uso, os Diagramas de </w:t>
+    </w:p>
+    <w:p>
+      <w:pPr>
+        <w:spacing w:line="360" w:lineRule="auto"/>
+        <w:rPr>
+          <w:rFonts w:ascii="Arial" w:hAnsi="Arial" w:cs="Arial"/>
+          <w:sz w:val="24"/>
+          <w:szCs w:val="24"/>
+        </w:rPr>
+      </w:pPr>
+      <w:r>
+        <w:rPr>
+          <w:rFonts w:ascii="Arial" w:hAnsi="Arial" w:cs="Arial"/>
+          <w:sz w:val="24"/>
+          <w:szCs w:val="24"/>
+        </w:rPr>
+        <w:t xml:space="preserve">Para a fase de implementação, o desenvolvedor deverá ler o caso de uso, após a leitura o desenvolvedor irá </w:t>
+      </w:r>
+      <w:proofErr w:type="gramStart"/>
+      <w:r>
+        <w:rPr>
+          <w:rFonts w:ascii="Arial" w:hAnsi="Arial" w:cs="Arial"/>
+          <w:sz w:val="24"/>
+          <w:szCs w:val="24"/>
+        </w:rPr>
+        <w:t>implementar</w:t>
+      </w:r>
+      <w:proofErr w:type="gramEnd"/>
+      <w:r>
+        <w:rPr>
+          <w:rFonts w:ascii="Arial" w:hAnsi="Arial" w:cs="Arial"/>
+          <w:sz w:val="24"/>
+          <w:szCs w:val="24"/>
+        </w:rPr>
+        <w:t xml:space="preserve"> a alteração. Após o termino da </w:t>
+      </w:r>
+      <w:proofErr w:type="gramStart"/>
+      <w:r>
+        <w:rPr>
+          <w:rFonts w:ascii="Arial" w:hAnsi="Arial" w:cs="Arial"/>
+          <w:sz w:val="24"/>
+          <w:szCs w:val="24"/>
+        </w:rPr>
+        <w:t>implementação</w:t>
+      </w:r>
+      <w:proofErr w:type="gramEnd"/>
+      <w:r>
+        <w:rPr>
+          <w:rFonts w:ascii="Arial" w:hAnsi="Arial" w:cs="Arial"/>
+          <w:sz w:val="24"/>
+          <w:szCs w:val="24"/>
+        </w:rPr>
+        <w:t xml:space="preserve"> o desenvolvedor irá realizar o teste unitário, caso encontre algum problema, ele irá retornar para a implementação. Caso contrário deverá realizar o </w:t>
       </w:r>
       <w:proofErr w:type="spellStart"/>
       <w:r>
@@ -794,7 +963,7 @@
           <w:sz w:val="24"/>
           <w:szCs w:val="24"/>
         </w:rPr>
-        <w:t>seqüência</w:t>
+        <w:t>commit</w:t>
       </w:r>
       <w:proofErr w:type="spellEnd"/>
       <w:r>
@@ -803,23 +972,7 @@
           <w:sz w:val="24"/>
           <w:szCs w:val="24"/>
         </w:rPr>
-        <w:t xml:space="preserve"> para alguns casos de uso</w:t>
-      </w:r>
-      <w:r>
-        <w:rPr>
-          <w:rFonts w:ascii="Arial" w:hAnsi="Arial" w:cs="Arial"/>
-          <w:sz w:val="24"/>
-          <w:szCs w:val="24"/>
-        </w:rPr>
-        <w:t xml:space="preserve">, o Diagrama de distribuição </w:t>
-      </w:r>
-      <w:r>
-        <w:rPr>
-          <w:rFonts w:ascii="Arial" w:hAnsi="Arial" w:cs="Arial"/>
-          <w:sz w:val="24"/>
-          <w:szCs w:val="24"/>
-        </w:rPr>
-        <w:t xml:space="preserve">e o Modelo de Banco de Dados. </w:t>
+        <w:t>.</w:t>
       </w:r>
     </w:p>
     <w:p>
@@ -831,14 +984,6 @@
           <w:szCs w:val="24"/>
         </w:rPr>
       </w:pPr>
-      <w:r>
-        <w:rPr>
-          <w:rFonts w:ascii="Arial" w:hAnsi="Arial" w:cs="Arial"/>
-          <w:sz w:val="24"/>
-          <w:szCs w:val="24"/>
-        </w:rPr>
-        <w:t>Ao final do desenvolvimento, será elaborado um Manual de Instalação.</w:t>
-      </w:r>
     </w:p>
     <w:p>
       <w:pPr>
@@ -1016,36 +1161,29 @@
       <w:r>
         <w:rPr>
           <w:rFonts w:ascii="Arial" w:hAnsi="Arial" w:cs="Arial"/>
-          <w:sz w:val="24"/>
-          <w:szCs w:val="24"/>
-        </w:rPr>
-        <w:t xml:space="preserve"> </w:t>
-      </w:r>
-      <w:r>
-        <w:rPr>
-          <w:rFonts w:ascii="Arial" w:hAnsi="Arial" w:cs="Arial"/>
-          <w:sz w:val="24"/>
-          <w:szCs w:val="24"/>
-        </w:rPr>
-        <w:lastRenderedPageBreak/>
-        <w:t xml:space="preserve">Projeto de testes, </w:t>
-      </w:r>
-      <w:r>
-        <w:rPr>
-          <w:rFonts w:ascii="Arial" w:hAnsi="Arial" w:cs="Arial"/>
-          <w:sz w:val="24"/>
-          <w:szCs w:val="24"/>
-        </w:rPr>
-        <w:t>com</w:t>
-      </w:r>
-      <w:r>
-        <w:rPr>
-          <w:rFonts w:ascii="Arial" w:hAnsi="Arial" w:cs="Arial"/>
           <w:color w:val="000000"/>
           <w:sz w:val="24"/>
           <w:szCs w:val="24"/>
           <w:shd w:val="clear" w:color="auto" w:fill="FFFFFF"/>
         </w:rPr>
+        <w:t xml:space="preserve"> Após a elaboração desse artefato, ele será validado por outro membro da equipe.</w:t>
+      </w:r>
+      <w:r>
+        <w:rPr>
+          <w:rFonts w:ascii="Arial" w:hAnsi="Arial" w:cs="Arial"/>
+          <w:sz w:val="24"/>
+          <w:szCs w:val="24"/>
+        </w:rPr>
+        <w:t xml:space="preserve"> Projeto de testes, com</w:t>
+      </w:r>
+      <w:r>
+        <w:rPr>
+          <w:rFonts w:ascii="Arial" w:hAnsi="Arial" w:cs="Arial"/>
+          <w:color w:val="000000"/>
+          <w:sz w:val="24"/>
+          <w:szCs w:val="24"/>
+          <w:shd w:val="clear" w:color="auto" w:fill="FFFFFF"/>
+        </w:rPr>
         <w:t xml:space="preserve"> procedimentos e casos de teste responsáveis pela avaliação da</w:t>
       </w:r>
       <w:r>
@@ -1115,6 +1253,16 @@
         </w:rPr>
         <w:t xml:space="preserve"> na iteração corrente.</w:t>
       </w:r>
+      <w:r>
+        <w:rPr>
+          <w:rFonts w:ascii="Arial" w:hAnsi="Arial" w:cs="Arial"/>
+          <w:color w:val="000000"/>
+          <w:sz w:val="24"/>
+          <w:szCs w:val="24"/>
+          <w:shd w:val="clear" w:color="auto" w:fill="FFFFFF"/>
+        </w:rPr>
+        <w:t xml:space="preserve"> Após a elaboração desse artefato, ele será validado por outro membro da equipe.</w:t>
+      </w:r>
     </w:p>
     <w:p>
       <w:pPr>
@@ -1133,7 +1281,7 @@
           <w:szCs w:val="24"/>
           <w:shd w:val="clear" w:color="auto" w:fill="FFFFFF"/>
         </w:rPr>
-        <w:t>Casos de teste, com os cenários específicos de teste de cada caso de uso desenvolvido. Serão gerados e executados scripts de teste e ao final da fase de teste, será feito o teste de integração com a junção de todas as funcionalidades do sistema num único pacote.</w:t>
+        <w:t>Casos de teste, com os cenários específicos de teste de cada caso de uso desenvolvido. Após a elaboração desse artefato, ele será validado por outro membro da equipe. Serão gerados e executados scripts de teste e ao final da fase de teste, será feito o teste de integração com a junção de todas as funcionalidades do sistema num único pacote.</w:t>
       </w:r>
     </w:p>
     <w:p>
@@ -1184,6 +1332,7 @@
           <w:sz w:val="28"/>
           <w:szCs w:val="24"/>
         </w:rPr>
+        <w:lastRenderedPageBreak/>
         <w:drawing>
           <wp:inline distT="0" distB="0" distL="0" distR="0">
             <wp:extent cx="5210175" cy="2457450"/>
@@ -1233,8 +1382,6 @@
           </wp:inline>
         </w:drawing>
       </w:r>
-      <w:bookmarkStart w:id="0" w:name="_GoBack"/>
-      <w:bookmarkEnd w:id="0"/>
     </w:p>
     <w:p>
       <w:pPr>
@@ -1484,7 +1631,6 @@
           <w:sz w:val="24"/>
           <w:szCs w:val="24"/>
         </w:rPr>
-        <w:lastRenderedPageBreak/>
         <w:t>- </w:t>
       </w:r>
       <w:r>
@@ -2058,7 +2204,7 @@
               <w:szCs w:val="18"/>
               <w:lang w:eastAsia="en-US"/>
             </w:rPr>
-            <w:t>4</w:t>
+            <w:t>2</w:t>
           </w:r>
           <w:r>
             <w:rPr>
@@ -2113,7 +2259,7 @@
               <w:szCs w:val="18"/>
               <w:lang w:eastAsia="en-US"/>
             </w:rPr>
-            <w:t>5</w:t>
+            <w:t>6</w:t>
           </w:r>
           <w:r>
             <w:rPr>
@@ -3178,7 +3324,7 @@
 </file>
 
 <file path=customXml/itemProps1.xml><?xml version="1.0" encoding="utf-8"?>
-<ds:datastoreItem xmlns:ds="http://schemas.openxmlformats.org/officeDocument/2006/customXml" ds:itemID="{2B882995-06DD-43BB-989E-A05E843A3558}">
+<ds:datastoreItem xmlns:ds="http://schemas.openxmlformats.org/officeDocument/2006/customXml" ds:itemID="{DD492584-692D-4FE8-BF2B-91ED396E435D}">
   <ds:schemaRefs>
     <ds:schemaRef ds:uri="http://schemas.openxmlformats.org/officeDocument/2006/bibliography"/>
   </ds:schemaRefs>

</xml_diff>

<commit_message>
RM 24 - Ajustes finais no documento de Metodologia.
</commit_message>
<xml_diff>
--- a/Documentos/Construcao/Metodologia - SGCONT.docx
+++ b/Documentos/Construcao/Metodologia - SGCONT.docx
@@ -1,6 +1,6 @@
 
 <file path=word/document.xml><?xml version="1.0" encoding="utf-8"?>
-<w:document xmlns:wpc="http://schemas.microsoft.com/office/word/2010/wordprocessingCanvas" xmlns:mc="http://schemas.openxmlformats.org/markup-compatibility/2006" xmlns:o="urn:schemas-microsoft-com:office:office" xmlns:r="http://schemas.openxmlformats.org/officeDocument/2006/relationships" xmlns:m="http://schemas.openxmlformats.org/officeDocument/2006/math" xmlns:v="urn:schemas-microsoft-com:vml" xmlns:wp14="http://schemas.microsoft.com/office/word/2010/wordprocessingDrawing" xmlns:wp="http://schemas.openxmlformats.org/drawingml/2006/wordprocessingDrawing" xmlns:w10="urn:schemas-microsoft-com:office:word" xmlns:w="http://schemas.openxmlformats.org/wordprocessingml/2006/main" xmlns:w14="http://schemas.microsoft.com/office/word/2010/wordml" xmlns:w15="http://schemas.microsoft.com/office/word/2012/wordml" xmlns:wpg="http://schemas.microsoft.com/office/word/2010/wordprocessingGroup" xmlns:wpi="http://schemas.microsoft.com/office/word/2010/wordprocessingInk" xmlns:wne="http://schemas.microsoft.com/office/word/2006/wordml" xmlns:wps="http://schemas.microsoft.com/office/word/2010/wordprocessingShape" mc:Ignorable="w14 w15 wp14">
+<w:document xmlns:wpc="http://schemas.microsoft.com/office/word/2010/wordprocessingCanvas" xmlns:mc="http://schemas.openxmlformats.org/markup-compatibility/2006" xmlns:o="urn:schemas-microsoft-com:office:office" xmlns:r="http://schemas.openxmlformats.org/officeDocument/2006/relationships" xmlns:m="http://schemas.openxmlformats.org/officeDocument/2006/math" xmlns:v="urn:schemas-microsoft-com:vml" xmlns:wp14="http://schemas.microsoft.com/office/word/2010/wordprocessingDrawing" xmlns:wp="http://schemas.openxmlformats.org/drawingml/2006/wordprocessingDrawing" xmlns:w10="urn:schemas-microsoft-com:office:word" xmlns:w="http://schemas.openxmlformats.org/wordprocessingml/2006/main" xmlns:w14="http://schemas.microsoft.com/office/word/2010/wordml" xmlns:wpg="http://schemas.microsoft.com/office/word/2010/wordprocessingGroup" xmlns:wpi="http://schemas.microsoft.com/office/word/2010/wordprocessingInk" xmlns:wne="http://schemas.microsoft.com/office/word/2006/wordml" xmlns:wps="http://schemas.microsoft.com/office/word/2010/wordprocessingShape" mc:Ignorable="w14 wp14">
   <w:body>
     <w:p>
       <w:pPr>
@@ -41,7 +41,7 @@
                     <pic:cNvPicPr/>
                   </pic:nvPicPr>
                   <pic:blipFill>
-                    <a:blip r:embed="rId7" cstate="print">
+                    <a:blip r:embed="rId8" cstate="print">
                       <a:extLst>
                         <a:ext uri="{28A0092B-C50C-407E-A947-70E740481C1C}">
                           <a14:useLocalDpi xmlns:a14="http://schemas.microsoft.com/office/drawing/2010/main" val="0"/>
@@ -310,8 +310,6 @@
         </w:rPr>
         <w:t>Versão 1.1</w:t>
       </w:r>
-      <w:bookmarkStart w:id="0" w:name="_GoBack"/>
-      <w:bookmarkEnd w:id="0"/>
     </w:p>
     <w:p>
       <w:pPr>
@@ -344,7 +342,8 @@
         <w:jc w:val="left"/>
         <w:rPr>
           <w:rFonts w:ascii="Arial" w:hAnsi="Arial" w:cs="Arial"/>
-          <w:sz w:val="28"/>
+          <w:b/>
+          <w:sz w:val="32"/>
           <w:szCs w:val="24"/>
         </w:rPr>
       </w:pPr>
@@ -365,7 +364,6 @@
         <w:jc w:val="center"/>
         <w:rPr>
           <w:rFonts w:ascii="Arial" w:hAnsi="Arial" w:cs="Arial"/>
-          <w:sz w:val="24"/>
           <w:szCs w:val="24"/>
         </w:rPr>
       </w:pPr>
@@ -377,7 +375,7 @@
           <w:szCs w:val="24"/>
         </w:rPr>
         <w:drawing>
-          <wp:inline distT="0" distB="0" distL="0" distR="0" wp14:anchorId="0918A5A5" wp14:editId="11976AB5">
+          <wp:inline distT="0" distB="0" distL="0" distR="0" wp14:anchorId="264D2115" wp14:editId="77FADEF1">
             <wp:extent cx="3937791" cy="2005717"/>
             <wp:effectExtent l="0" t="0" r="5715" b="0"/>
             <wp:docPr id="7" name="Imagem 7"/>
@@ -392,7 +390,7 @@
                     <pic:cNvPicPr/>
                   </pic:nvPicPr>
                   <pic:blipFill rotWithShape="1">
-                    <a:blip r:embed="rId8">
+                    <a:blip r:embed="rId9">
                       <a:extLst>
                         <a:ext uri="{28A0092B-C50C-407E-A947-70E740481C1C}">
                           <a14:useLocalDpi xmlns:a14="http://schemas.microsoft.com/office/drawing/2010/main" val="0"/>
@@ -405,7 +403,7 @@
                   <pic:spPr bwMode="auto">
                     <a:xfrm>
                       <a:off x="0" y="0"/>
-                      <a:ext cx="3947479" cy="2010652"/>
+                      <a:ext cx="3937791" cy="2005717"/>
                     </a:xfrm>
                     <a:prstGeom prst="rect">
                       <a:avLst/>
@@ -426,11 +424,74 @@
         </w:drawing>
       </w:r>
     </w:p>
+    <w:p>
+      <w:pPr>
+        <w:spacing w:line="360" w:lineRule="auto"/>
+        <w:rPr>
+          <w:rFonts w:ascii="Arial" w:hAnsi="Arial" w:cs="Arial"/>
+          <w:szCs w:val="24"/>
+        </w:rPr>
+      </w:pPr>
+      <w:r>
+        <w:rPr>
+          <w:rFonts w:ascii="Arial" w:hAnsi="Arial" w:cs="Arial"/>
+          <w:szCs w:val="24"/>
+        </w:rPr>
+        <w:t>Na fase de gerenciamento de projeto, será elaborado e revisado o cronograma do projeto. Após o término, será elaborada e revisada uma planilha de acompanhamento mensal. Todos os integrantes da equipe irão atualizar essa planilha no final de cada atividade e o acompanhamento das atividades será realizado diariamente. Ao término das atividades mensais, outra planilha será elaborada com as atividades restantes e o cronograma será atualizado.</w:t>
+      </w:r>
+    </w:p>
+    <w:p>
+      <w:pPr>
+        <w:spacing w:line="360" w:lineRule="auto"/>
+      </w:pPr>
+      <w:r>
+        <w:rPr>
+          <w:rFonts w:ascii="Arial" w:hAnsi="Arial" w:cs="Arial"/>
+          <w:szCs w:val="24"/>
+        </w:rPr>
+        <w:t xml:space="preserve">São adotadas as práticas do </w:t>
+      </w:r>
+      <w:proofErr w:type="spellStart"/>
+      <w:r>
+        <w:rPr>
+          <w:rFonts w:ascii="Arial" w:hAnsi="Arial" w:cs="Arial"/>
+          <w:szCs w:val="24"/>
+        </w:rPr>
+        <w:t>Scrum</w:t>
+      </w:r>
+      <w:proofErr w:type="spellEnd"/>
+      <w:r>
+        <w:rPr>
+          <w:rFonts w:ascii="Arial" w:hAnsi="Arial" w:cs="Arial"/>
+          <w:szCs w:val="24"/>
+        </w:rPr>
+        <w:t xml:space="preserve"> de reuniões semanais e </w:t>
+      </w:r>
+      <w:proofErr w:type="spellStart"/>
+      <w:r>
+        <w:rPr>
+          <w:rFonts w:ascii="Arial" w:hAnsi="Arial" w:cs="Arial"/>
+          <w:szCs w:val="24"/>
+        </w:rPr>
+        <w:t>Sprints</w:t>
+      </w:r>
+      <w:proofErr w:type="spellEnd"/>
+      <w:r>
+        <w:rPr>
+          <w:rFonts w:ascii="Arial" w:hAnsi="Arial" w:cs="Arial"/>
+          <w:szCs w:val="24"/>
+        </w:rPr>
+        <w:t xml:space="preserve"> mensais.</w:t>
+      </w:r>
+      <w:r>
+        <w:t xml:space="preserve"> </w:t>
+      </w:r>
+    </w:p>
     <w:tbl>
       <w:tblPr>
         <w:tblStyle w:val="SombreamentoMdio1-nfase1"/>
+        <w:tblpPr w:leftFromText="141" w:rightFromText="141" w:vertAnchor="page" w:horzAnchor="margin" w:tblpXSpec="center" w:tblpY="9076"/>
         <w:tblW w:w="0" w:type="auto"/>
-        <w:tblInd w:w="250" w:type="dxa"/>
         <w:tblBorders>
           <w:top w:val="single" w:sz="8" w:space="0" w:color="244061" w:themeColor="accent1" w:themeShade="80"/>
           <w:left w:val="single" w:sz="8" w:space="0" w:color="244061" w:themeColor="accent1" w:themeShade="80"/>
@@ -442,8 +503,8 @@
         <w:tblLook w:val="04A0" w:firstRow="1" w:lastRow="0" w:firstColumn="1" w:lastColumn="0" w:noHBand="0" w:noVBand="1"/>
       </w:tblPr>
       <w:tblGrid>
-        <w:gridCol w:w="2977"/>
-        <w:gridCol w:w="5245"/>
+        <w:gridCol w:w="2376"/>
+        <w:gridCol w:w="5846"/>
       </w:tblGrid>
       <w:tr>
         <w:trPr>
@@ -452,7 +513,7 @@
         <w:tc>
           <w:tcPr>
             <w:cnfStyle w:val="001000000000" w:firstRow="0" w:lastRow="0" w:firstColumn="1" w:lastColumn="0" w:oddVBand="0" w:evenVBand="0" w:oddHBand="0" w:evenHBand="0" w:firstRowFirstColumn="0" w:firstRowLastColumn="0" w:lastRowFirstColumn="0" w:lastRowLastColumn="0"/>
-            <w:tcW w:w="2977" w:type="dxa"/>
+            <w:tcW w:w="2376" w:type="dxa"/>
             <w:tcBorders>
               <w:top w:val="none" w:sz="0" w:space="0" w:color="auto"/>
               <w:left w:val="none" w:sz="0" w:space="0" w:color="auto"/>
@@ -478,7 +539,7 @@
         </w:tc>
         <w:tc>
           <w:tcPr>
-            <w:tcW w:w="5245" w:type="dxa"/>
+            <w:tcW w:w="5846" w:type="dxa"/>
             <w:tcBorders>
               <w:top w:val="none" w:sz="0" w:space="0" w:color="auto"/>
               <w:left w:val="none" w:sz="0" w:space="0" w:color="auto"/>
@@ -511,13 +572,14 @@
         <w:tc>
           <w:tcPr>
             <w:cnfStyle w:val="001000000000" w:firstRow="0" w:lastRow="0" w:firstColumn="1" w:lastColumn="0" w:oddVBand="0" w:evenVBand="0" w:oddHBand="0" w:evenHBand="0" w:firstRowFirstColumn="0" w:firstRowLastColumn="0" w:lastRowFirstColumn="0" w:lastRowLastColumn="0"/>
-            <w:tcW w:w="2977" w:type="dxa"/>
+            <w:tcW w:w="2376" w:type="dxa"/>
             <w:tcBorders>
               <w:right w:val="none" w:sz="0" w:space="0" w:color="auto"/>
             </w:tcBorders>
           </w:tcPr>
           <w:p>
             <w:pPr>
+              <w:jc w:val="left"/>
               <w:rPr>
                 <w:rFonts w:ascii="Arial" w:hAnsi="Arial" w:cs="Arial"/>
                 <w:b w:val="0"/>
@@ -536,7 +598,7 @@
         </w:tc>
         <w:tc>
           <w:tcPr>
-            <w:tcW w:w="5245" w:type="dxa"/>
+            <w:tcW w:w="5846" w:type="dxa"/>
             <w:tcBorders>
               <w:left w:val="none" w:sz="0" w:space="0" w:color="auto"/>
             </w:tcBorders>
@@ -566,13 +628,14 @@
         <w:tc>
           <w:tcPr>
             <w:cnfStyle w:val="001000000000" w:firstRow="0" w:lastRow="0" w:firstColumn="1" w:lastColumn="0" w:oddVBand="0" w:evenVBand="0" w:oddHBand="0" w:evenHBand="0" w:firstRowFirstColumn="0" w:firstRowLastColumn="0" w:lastRowFirstColumn="0" w:lastRowLastColumn="0"/>
-            <w:tcW w:w="2977" w:type="dxa"/>
+            <w:tcW w:w="2376" w:type="dxa"/>
             <w:tcBorders>
               <w:right w:val="none" w:sz="0" w:space="0" w:color="auto"/>
             </w:tcBorders>
           </w:tcPr>
           <w:p>
             <w:pPr>
+              <w:jc w:val="left"/>
               <w:rPr>
                 <w:rFonts w:ascii="Arial" w:hAnsi="Arial" w:cs="Arial"/>
                 <w:b w:val="0"/>
@@ -591,7 +654,7 @@
         </w:tc>
         <w:tc>
           <w:tcPr>
-            <w:tcW w:w="5245" w:type="dxa"/>
+            <w:tcW w:w="5846" w:type="dxa"/>
             <w:tcBorders>
               <w:left w:val="none" w:sz="0" w:space="0" w:color="auto"/>
             </w:tcBorders>
@@ -609,7 +672,23 @@
                 <w:rFonts w:ascii="Arial" w:hAnsi="Arial" w:cs="Arial"/>
                 <w:szCs w:val="22"/>
               </w:rPr>
-              <w:t>Utilizado para se ter um melhor controle sobre as atividade desempenhadas pelos envolvidos</w:t>
+              <w:t xml:space="preserve">Utilizado para se ter um melhor controle sobre </w:t>
+            </w:r>
+            <w:proofErr w:type="gramStart"/>
+            <w:r>
+              <w:rPr>
+                <w:rFonts w:ascii="Arial" w:hAnsi="Arial" w:cs="Arial"/>
+                <w:szCs w:val="22"/>
+              </w:rPr>
+              <w:t>as atividade</w:t>
+            </w:r>
+            <w:proofErr w:type="gramEnd"/>
+            <w:r>
+              <w:rPr>
+                <w:rFonts w:ascii="Arial" w:hAnsi="Arial" w:cs="Arial"/>
+                <w:szCs w:val="22"/>
+              </w:rPr>
+              <w:t xml:space="preserve"> desempenhadas pelos envolvidos</w:t>
             </w:r>
             <w:r>
               <w:rPr>
@@ -628,13 +707,14 @@
         <w:tc>
           <w:tcPr>
             <w:cnfStyle w:val="001000000000" w:firstRow="0" w:lastRow="0" w:firstColumn="1" w:lastColumn="0" w:oddVBand="0" w:evenVBand="0" w:oddHBand="0" w:evenHBand="0" w:firstRowFirstColumn="0" w:firstRowLastColumn="0" w:lastRowFirstColumn="0" w:lastRowLastColumn="0"/>
-            <w:tcW w:w="2977" w:type="dxa"/>
+            <w:tcW w:w="2376" w:type="dxa"/>
             <w:tcBorders>
               <w:right w:val="none" w:sz="0" w:space="0" w:color="auto"/>
             </w:tcBorders>
           </w:tcPr>
           <w:p>
             <w:pPr>
+              <w:jc w:val="left"/>
               <w:rPr>
                 <w:rFonts w:ascii="Arial" w:hAnsi="Arial" w:cs="Arial"/>
                 <w:b w:val="0"/>
@@ -653,7 +733,7 @@
         </w:tc>
         <w:tc>
           <w:tcPr>
-            <w:tcW w:w="5245" w:type="dxa"/>
+            <w:tcW w:w="5846" w:type="dxa"/>
             <w:tcBorders>
               <w:left w:val="none" w:sz="0" w:space="0" w:color="auto"/>
             </w:tcBorders>
@@ -690,7 +770,7 @@
         <w:tc>
           <w:tcPr>
             <w:cnfStyle w:val="001000000000" w:firstRow="0" w:lastRow="0" w:firstColumn="1" w:lastColumn="0" w:oddVBand="0" w:evenVBand="0" w:oddHBand="0" w:evenHBand="0" w:firstRowFirstColumn="0" w:firstRowLastColumn="0" w:lastRowFirstColumn="0" w:lastRowLastColumn="0"/>
-            <w:tcW w:w="2977" w:type="dxa"/>
+            <w:tcW w:w="2376" w:type="dxa"/>
             <w:tcBorders>
               <w:bottom w:val="single" w:sz="4" w:space="0" w:color="244061" w:themeColor="accent1" w:themeShade="80"/>
               <w:right w:val="none" w:sz="0" w:space="0" w:color="auto"/>
@@ -698,6 +778,7 @@
           </w:tcPr>
           <w:p>
             <w:pPr>
+              <w:jc w:val="left"/>
               <w:rPr>
                 <w:rFonts w:ascii="Arial" w:hAnsi="Arial" w:cs="Arial"/>
                 <w:b w:val="0"/>
@@ -716,7 +797,7 @@
         </w:tc>
         <w:tc>
           <w:tcPr>
-            <w:tcW w:w="5245" w:type="dxa"/>
+            <w:tcW w:w="5846" w:type="dxa"/>
             <w:tcBorders>
               <w:left w:val="none" w:sz="0" w:space="0" w:color="auto"/>
               <w:bottom w:val="single" w:sz="4" w:space="0" w:color="244061" w:themeColor="accent1" w:themeShade="80"/>
@@ -730,12 +811,37 @@
                 <w:szCs w:val="22"/>
               </w:rPr>
             </w:pPr>
-            <w:r>
-              <w:rPr>
-                <w:rFonts w:ascii="Arial" w:hAnsi="Arial" w:cs="Arial"/>
-                <w:szCs w:val="22"/>
-              </w:rPr>
-              <w:t xml:space="preserve">Após verificado o tempo restante, é possível identificar os pontos onde há maiores problemas em relação ao cronograma. A partir desta informação, pode-se acompanhar as atividades dos envolvidos. </w:t>
+            <w:proofErr w:type="gramStart"/>
+            <w:r>
+              <w:rPr>
+                <w:rFonts w:ascii="Arial" w:hAnsi="Arial" w:cs="Arial"/>
+                <w:szCs w:val="22"/>
+              </w:rPr>
+              <w:t>Após</w:t>
+            </w:r>
+            <w:proofErr w:type="gramEnd"/>
+            <w:r>
+              <w:rPr>
+                <w:rFonts w:ascii="Arial" w:hAnsi="Arial" w:cs="Arial"/>
+                <w:szCs w:val="22"/>
+              </w:rPr>
+              <w:t xml:space="preserve"> verificado o tempo restante, é possível identificar os pontos onde há maiores problemas em relação ao cronograma. A partir desta informação, </w:t>
+            </w:r>
+            <w:proofErr w:type="gramStart"/>
+            <w:r>
+              <w:rPr>
+                <w:rFonts w:ascii="Arial" w:hAnsi="Arial" w:cs="Arial"/>
+                <w:szCs w:val="22"/>
+              </w:rPr>
+              <w:t>pode-se</w:t>
+            </w:r>
+            <w:proofErr w:type="gramEnd"/>
+            <w:r>
+              <w:rPr>
+                <w:rFonts w:ascii="Arial" w:hAnsi="Arial" w:cs="Arial"/>
+                <w:szCs w:val="22"/>
+              </w:rPr>
+              <w:t xml:space="preserve"> acompanhar as atividades dos envolvidos. </w:t>
             </w:r>
           </w:p>
         </w:tc>
@@ -747,7 +853,7 @@
         <w:tc>
           <w:tcPr>
             <w:cnfStyle w:val="001000000000" w:firstRow="0" w:lastRow="0" w:firstColumn="1" w:lastColumn="0" w:oddVBand="0" w:evenVBand="0" w:oddHBand="0" w:evenHBand="0" w:firstRowFirstColumn="0" w:firstRowLastColumn="0" w:lastRowFirstColumn="0" w:lastRowLastColumn="0"/>
-            <w:tcW w:w="2977" w:type="dxa"/>
+            <w:tcW w:w="2376" w:type="dxa"/>
             <w:tcBorders>
               <w:top w:val="single" w:sz="4" w:space="0" w:color="244061" w:themeColor="accent1" w:themeShade="80"/>
               <w:left w:val="single" w:sz="4" w:space="0" w:color="244061" w:themeColor="accent1" w:themeShade="80"/>
@@ -757,6 +863,7 @@
           </w:tcPr>
           <w:p>
             <w:pPr>
+              <w:jc w:val="left"/>
               <w:rPr>
                 <w:rFonts w:ascii="Arial" w:hAnsi="Arial" w:cs="Arial"/>
                 <w:b w:val="0"/>
@@ -775,7 +882,7 @@
         </w:tc>
         <w:tc>
           <w:tcPr>
-            <w:tcW w:w="5245" w:type="dxa"/>
+            <w:tcW w:w="5846" w:type="dxa"/>
             <w:tcBorders>
               <w:top w:val="single" w:sz="4" w:space="0" w:color="244061" w:themeColor="accent1" w:themeShade="80"/>
               <w:left w:val="single" w:sz="4" w:space="0" w:color="244061" w:themeColor="accent1" w:themeShade="80"/>
@@ -804,17 +911,19 @@
     </w:tbl>
     <w:p>
       <w:pPr>
-        <w:spacing w:line="360" w:lineRule="auto"/>
-        <w:rPr>
-          <w:rFonts w:ascii="Arial" w:hAnsi="Arial" w:cs="Arial"/>
-          <w:sz w:val="24"/>
-          <w:szCs w:val="24"/>
+        <w:spacing w:after="0"/>
+        <w:jc w:val="center"/>
+        <w:rPr>
+          <w:rFonts w:ascii="Arial" w:hAnsi="Arial" w:cs="Arial"/>
+          <w:b/>
+          <w:sz w:val="20"/>
         </w:rPr>
       </w:pPr>
     </w:p>
     <w:p>
       <w:pPr>
-        <w:spacing w:line="360" w:lineRule="auto"/>
+        <w:spacing w:after="0"/>
+        <w:jc w:val="center"/>
         <w:rPr>
           <w:rFonts w:ascii="Arial" w:hAnsi="Arial" w:cs="Arial"/>
           <w:szCs w:val="24"/>
@@ -823,49 +932,115 @@
       <w:r>
         <w:rPr>
           <w:rFonts w:ascii="Arial" w:hAnsi="Arial" w:cs="Arial"/>
-          <w:szCs w:val="24"/>
-        </w:rPr>
-        <w:t>Na fase de gerenciamento de projeto, será elaborado e revisado o cronograma do projeto. Após o término, será elaborada e revisada uma planilha de acompanhamento mensal. Todos os integrantes da equipe irão atualizar essa planilha no final de cada atividade e o acompanhamento das atividades será realizado diariamente. Ao término das atividades mensais, outra planilha será elaborada com as atividades restantes e o cronograma será atualizado.</w:t>
+          <w:b/>
+          <w:sz w:val="20"/>
+        </w:rPr>
+        <w:t xml:space="preserve">Tabela </w:t>
+      </w:r>
+      <w:r>
+        <w:rPr>
+          <w:rFonts w:ascii="Arial" w:hAnsi="Arial" w:cs="Arial"/>
+          <w:b/>
+          <w:sz w:val="20"/>
+        </w:rPr>
+        <w:fldChar w:fldCharType="begin"/>
+      </w:r>
+      <w:r>
+        <w:rPr>
+          <w:rFonts w:ascii="Arial" w:hAnsi="Arial" w:cs="Arial"/>
+          <w:b/>
+          <w:sz w:val="20"/>
+        </w:rPr>
+        <w:instrText xml:space="preserve"> SEQ Tabela \* ARABIC </w:instrText>
+      </w:r>
+      <w:r>
+        <w:rPr>
+          <w:rFonts w:ascii="Arial" w:hAnsi="Arial" w:cs="Arial"/>
+          <w:b/>
+          <w:sz w:val="20"/>
+        </w:rPr>
+        <w:fldChar w:fldCharType="separate"/>
+      </w:r>
+      <w:r>
+        <w:rPr>
+          <w:rFonts w:ascii="Arial" w:hAnsi="Arial" w:cs="Arial"/>
+          <w:b/>
+          <w:noProof/>
+          <w:sz w:val="20"/>
+        </w:rPr>
+        <w:t>1</w:t>
+      </w:r>
+      <w:r>
+        <w:rPr>
+          <w:rFonts w:ascii="Arial" w:hAnsi="Arial" w:cs="Arial"/>
+          <w:b/>
+          <w:sz w:val="20"/>
+        </w:rPr>
+        <w:fldChar w:fldCharType="end"/>
+      </w:r>
+      <w:r>
+        <w:rPr>
+          <w:rFonts w:ascii="Arial" w:hAnsi="Arial" w:cs="Arial"/>
+          <w:b/>
+          <w:sz w:val="20"/>
+        </w:rPr>
+        <w:t>:</w:t>
+      </w:r>
+      <w:r>
+        <w:rPr>
+          <w:rFonts w:ascii="Arial" w:hAnsi="Arial" w:cs="Arial"/>
+          <w:b/>
+          <w:sz w:val="20"/>
+        </w:rPr>
+        <w:t xml:space="preserve"> </w:t>
+      </w:r>
+      <w:r>
+        <w:rPr>
+          <w:rFonts w:ascii="Arial" w:hAnsi="Arial" w:cs="Arial"/>
+          <w:color w:val="000000"/>
+          <w:sz w:val="18"/>
+          <w:szCs w:val="18"/>
+        </w:rPr>
+        <w:t xml:space="preserve">A Tabela </w:t>
+      </w:r>
+      <w:r>
+        <w:rPr>
+          <w:rFonts w:ascii="Arial" w:hAnsi="Arial" w:cs="Arial"/>
+          <w:color w:val="000000"/>
+          <w:sz w:val="18"/>
+          <w:szCs w:val="18"/>
+        </w:rPr>
+        <w:t>1</w:t>
+      </w:r>
+      <w:r>
+        <w:rPr>
+          <w:rFonts w:ascii="Arial" w:hAnsi="Arial" w:cs="Arial"/>
+          <w:color w:val="000000"/>
+          <w:sz w:val="18"/>
+          <w:szCs w:val="18"/>
+        </w:rPr>
+        <w:t xml:space="preserve"> detalha as ações relacionadas com esta disciplina da metodologia</w:t>
+      </w:r>
+      <w:r>
+        <w:rPr>
+          <w:rFonts w:ascii="Arial" w:hAnsi="Arial" w:cs="Arial"/>
+          <w:color w:val="000000"/>
+          <w:sz w:val="18"/>
+          <w:szCs w:val="18"/>
+        </w:rPr>
+        <w:t>.</w:t>
       </w:r>
     </w:p>
     <w:p>
       <w:pPr>
-        <w:spacing w:line="360" w:lineRule="auto"/>
-        <w:rPr>
-          <w:rFonts w:ascii="Arial" w:hAnsi="Arial" w:cs="Arial"/>
-          <w:b/>
+        <w:spacing w:before="0" w:after="200" w:line="360" w:lineRule="auto"/>
+        <w:jc w:val="left"/>
+        <w:rPr>
+          <w:rFonts w:ascii="Arial" w:hAnsi="Arial" w:cs="Arial"/>
           <w:sz w:val="24"/>
           <w:szCs w:val="24"/>
         </w:rPr>
       </w:pPr>
-      <w:r>
-        <w:rPr>
-          <w:rFonts w:ascii="Arial" w:hAnsi="Arial" w:cs="Arial"/>
-          <w:szCs w:val="24"/>
-        </w:rPr>
-        <w:t>São adotadas as práticas do Scrum de reuniões semanais e Sprints mensais.</w:t>
-      </w:r>
-    </w:p>
-    <w:p>
-      <w:pPr>
-        <w:spacing w:before="0" w:after="200" w:line="276" w:lineRule="auto"/>
-        <w:jc w:val="left"/>
-        <w:rPr>
-          <w:rFonts w:ascii="Arial" w:hAnsi="Arial" w:cs="Arial"/>
-          <w:b/>
-          <w:sz w:val="28"/>
-          <w:szCs w:val="24"/>
-        </w:rPr>
-      </w:pPr>
-      <w:r>
-        <w:rPr>
-          <w:rFonts w:ascii="Arial" w:hAnsi="Arial" w:cs="Arial"/>
-          <w:b/>
-          <w:sz w:val="28"/>
-          <w:szCs w:val="24"/>
-        </w:rPr>
-        <w:br w:type="page"/>
-      </w:r>
     </w:p>
     <w:p>
       <w:pPr>
@@ -922,7 +1097,7 @@
                     <pic:cNvPicPr/>
                   </pic:nvPicPr>
                   <pic:blipFill rotWithShape="1">
-                    <a:blip r:embed="rId9">
+                    <a:blip r:embed="rId10">
                       <a:extLst>
                         <a:ext uri="{28A0092B-C50C-407E-A947-70E740481C1C}">
                           <a14:useLocalDpi xmlns:a14="http://schemas.microsoft.com/office/drawing/2010/main" val="0"/>
@@ -956,10 +1131,203 @@
         </w:drawing>
       </w:r>
     </w:p>
+    <w:p>
+      <w:pPr>
+        <w:spacing w:line="360" w:lineRule="auto"/>
+        <w:rPr>
+          <w:rFonts w:ascii="Arial" w:hAnsi="Arial" w:cs="Arial"/>
+          <w:szCs w:val="24"/>
+        </w:rPr>
+      </w:pPr>
+      <w:r>
+        <w:rPr>
+          <w:rFonts w:ascii="Arial" w:hAnsi="Arial" w:cs="Arial"/>
+          <w:szCs w:val="24"/>
+        </w:rPr>
+        <w:t>Na fase de requisitos será elaborado e revisado documento de visão, o documento de caso de uso e o glossário</w:t>
+      </w:r>
+      <w:r>
+        <w:rPr>
+          <w:rFonts w:ascii="Arial" w:hAnsi="Arial" w:cs="Arial"/>
+          <w:szCs w:val="24"/>
+        </w:rPr>
+        <w:t xml:space="preserve"> </w:t>
+      </w:r>
+      <w:r>
+        <w:rPr>
+          <w:rFonts w:ascii="Arial" w:hAnsi="Arial" w:cs="Arial"/>
+          <w:szCs w:val="22"/>
+        </w:rPr>
+        <w:t xml:space="preserve">(disponíveis no diretório de </w:t>
+      </w:r>
+      <w:proofErr w:type="spellStart"/>
+      <w:r>
+        <w:rPr>
+          <w:rFonts w:ascii="Arial" w:hAnsi="Arial" w:cs="Arial"/>
+          <w:szCs w:val="22"/>
+        </w:rPr>
+        <w:t>templates</w:t>
+      </w:r>
+      <w:proofErr w:type="spellEnd"/>
+      <w:r>
+        <w:rPr>
+          <w:rFonts w:ascii="Arial" w:hAnsi="Arial" w:cs="Arial"/>
+          <w:szCs w:val="22"/>
+        </w:rPr>
+        <w:t xml:space="preserve"> do </w:t>
+      </w:r>
+      <w:proofErr w:type="spellStart"/>
+      <w:r>
+        <w:rPr>
+          <w:rFonts w:ascii="Arial" w:hAnsi="Arial" w:cs="Arial"/>
+          <w:szCs w:val="22"/>
+        </w:rPr>
+        <w:t>sistema</w:t>
+      </w:r>
+      <w:r>
+        <w:rPr>
+          <w:rStyle w:val="Refdenotadefim"/>
+          <w:rFonts w:ascii="Arial" w:hAnsi="Arial" w:cs="Arial"/>
+          <w:szCs w:val="22"/>
+        </w:rPr>
+        <w:t>i</w:t>
+      </w:r>
+      <w:proofErr w:type="spellEnd"/>
+      <w:r>
+        <w:rPr>
+          <w:rFonts w:ascii="Arial" w:hAnsi="Arial" w:cs="Arial"/>
+          <w:szCs w:val="22"/>
+        </w:rPr>
+        <w:t>)</w:t>
+      </w:r>
+      <w:proofErr w:type="gramStart"/>
+      <w:r>
+        <w:rPr>
+          <w:rFonts w:ascii="Arial" w:hAnsi="Arial" w:cs="Arial"/>
+          <w:szCs w:val="24"/>
+        </w:rPr>
+        <w:t>;.</w:t>
+      </w:r>
+      <w:proofErr w:type="gramEnd"/>
+      <w:r>
+        <w:rPr>
+          <w:rFonts w:ascii="Arial" w:hAnsi="Arial" w:cs="Arial"/>
+          <w:szCs w:val="24"/>
+        </w:rPr>
+        <w:t xml:space="preserve"> Usando esses artefatos como apoio, os casos de uso serão especificados. Ao término da especificação de todos os casos de uso, será elaborado o manual de utilização do sistema.</w:t>
+      </w:r>
+    </w:p>
+    <w:p>
+      <w:pPr>
+        <w:spacing w:line="360" w:lineRule="auto"/>
+        <w:rPr>
+          <w:rFonts w:ascii="Arial" w:hAnsi="Arial" w:cs="Arial"/>
+          <w:b/>
+          <w:sz w:val="14"/>
+          <w:szCs w:val="24"/>
+        </w:rPr>
+      </w:pPr>
+    </w:p>
+    <w:p>
+      <w:pPr>
+        <w:pStyle w:val="Legenda"/>
+        <w:keepNext/>
+        <w:jc w:val="center"/>
+        <w:rPr>
+          <w:rFonts w:ascii="Arial" w:hAnsi="Arial" w:cs="Arial"/>
+          <w:b w:val="0"/>
+          <w:color w:val="auto"/>
+          <w:sz w:val="20"/>
+        </w:rPr>
+      </w:pPr>
+      <w:r>
+        <w:rPr>
+          <w:rFonts w:ascii="Arial" w:hAnsi="Arial" w:cs="Arial"/>
+          <w:color w:val="auto"/>
+        </w:rPr>
+        <w:t xml:space="preserve">Tabela </w:t>
+      </w:r>
+      <w:r>
+        <w:rPr>
+          <w:rFonts w:ascii="Arial" w:hAnsi="Arial" w:cs="Arial"/>
+          <w:color w:val="auto"/>
+        </w:rPr>
+        <w:fldChar w:fldCharType="begin"/>
+      </w:r>
+      <w:r>
+        <w:rPr>
+          <w:rFonts w:ascii="Arial" w:hAnsi="Arial" w:cs="Arial"/>
+          <w:color w:val="auto"/>
+        </w:rPr>
+        <w:instrText xml:space="preserve"> SEQ Tabela \* ARABIC </w:instrText>
+      </w:r>
+      <w:r>
+        <w:rPr>
+          <w:rFonts w:ascii="Arial" w:hAnsi="Arial" w:cs="Arial"/>
+          <w:color w:val="auto"/>
+        </w:rPr>
+        <w:fldChar w:fldCharType="separate"/>
+      </w:r>
+      <w:r>
+        <w:rPr>
+          <w:rFonts w:ascii="Arial" w:hAnsi="Arial" w:cs="Arial"/>
+          <w:noProof/>
+          <w:color w:val="auto"/>
+        </w:rPr>
+        <w:t>2</w:t>
+      </w:r>
+      <w:r>
+        <w:rPr>
+          <w:rFonts w:ascii="Arial" w:hAnsi="Arial" w:cs="Arial"/>
+          <w:color w:val="auto"/>
+        </w:rPr>
+        <w:fldChar w:fldCharType="end"/>
+      </w:r>
+      <w:r>
+        <w:rPr>
+          <w:rFonts w:ascii="Arial" w:hAnsi="Arial" w:cs="Arial"/>
+          <w:color w:val="auto"/>
+        </w:rPr>
+        <w:t xml:space="preserve">: </w:t>
+      </w:r>
+      <w:r>
+        <w:rPr>
+          <w:rFonts w:ascii="Arial" w:hAnsi="Arial" w:cs="Arial"/>
+          <w:b w:val="0"/>
+          <w:color w:val="000000"/>
+        </w:rPr>
+        <w:t xml:space="preserve">A Tabela </w:t>
+      </w:r>
+      <w:r>
+        <w:rPr>
+          <w:rFonts w:ascii="Arial" w:hAnsi="Arial" w:cs="Arial"/>
+          <w:b w:val="0"/>
+          <w:color w:val="000000"/>
+        </w:rPr>
+        <w:t>2</w:t>
+      </w:r>
+      <w:r>
+        <w:rPr>
+          <w:rFonts w:ascii="Arial" w:hAnsi="Arial" w:cs="Arial"/>
+          <w:b w:val="0"/>
+          <w:color w:val="000000"/>
+        </w:rPr>
+        <w:t xml:space="preserve"> detalha as ações relacionadas com a disciplina d</w:t>
+      </w:r>
+      <w:r>
+        <w:rPr>
+          <w:rFonts w:ascii="Arial" w:hAnsi="Arial" w:cs="Arial"/>
+          <w:b w:val="0"/>
+          <w:color w:val="000000"/>
+        </w:rPr>
+        <w:t>e Requisitos.</w:t>
+      </w:r>
+    </w:p>
     <w:tbl>
       <w:tblPr>
         <w:tblStyle w:val="SombreamentoMdio1-nfase1"/>
         <w:tblW w:w="0" w:type="auto"/>
+        <w:jc w:val="center"/>
         <w:tblInd w:w="250" w:type="dxa"/>
         <w:tblBorders>
           <w:top w:val="single" w:sz="8" w:space="0" w:color="244061" w:themeColor="accent1" w:themeShade="80"/>
@@ -972,17 +1340,18 @@
         <w:tblLook w:val="04A0" w:firstRow="1" w:lastRow="0" w:firstColumn="1" w:lastColumn="0" w:noHBand="0" w:noVBand="1"/>
       </w:tblPr>
       <w:tblGrid>
-        <w:gridCol w:w="2977"/>
-        <w:gridCol w:w="5245"/>
+        <w:gridCol w:w="2693"/>
+        <w:gridCol w:w="5529"/>
       </w:tblGrid>
       <w:tr>
         <w:trPr>
           <w:cnfStyle w:val="100000000000" w:firstRow="1" w:lastRow="0" w:firstColumn="0" w:lastColumn="0" w:oddVBand="0" w:evenVBand="0" w:oddHBand="0" w:evenHBand="0" w:firstRowFirstColumn="0" w:firstRowLastColumn="0" w:lastRowFirstColumn="0" w:lastRowLastColumn="0"/>
+          <w:jc w:val="center"/>
         </w:trPr>
         <w:tc>
           <w:tcPr>
             <w:cnfStyle w:val="001000000000" w:firstRow="0" w:lastRow="0" w:firstColumn="1" w:lastColumn="0" w:oddVBand="0" w:evenVBand="0" w:oddHBand="0" w:evenHBand="0" w:firstRowFirstColumn="0" w:firstRowLastColumn="0" w:lastRowFirstColumn="0" w:lastRowLastColumn="0"/>
-            <w:tcW w:w="2977" w:type="dxa"/>
+            <w:tcW w:w="2693" w:type="dxa"/>
             <w:tcBorders>
               <w:top w:val="none" w:sz="0" w:space="0" w:color="auto"/>
               <w:left w:val="none" w:sz="0" w:space="0" w:color="auto"/>
@@ -1008,7 +1377,7 @@
         </w:tc>
         <w:tc>
           <w:tcPr>
-            <w:tcW w:w="5245" w:type="dxa"/>
+            <w:tcW w:w="5529" w:type="dxa"/>
             <w:tcBorders>
               <w:top w:val="none" w:sz="0" w:space="0" w:color="auto"/>
               <w:left w:val="none" w:sz="0" w:space="0" w:color="auto"/>
@@ -1037,11 +1406,12 @@
       <w:tr>
         <w:trPr>
           <w:cnfStyle w:val="000000100000" w:firstRow="0" w:lastRow="0" w:firstColumn="0" w:lastColumn="0" w:oddVBand="0" w:evenVBand="0" w:oddHBand="1" w:evenHBand="0" w:firstRowFirstColumn="0" w:firstRowLastColumn="0" w:lastRowFirstColumn="0" w:lastRowLastColumn="0"/>
+          <w:jc w:val="center"/>
         </w:trPr>
         <w:tc>
           <w:tcPr>
             <w:cnfStyle w:val="001000000000" w:firstRow="0" w:lastRow="0" w:firstColumn="1" w:lastColumn="0" w:oddVBand="0" w:evenVBand="0" w:oddHBand="0" w:evenHBand="0" w:firstRowFirstColumn="0" w:firstRowLastColumn="0" w:lastRowFirstColumn="0" w:lastRowLastColumn="0"/>
-            <w:tcW w:w="2977" w:type="dxa"/>
+            <w:tcW w:w="2693" w:type="dxa"/>
             <w:tcBorders>
               <w:right w:val="none" w:sz="0" w:space="0" w:color="auto"/>
             </w:tcBorders>
@@ -1091,7 +1461,7 @@
         </w:tc>
         <w:tc>
           <w:tcPr>
-            <w:tcW w:w="5245" w:type="dxa"/>
+            <w:tcW w:w="5529" w:type="dxa"/>
             <w:tcBorders>
               <w:left w:val="none" w:sz="0" w:space="0" w:color="auto"/>
             </w:tcBorders>
@@ -1109,7 +1479,23 @@
                 <w:rFonts w:ascii="Arial" w:hAnsi="Arial" w:cs="Arial"/>
                 <w:szCs w:val="22"/>
               </w:rPr>
-              <w:t>Criação do documento para que os Stakeholders tenham uma visão mais ampla do produto</w:t>
+              <w:t xml:space="preserve">Criação do documento para que os </w:t>
+            </w:r>
+            <w:proofErr w:type="spellStart"/>
+            <w:r>
+              <w:rPr>
+                <w:rFonts w:ascii="Arial" w:hAnsi="Arial" w:cs="Arial"/>
+                <w:szCs w:val="22"/>
+              </w:rPr>
+              <w:t>Stakeholders</w:t>
+            </w:r>
+            <w:proofErr w:type="spellEnd"/>
+            <w:r>
+              <w:rPr>
+                <w:rFonts w:ascii="Arial" w:hAnsi="Arial" w:cs="Arial"/>
+                <w:szCs w:val="22"/>
+              </w:rPr>
+              <w:t xml:space="preserve"> tenham uma visão mais ampla do produto</w:t>
             </w:r>
             <w:r>
               <w:rPr>
@@ -1131,11 +1517,12 @@
       <w:tr>
         <w:trPr>
           <w:cnfStyle w:val="000000010000" w:firstRow="0" w:lastRow="0" w:firstColumn="0" w:lastColumn="0" w:oddVBand="0" w:evenVBand="0" w:oddHBand="0" w:evenHBand="1" w:firstRowFirstColumn="0" w:firstRowLastColumn="0" w:lastRowFirstColumn="0" w:lastRowLastColumn="0"/>
+          <w:jc w:val="center"/>
         </w:trPr>
         <w:tc>
           <w:tcPr>
             <w:cnfStyle w:val="001000000000" w:firstRow="0" w:lastRow="0" w:firstColumn="1" w:lastColumn="0" w:oddVBand="0" w:evenVBand="0" w:oddHBand="0" w:evenHBand="0" w:firstRowFirstColumn="0" w:firstRowLastColumn="0" w:lastRowFirstColumn="0" w:lastRowLastColumn="0"/>
-            <w:tcW w:w="2977" w:type="dxa"/>
+            <w:tcW w:w="2693" w:type="dxa"/>
             <w:tcBorders>
               <w:right w:val="none" w:sz="0" w:space="0" w:color="auto"/>
             </w:tcBorders>
@@ -1185,7 +1572,7 @@
         </w:tc>
         <w:tc>
           <w:tcPr>
-            <w:tcW w:w="5245" w:type="dxa"/>
+            <w:tcW w:w="5529" w:type="dxa"/>
             <w:tcBorders>
               <w:left w:val="none" w:sz="0" w:space="0" w:color="auto"/>
             </w:tcBorders>
@@ -1232,11 +1619,12 @@
       <w:tr>
         <w:trPr>
           <w:cnfStyle w:val="000000100000" w:firstRow="0" w:lastRow="0" w:firstColumn="0" w:lastColumn="0" w:oddVBand="0" w:evenVBand="0" w:oddHBand="1" w:evenHBand="0" w:firstRowFirstColumn="0" w:firstRowLastColumn="0" w:lastRowFirstColumn="0" w:lastRowLastColumn="0"/>
+          <w:jc w:val="center"/>
         </w:trPr>
         <w:tc>
           <w:tcPr>
             <w:cnfStyle w:val="001000000000" w:firstRow="0" w:lastRow="0" w:firstColumn="1" w:lastColumn="0" w:oddVBand="0" w:evenVBand="0" w:oddHBand="0" w:evenHBand="0" w:firstRowFirstColumn="0" w:firstRowLastColumn="0" w:lastRowFirstColumn="0" w:lastRowLastColumn="0"/>
-            <w:tcW w:w="2977" w:type="dxa"/>
+            <w:tcW w:w="2693" w:type="dxa"/>
             <w:tcBorders>
               <w:right w:val="none" w:sz="0" w:space="0" w:color="auto"/>
             </w:tcBorders>
@@ -1262,7 +1650,7 @@
         </w:tc>
         <w:tc>
           <w:tcPr>
-            <w:tcW w:w="5245" w:type="dxa"/>
+            <w:tcW w:w="5529" w:type="dxa"/>
             <w:tcBorders>
               <w:left w:val="none" w:sz="0" w:space="0" w:color="auto"/>
             </w:tcBorders>
@@ -1288,11 +1676,12 @@
       <w:tr>
         <w:trPr>
           <w:cnfStyle w:val="000000010000" w:firstRow="0" w:lastRow="0" w:firstColumn="0" w:lastColumn="0" w:oddVBand="0" w:evenVBand="0" w:oddHBand="0" w:evenHBand="1" w:firstRowFirstColumn="0" w:firstRowLastColumn="0" w:lastRowFirstColumn="0" w:lastRowLastColumn="0"/>
+          <w:jc w:val="center"/>
         </w:trPr>
         <w:tc>
           <w:tcPr>
             <w:cnfStyle w:val="001000000000" w:firstRow="0" w:lastRow="0" w:firstColumn="1" w:lastColumn="0" w:oddVBand="0" w:evenVBand="0" w:oddHBand="0" w:evenHBand="0" w:firstRowFirstColumn="0" w:firstRowLastColumn="0" w:lastRowFirstColumn="0" w:lastRowLastColumn="0"/>
-            <w:tcW w:w="2977" w:type="dxa"/>
+            <w:tcW w:w="2693" w:type="dxa"/>
             <w:tcBorders>
               <w:bottom w:val="single" w:sz="4" w:space="0" w:color="244061" w:themeColor="accent1" w:themeShade="80"/>
               <w:right w:val="none" w:sz="0" w:space="0" w:color="auto"/>
@@ -1319,7 +1708,7 @@
         </w:tc>
         <w:tc>
           <w:tcPr>
-            <w:tcW w:w="5245" w:type="dxa"/>
+            <w:tcW w:w="5529" w:type="dxa"/>
             <w:tcBorders>
               <w:left w:val="none" w:sz="0" w:space="0" w:color="auto"/>
               <w:bottom w:val="single" w:sz="4" w:space="0" w:color="244061" w:themeColor="accent1" w:themeShade="80"/>
@@ -1346,11 +1735,12 @@
       <w:tr>
         <w:trPr>
           <w:cnfStyle w:val="000000100000" w:firstRow="0" w:lastRow="0" w:firstColumn="0" w:lastColumn="0" w:oddVBand="0" w:evenVBand="0" w:oddHBand="1" w:evenHBand="0" w:firstRowFirstColumn="0" w:firstRowLastColumn="0" w:lastRowFirstColumn="0" w:lastRowLastColumn="0"/>
+          <w:jc w:val="center"/>
         </w:trPr>
         <w:tc>
           <w:tcPr>
             <w:cnfStyle w:val="001000000000" w:firstRow="0" w:lastRow="0" w:firstColumn="1" w:lastColumn="0" w:oddVBand="0" w:evenVBand="0" w:oddHBand="0" w:evenHBand="0" w:firstRowFirstColumn="0" w:firstRowLastColumn="0" w:lastRowFirstColumn="0" w:lastRowLastColumn="0"/>
-            <w:tcW w:w="2977" w:type="dxa"/>
+            <w:tcW w:w="2693" w:type="dxa"/>
             <w:tcBorders>
               <w:top w:val="single" w:sz="4" w:space="0" w:color="244061" w:themeColor="accent1" w:themeShade="80"/>
               <w:left w:val="single" w:sz="4" w:space="0" w:color="244061" w:themeColor="accent1" w:themeShade="80"/>
@@ -1379,7 +1769,7 @@
         </w:tc>
         <w:tc>
           <w:tcPr>
-            <w:tcW w:w="5245" w:type="dxa"/>
+            <w:tcW w:w="5529" w:type="dxa"/>
             <w:tcBorders>
               <w:top w:val="single" w:sz="4" w:space="0" w:color="244061" w:themeColor="accent1" w:themeShade="80"/>
               <w:left w:val="single" w:sz="4" w:space="0" w:color="244061" w:themeColor="accent1" w:themeShade="80"/>
@@ -1406,75 +1796,6 @@
         </w:tc>
       </w:tr>
     </w:tbl>
-    <w:p>
-      <w:pPr>
-        <w:spacing w:line="360" w:lineRule="auto"/>
-        <w:rPr>
-          <w:rFonts w:ascii="Arial" w:hAnsi="Arial" w:cs="Arial"/>
-          <w:sz w:val="24"/>
-          <w:szCs w:val="24"/>
-        </w:rPr>
-      </w:pPr>
-    </w:p>
-    <w:p>
-      <w:pPr>
-        <w:spacing w:line="360" w:lineRule="auto"/>
-        <w:rPr>
-          <w:rFonts w:ascii="Arial" w:hAnsi="Arial" w:cs="Arial"/>
-          <w:szCs w:val="24"/>
-        </w:rPr>
-      </w:pPr>
-      <w:r>
-        <w:rPr>
-          <w:rFonts w:ascii="Arial" w:hAnsi="Arial" w:cs="Arial"/>
-          <w:szCs w:val="24"/>
-        </w:rPr>
-        <w:t>Na fase de requisitos será elaborado e revisado documento de visão, o documento de caso de uso e o glossário</w:t>
-      </w:r>
-      <w:r>
-        <w:rPr>
-          <w:rFonts w:ascii="Arial" w:hAnsi="Arial" w:cs="Arial"/>
-          <w:szCs w:val="24"/>
-        </w:rPr>
-        <w:t xml:space="preserve"> </w:t>
-      </w:r>
-      <w:r>
-        <w:rPr>
-          <w:rFonts w:ascii="Arial" w:hAnsi="Arial" w:cs="Arial"/>
-          <w:szCs w:val="22"/>
-        </w:rPr>
-        <w:t>(disponíveis no diretório de templates do sistema</w:t>
-      </w:r>
-      <w:r>
-        <w:rPr>
-          <w:rStyle w:val="Refdenotadefim"/>
-          <w:rFonts w:ascii="Arial" w:hAnsi="Arial" w:cs="Arial"/>
-          <w:szCs w:val="22"/>
-        </w:rPr>
-        <w:t>i</w:t>
-      </w:r>
-      <w:r>
-        <w:rPr>
-          <w:rFonts w:ascii="Arial" w:hAnsi="Arial" w:cs="Arial"/>
-          <w:szCs w:val="22"/>
-        </w:rPr>
-        <w:t>)</w:t>
-      </w:r>
-      <w:r>
-        <w:rPr>
-          <w:rFonts w:ascii="Arial" w:hAnsi="Arial" w:cs="Arial"/>
-          <w:szCs w:val="24"/>
-        </w:rPr>
-        <w:t>;</w:t>
-      </w:r>
-      <w:r>
-        <w:rPr>
-          <w:rFonts w:ascii="Arial" w:hAnsi="Arial" w:cs="Arial"/>
-          <w:szCs w:val="24"/>
-        </w:rPr>
-        <w:t>. Usando esses artefatos como apoio, os casos de uso serão especificados. Ao término da especificação de todos os casos de uso, será elaborado o manual de utilização do sistema.</w:t>
-      </w:r>
-    </w:p>
     <w:p>
       <w:pPr>
         <w:spacing w:line="360" w:lineRule="auto"/>
@@ -1503,20 +1824,8 @@
           <w:sz w:val="28"/>
           <w:szCs w:val="24"/>
         </w:rPr>
-        <w:lastRenderedPageBreak/>
         <w:br w:type="page"/>
       </w:r>
-    </w:p>
-    <w:p>
-      <w:pPr>
-        <w:spacing w:line="360" w:lineRule="auto"/>
-        <w:rPr>
-          <w:rFonts w:ascii="Arial" w:hAnsi="Arial" w:cs="Arial"/>
-          <w:b/>
-          <w:sz w:val="28"/>
-          <w:szCs w:val="24"/>
-        </w:rPr>
-      </w:pPr>
       <w:r>
         <w:rPr>
           <w:rFonts w:ascii="Arial" w:hAnsi="Arial" w:cs="Arial"/>
@@ -1562,7 +1871,7 @@
                     <pic:cNvPicPr/>
                   </pic:nvPicPr>
                   <pic:blipFill rotWithShape="1">
-                    <a:blip r:embed="rId10">
+                    <a:blip r:embed="rId11">
                       <a:extLst>
                         <a:ext uri="{28A0092B-C50C-407E-A947-70E740481C1C}">
                           <a14:useLocalDpi xmlns:a14="http://schemas.microsoft.com/office/drawing/2010/main" val="0"/>
@@ -1596,10 +1905,199 @@
         </w:drawing>
       </w:r>
     </w:p>
+    <w:p>
+      <w:pPr>
+        <w:spacing w:line="360" w:lineRule="auto"/>
+        <w:rPr>
+          <w:rFonts w:ascii="Arial" w:hAnsi="Arial" w:cs="Arial"/>
+          <w:szCs w:val="24"/>
+        </w:rPr>
+      </w:pPr>
+      <w:r>
+        <w:rPr>
+          <w:rFonts w:ascii="Arial" w:hAnsi="Arial" w:cs="Arial"/>
+          <w:szCs w:val="24"/>
+        </w:rPr>
+        <w:t xml:space="preserve">Para modelagem do projeto, serão elaborados o Documento de Arquitetura </w:t>
+      </w:r>
+      <w:r>
+        <w:rPr>
+          <w:rFonts w:ascii="Arial" w:hAnsi="Arial" w:cs="Arial"/>
+          <w:szCs w:val="22"/>
+        </w:rPr>
+        <w:t xml:space="preserve">(disponível no diretório de </w:t>
+      </w:r>
+      <w:proofErr w:type="spellStart"/>
+      <w:r>
+        <w:rPr>
+          <w:rFonts w:ascii="Arial" w:hAnsi="Arial" w:cs="Arial"/>
+          <w:szCs w:val="22"/>
+        </w:rPr>
+        <w:t>templates</w:t>
+      </w:r>
+      <w:proofErr w:type="spellEnd"/>
+      <w:r>
+        <w:rPr>
+          <w:rFonts w:ascii="Arial" w:hAnsi="Arial" w:cs="Arial"/>
+          <w:szCs w:val="22"/>
+        </w:rPr>
+        <w:t xml:space="preserve"> do </w:t>
+      </w:r>
+      <w:proofErr w:type="spellStart"/>
+      <w:r>
+        <w:rPr>
+          <w:rFonts w:ascii="Arial" w:hAnsi="Arial" w:cs="Arial"/>
+          <w:szCs w:val="22"/>
+        </w:rPr>
+        <w:t>sistema</w:t>
+      </w:r>
+      <w:r>
+        <w:rPr>
+          <w:rStyle w:val="Refdenotadefim"/>
+          <w:rFonts w:ascii="Arial" w:hAnsi="Arial" w:cs="Arial"/>
+          <w:szCs w:val="22"/>
+        </w:rPr>
+        <w:t>i</w:t>
+      </w:r>
+      <w:proofErr w:type="spellEnd"/>
+      <w:r>
+        <w:rPr>
+          <w:rFonts w:ascii="Arial" w:hAnsi="Arial" w:cs="Arial"/>
+          <w:szCs w:val="22"/>
+        </w:rPr>
+        <w:t>)</w:t>
+      </w:r>
+      <w:r>
+        <w:rPr>
+          <w:rFonts w:ascii="Arial" w:hAnsi="Arial" w:cs="Arial"/>
+          <w:szCs w:val="24"/>
+        </w:rPr>
+        <w:t xml:space="preserve">, os Diagramas de arquitetura, de Classes de cada caso de uso, de sequência para alguns casos de uso, de distribuição e o Modelo de Banco de Dados. </w:t>
+      </w:r>
+    </w:p>
+    <w:p>
+      <w:pPr>
+        <w:spacing w:line="360" w:lineRule="auto"/>
+        <w:rPr>
+          <w:rFonts w:ascii="Arial" w:hAnsi="Arial" w:cs="Arial"/>
+          <w:szCs w:val="24"/>
+        </w:rPr>
+      </w:pPr>
+      <w:r>
+        <w:rPr>
+          <w:rFonts w:ascii="Arial" w:hAnsi="Arial" w:cs="Arial"/>
+          <w:szCs w:val="24"/>
+        </w:rPr>
+        <w:t>Ao final do desenvolvimento, será elaborado um Manual de Instalação.</w:t>
+      </w:r>
+    </w:p>
+    <w:p>
+      <w:pPr>
+        <w:spacing w:line="360" w:lineRule="auto"/>
+        <w:rPr>
+          <w:rFonts w:ascii="Arial" w:hAnsi="Arial" w:cs="Arial"/>
+          <w:sz w:val="10"/>
+          <w:szCs w:val="24"/>
+        </w:rPr>
+      </w:pPr>
+    </w:p>
+    <w:p>
+      <w:pPr>
+        <w:pStyle w:val="Legenda"/>
+        <w:keepNext/>
+        <w:spacing w:after="120"/>
+        <w:jc w:val="center"/>
+        <w:rPr>
+          <w:b w:val="0"/>
+          <w:sz w:val="16"/>
+        </w:rPr>
+      </w:pPr>
+      <w:r>
+        <w:rPr>
+          <w:rFonts w:ascii="Arial" w:hAnsi="Arial" w:cs="Arial"/>
+          <w:color w:val="auto"/>
+        </w:rPr>
+        <w:t xml:space="preserve">Tabela </w:t>
+      </w:r>
+      <w:r>
+        <w:rPr>
+          <w:rFonts w:ascii="Arial" w:hAnsi="Arial" w:cs="Arial"/>
+          <w:color w:val="auto"/>
+        </w:rPr>
+        <w:fldChar w:fldCharType="begin"/>
+      </w:r>
+      <w:r>
+        <w:rPr>
+          <w:rFonts w:ascii="Arial" w:hAnsi="Arial" w:cs="Arial"/>
+          <w:color w:val="auto"/>
+        </w:rPr>
+        <w:instrText xml:space="preserve"> SEQ Tabela \* ARABIC </w:instrText>
+      </w:r>
+      <w:r>
+        <w:rPr>
+          <w:rFonts w:ascii="Arial" w:hAnsi="Arial" w:cs="Arial"/>
+          <w:color w:val="auto"/>
+        </w:rPr>
+        <w:fldChar w:fldCharType="separate"/>
+      </w:r>
+      <w:r>
+        <w:rPr>
+          <w:rFonts w:ascii="Arial" w:hAnsi="Arial" w:cs="Arial"/>
+          <w:noProof/>
+          <w:color w:val="auto"/>
+        </w:rPr>
+        <w:t>3</w:t>
+      </w:r>
+      <w:r>
+        <w:rPr>
+          <w:rFonts w:ascii="Arial" w:hAnsi="Arial" w:cs="Arial"/>
+          <w:color w:val="auto"/>
+        </w:rPr>
+        <w:fldChar w:fldCharType="end"/>
+      </w:r>
+      <w:r>
+        <w:rPr>
+          <w:rFonts w:ascii="Arial" w:hAnsi="Arial" w:cs="Arial"/>
+          <w:color w:val="auto"/>
+        </w:rPr>
+        <w:t>:</w:t>
+      </w:r>
+      <w:r>
+        <w:rPr>
+          <w:color w:val="auto"/>
+        </w:rPr>
+        <w:t xml:space="preserve"> </w:t>
+      </w:r>
+      <w:r>
+        <w:rPr>
+          <w:rFonts w:ascii="Arial" w:hAnsi="Arial" w:cs="Arial"/>
+          <w:b w:val="0"/>
+          <w:color w:val="000000"/>
+        </w:rPr>
+        <w:t xml:space="preserve">A Tabela </w:t>
+      </w:r>
+      <w:r>
+        <w:rPr>
+          <w:rFonts w:ascii="Arial" w:hAnsi="Arial" w:cs="Arial"/>
+          <w:b w:val="0"/>
+          <w:color w:val="000000"/>
+        </w:rPr>
+        <w:t>3</w:t>
+      </w:r>
+      <w:r>
+        <w:rPr>
+          <w:rFonts w:ascii="Arial" w:hAnsi="Arial" w:cs="Arial"/>
+          <w:b w:val="0"/>
+          <w:color w:val="000000"/>
+        </w:rPr>
+        <w:t xml:space="preserve"> detalha as ações relacionadas com a disciplina de Requisitos.</w:t>
+      </w:r>
+    </w:p>
     <w:tbl>
       <w:tblPr>
         <w:tblStyle w:val="SombreamentoMdio1-nfase1"/>
         <w:tblW w:w="0" w:type="auto"/>
+        <w:jc w:val="center"/>
         <w:tblInd w:w="250" w:type="dxa"/>
         <w:tblBorders>
           <w:top w:val="single" w:sz="8" w:space="0" w:color="244061" w:themeColor="accent1" w:themeShade="80"/>
@@ -1618,6 +2116,7 @@
       <w:tr>
         <w:trPr>
           <w:cnfStyle w:val="100000000000" w:firstRow="1" w:lastRow="0" w:firstColumn="0" w:lastColumn="0" w:oddVBand="0" w:evenVBand="0" w:oddHBand="0" w:evenHBand="0" w:firstRowFirstColumn="0" w:firstRowLastColumn="0" w:lastRowFirstColumn="0" w:lastRowLastColumn="0"/>
+          <w:jc w:val="center"/>
         </w:trPr>
         <w:tc>
           <w:tcPr>
@@ -1677,6 +2176,7 @@
       <w:tr>
         <w:trPr>
           <w:cnfStyle w:val="000000100000" w:firstRow="0" w:lastRow="0" w:firstColumn="0" w:lastColumn="0" w:oddVBand="0" w:evenVBand="0" w:oddHBand="1" w:evenHBand="0" w:firstRowFirstColumn="0" w:firstRowLastColumn="0" w:lastRowFirstColumn="0" w:lastRowLastColumn="0"/>
+          <w:jc w:val="center"/>
         </w:trPr>
         <w:tc>
           <w:tcPr>
@@ -1733,6 +2233,7 @@
       <w:tr>
         <w:trPr>
           <w:cnfStyle w:val="000000010000" w:firstRow="0" w:lastRow="0" w:firstColumn="0" w:lastColumn="0" w:oddVBand="0" w:evenVBand="0" w:oddHBand="0" w:evenHBand="1" w:firstRowFirstColumn="0" w:firstRowLastColumn="0" w:lastRowFirstColumn="0" w:lastRowLastColumn="0"/>
+          <w:jc w:val="center"/>
         </w:trPr>
         <w:tc>
           <w:tcPr>
@@ -1789,6 +2290,7 @@
       <w:tr>
         <w:trPr>
           <w:cnfStyle w:val="000000100000" w:firstRow="0" w:lastRow="0" w:firstColumn="0" w:lastColumn="0" w:oddVBand="0" w:evenVBand="0" w:oddHBand="1" w:evenHBand="0" w:firstRowFirstColumn="0" w:firstRowLastColumn="0" w:lastRowFirstColumn="0" w:lastRowLastColumn="0"/>
+          <w:jc w:val="center"/>
         </w:trPr>
         <w:tc>
           <w:tcPr>
@@ -1848,6 +2350,7 @@
       <w:tr>
         <w:trPr>
           <w:cnfStyle w:val="000000010000" w:firstRow="0" w:lastRow="0" w:firstColumn="0" w:lastColumn="0" w:oddVBand="0" w:evenVBand="0" w:oddHBand="0" w:evenHBand="1" w:firstRowFirstColumn="0" w:firstRowLastColumn="0" w:lastRowFirstColumn="0" w:lastRowLastColumn="0"/>
+          <w:jc w:val="center"/>
         </w:trPr>
         <w:tc>
           <w:tcPr>
@@ -1906,6 +2409,7 @@
       <w:tr>
         <w:trPr>
           <w:cnfStyle w:val="000000100000" w:firstRow="0" w:lastRow="0" w:firstColumn="0" w:lastColumn="0" w:oddVBand="0" w:evenVBand="0" w:oddHBand="1" w:evenHBand="0" w:firstRowFirstColumn="0" w:firstRowLastColumn="0" w:lastRowFirstColumn="0" w:lastRowLastColumn="0"/>
+          <w:jc w:val="center"/>
         </w:trPr>
         <w:tc>
           <w:tcPr>
@@ -1968,6 +2472,7 @@
       <w:tr>
         <w:trPr>
           <w:cnfStyle w:val="000000010000" w:firstRow="0" w:lastRow="0" w:firstColumn="0" w:lastColumn="0" w:oddVBand="0" w:evenVBand="0" w:oddHBand="0" w:evenHBand="1" w:firstRowFirstColumn="0" w:firstRowLastColumn="0" w:lastRowFirstColumn="0" w:lastRowLastColumn="0"/>
+          <w:jc w:val="center"/>
         </w:trPr>
         <w:tc>
           <w:tcPr>
@@ -2030,85 +2535,8 @@
     </w:tbl>
     <w:p>
       <w:pPr>
-        <w:spacing w:line="360" w:lineRule="auto"/>
-        <w:rPr>
-          <w:rFonts w:ascii="Arial" w:hAnsi="Arial" w:cs="Arial"/>
-          <w:sz w:val="24"/>
-          <w:szCs w:val="24"/>
-        </w:rPr>
-      </w:pPr>
-    </w:p>
-    <w:p>
-      <w:pPr>
-        <w:spacing w:line="360" w:lineRule="auto"/>
-        <w:rPr>
-          <w:rFonts w:ascii="Arial" w:hAnsi="Arial" w:cs="Arial"/>
-          <w:szCs w:val="24"/>
-        </w:rPr>
-      </w:pPr>
-      <w:r>
-        <w:rPr>
-          <w:rFonts w:ascii="Arial" w:hAnsi="Arial" w:cs="Arial"/>
-          <w:szCs w:val="24"/>
-        </w:rPr>
-        <w:t>Para modelagem do projeto, serão elaborados o Documento de Arquitetura</w:t>
-      </w:r>
-      <w:r>
-        <w:rPr>
-          <w:rFonts w:ascii="Arial" w:hAnsi="Arial" w:cs="Arial"/>
-          <w:szCs w:val="24"/>
-        </w:rPr>
-        <w:t xml:space="preserve"> </w:t>
-      </w:r>
-      <w:r>
-        <w:rPr>
-          <w:rFonts w:ascii="Arial" w:hAnsi="Arial" w:cs="Arial"/>
-          <w:szCs w:val="22"/>
-        </w:rPr>
-        <w:t>(disponível no diretório de templates do sistema</w:t>
-      </w:r>
-      <w:r>
-        <w:rPr>
-          <w:rStyle w:val="Refdenotadefim"/>
-          <w:rFonts w:ascii="Arial" w:hAnsi="Arial" w:cs="Arial"/>
-          <w:szCs w:val="22"/>
-        </w:rPr>
-        <w:t>i</w:t>
-      </w:r>
-      <w:r>
-        <w:rPr>
-          <w:rFonts w:ascii="Arial" w:hAnsi="Arial" w:cs="Arial"/>
-          <w:szCs w:val="22"/>
-        </w:rPr>
-        <w:t>)</w:t>
-      </w:r>
-      <w:r>
-        <w:rPr>
-          <w:rFonts w:ascii="Arial" w:hAnsi="Arial" w:cs="Arial"/>
-          <w:szCs w:val="24"/>
-        </w:rPr>
-        <w:t xml:space="preserve">, os Diagramas de arquitetura, de Classes de cada caso de uso, de sequência para alguns casos de uso, de distribuição e o Modelo de Banco de Dados. </w:t>
-      </w:r>
-    </w:p>
-    <w:p>
-      <w:pPr>
-        <w:spacing w:line="360" w:lineRule="auto"/>
-        <w:rPr>
-          <w:rFonts w:ascii="Arial" w:hAnsi="Arial" w:cs="Arial"/>
-          <w:szCs w:val="24"/>
-        </w:rPr>
-      </w:pPr>
-      <w:r>
-        <w:rPr>
-          <w:rFonts w:ascii="Arial" w:hAnsi="Arial" w:cs="Arial"/>
-          <w:szCs w:val="24"/>
-        </w:rPr>
-        <w:t>Ao final do desenvolvimento, será elaborado um Manual de Instalação.</w:t>
-      </w:r>
-    </w:p>
-    <w:p>
-      <w:pPr>
-        <w:spacing w:line="360" w:lineRule="auto"/>
+        <w:spacing w:before="0" w:after="200" w:line="276" w:lineRule="auto"/>
+        <w:jc w:val="left"/>
         <w:rPr>
           <w:rFonts w:ascii="Arial" w:hAnsi="Arial" w:cs="Arial"/>
           <w:b/>
@@ -2116,27 +2544,18 @@
           <w:szCs w:val="24"/>
         </w:rPr>
       </w:pPr>
-    </w:p>
-    <w:p>
-      <w:pPr>
-        <w:spacing w:before="0" w:after="200" w:line="276" w:lineRule="auto"/>
-        <w:jc w:val="left"/>
+      <w:proofErr w:type="gramStart"/>
+      <w:r>
         <w:rPr>
           <w:rFonts w:ascii="Arial" w:hAnsi="Arial" w:cs="Arial"/>
           <w:b/>
           <w:sz w:val="28"/>
           <w:szCs w:val="24"/>
         </w:rPr>
-      </w:pPr>
-      <w:r>
-        <w:rPr>
-          <w:rFonts w:ascii="Arial" w:hAnsi="Arial" w:cs="Arial"/>
-          <w:b/>
-          <w:sz w:val="28"/>
-          <w:szCs w:val="24"/>
-        </w:rPr>
+        <w:lastRenderedPageBreak/>
         <w:t>Implementação</w:t>
       </w:r>
+      <w:proofErr w:type="gramEnd"/>
       <w:r>
         <w:rPr>
           <w:rFonts w:ascii="Arial" w:hAnsi="Arial" w:cs="Arial"/>
@@ -2181,7 +2600,7 @@
                     <pic:cNvPicPr/>
                   </pic:nvPicPr>
                   <pic:blipFill rotWithShape="1">
-                    <a:blip r:embed="rId11">
+                    <a:blip r:embed="rId12">
                       <a:extLst>
                         <a:ext uri="{28A0092B-C50C-407E-A947-70E740481C1C}">
                           <a14:useLocalDpi xmlns:a14="http://schemas.microsoft.com/office/drawing/2010/main" val="0"/>
@@ -2220,10 +2639,204 @@
         <w:spacing w:line="360" w:lineRule="auto"/>
         <w:rPr>
           <w:rFonts w:ascii="Arial" w:hAnsi="Arial" w:cs="Arial"/>
-          <w:sz w:val="24"/>
           <w:szCs w:val="24"/>
         </w:rPr>
       </w:pPr>
+      <w:r>
+        <w:rPr>
+          <w:rFonts w:ascii="Arial" w:hAnsi="Arial" w:cs="Arial"/>
+          <w:szCs w:val="24"/>
+        </w:rPr>
+        <w:t>Para a fase de implementação, o desenvolvedor deverá primeiramente ler o caso de uso</w:t>
+      </w:r>
+      <w:r>
+        <w:rPr>
+          <w:rFonts w:ascii="Arial" w:hAnsi="Arial" w:cs="Arial"/>
+          <w:szCs w:val="24"/>
+        </w:rPr>
+        <w:t xml:space="preserve"> </w:t>
+      </w:r>
+      <w:r>
+        <w:rPr>
+          <w:rFonts w:ascii="Arial" w:hAnsi="Arial" w:cs="Arial"/>
+          <w:szCs w:val="24"/>
+        </w:rPr>
+        <w:t xml:space="preserve">após a leitura, o desenvolvedor irá </w:t>
+      </w:r>
+      <w:proofErr w:type="gramStart"/>
+      <w:r>
+        <w:rPr>
+          <w:rFonts w:ascii="Arial" w:hAnsi="Arial" w:cs="Arial"/>
+          <w:szCs w:val="24"/>
+        </w:rPr>
+        <w:t>implementar</w:t>
+      </w:r>
+      <w:proofErr w:type="gramEnd"/>
+      <w:r>
+        <w:rPr>
+          <w:rFonts w:ascii="Arial" w:hAnsi="Arial" w:cs="Arial"/>
+          <w:szCs w:val="24"/>
+        </w:rPr>
+        <w:t xml:space="preserve"> a alteração, que deverá ser feita utilizando a linguagem de programação Java. Ao final da </w:t>
+      </w:r>
+      <w:proofErr w:type="gramStart"/>
+      <w:r>
+        <w:rPr>
+          <w:rFonts w:ascii="Arial" w:hAnsi="Arial" w:cs="Arial"/>
+          <w:szCs w:val="24"/>
+        </w:rPr>
+        <w:t>implementação</w:t>
+      </w:r>
+      <w:proofErr w:type="gramEnd"/>
+      <w:r>
+        <w:rPr>
+          <w:rFonts w:ascii="Arial" w:hAnsi="Arial" w:cs="Arial"/>
+          <w:szCs w:val="24"/>
+        </w:rPr>
+        <w:t xml:space="preserve"> o desenvolvedor irá realizar o teste unitário, caso encontre algum problema, ele irá retornar para a implementação. Caso contrário deverá realizar o </w:t>
+      </w:r>
+      <w:proofErr w:type="spellStart"/>
+      <w:r>
+        <w:rPr>
+          <w:rFonts w:ascii="Arial" w:hAnsi="Arial" w:cs="Arial"/>
+          <w:szCs w:val="24"/>
+        </w:rPr>
+        <w:t>commit</w:t>
+      </w:r>
+      <w:proofErr w:type="spellEnd"/>
+      <w:r>
+        <w:rPr>
+          <w:rFonts w:ascii="Arial" w:hAnsi="Arial" w:cs="Arial"/>
+          <w:szCs w:val="24"/>
+        </w:rPr>
+        <w:t xml:space="preserve"> via </w:t>
+      </w:r>
+      <w:proofErr w:type="spellStart"/>
+      <w:r>
+        <w:rPr>
+          <w:rFonts w:ascii="Arial" w:hAnsi="Arial" w:cs="Arial"/>
+          <w:szCs w:val="24"/>
+        </w:rPr>
+        <w:t>Subversion</w:t>
+      </w:r>
+      <w:proofErr w:type="spellEnd"/>
+      <w:r>
+        <w:rPr>
+          <w:rFonts w:ascii="Arial" w:hAnsi="Arial" w:cs="Arial"/>
+          <w:szCs w:val="24"/>
+        </w:rPr>
+        <w:t>.</w:t>
+      </w:r>
+    </w:p>
+    <w:p>
+      <w:pPr>
+        <w:spacing w:line="360" w:lineRule="auto"/>
+        <w:rPr>
+          <w:rFonts w:ascii="Arial" w:hAnsi="Arial" w:cs="Arial"/>
+          <w:szCs w:val="24"/>
+        </w:rPr>
+      </w:pPr>
+    </w:p>
+    <w:p>
+      <w:pPr>
+        <w:pStyle w:val="Legenda"/>
+        <w:keepNext/>
+        <w:spacing w:after="120"/>
+        <w:jc w:val="center"/>
+      </w:pPr>
+      <w:r>
+        <w:rPr>
+          <w:rFonts w:ascii="Arial" w:hAnsi="Arial" w:cs="Arial"/>
+          <w:color w:val="auto"/>
+        </w:rPr>
+        <w:t xml:space="preserve">Tabela </w:t>
+      </w:r>
+      <w:r>
+        <w:rPr>
+          <w:rFonts w:ascii="Arial" w:hAnsi="Arial" w:cs="Arial"/>
+          <w:color w:val="auto"/>
+        </w:rPr>
+        <w:fldChar w:fldCharType="begin"/>
+      </w:r>
+      <w:r>
+        <w:rPr>
+          <w:rFonts w:ascii="Arial" w:hAnsi="Arial" w:cs="Arial"/>
+          <w:color w:val="auto"/>
+        </w:rPr>
+        <w:instrText xml:space="preserve"> SEQ Tabela \* ARABIC </w:instrText>
+      </w:r>
+      <w:r>
+        <w:rPr>
+          <w:rFonts w:ascii="Arial" w:hAnsi="Arial" w:cs="Arial"/>
+          <w:color w:val="auto"/>
+        </w:rPr>
+        <w:fldChar w:fldCharType="separate"/>
+      </w:r>
+      <w:r>
+        <w:rPr>
+          <w:rFonts w:ascii="Arial" w:hAnsi="Arial" w:cs="Arial"/>
+          <w:noProof/>
+          <w:color w:val="auto"/>
+        </w:rPr>
+        <w:t>4</w:t>
+      </w:r>
+      <w:r>
+        <w:rPr>
+          <w:rFonts w:ascii="Arial" w:hAnsi="Arial" w:cs="Arial"/>
+          <w:color w:val="auto"/>
+        </w:rPr>
+        <w:fldChar w:fldCharType="end"/>
+      </w:r>
+      <w:r>
+        <w:rPr>
+          <w:rFonts w:ascii="Arial" w:hAnsi="Arial" w:cs="Arial"/>
+          <w:color w:val="auto"/>
+        </w:rPr>
+        <w:t>:</w:t>
+      </w:r>
+      <w:r>
+        <w:t xml:space="preserve"> </w:t>
+      </w:r>
+      <w:r>
+        <w:rPr>
+          <w:rFonts w:ascii="Arial" w:hAnsi="Arial" w:cs="Arial"/>
+          <w:b w:val="0"/>
+          <w:color w:val="000000"/>
+        </w:rPr>
+        <w:t xml:space="preserve">A Tabela </w:t>
+      </w:r>
+      <w:r>
+        <w:rPr>
+          <w:rFonts w:ascii="Arial" w:hAnsi="Arial" w:cs="Arial"/>
+          <w:b w:val="0"/>
+          <w:color w:val="000000"/>
+        </w:rPr>
+        <w:t>4</w:t>
+      </w:r>
+      <w:r>
+        <w:rPr>
+          <w:rFonts w:ascii="Arial" w:hAnsi="Arial" w:cs="Arial"/>
+          <w:b w:val="0"/>
+          <w:color w:val="000000"/>
+        </w:rPr>
+        <w:t xml:space="preserve"> detalha as ações relacionadas com a disciplina de </w:t>
+      </w:r>
+      <w:r>
+        <w:rPr>
+          <w:rFonts w:ascii="Arial" w:hAnsi="Arial" w:cs="Arial"/>
+          <w:b w:val="0"/>
+          <w:color w:val="000000"/>
+        </w:rPr>
+        <w:t>Implantação</w:t>
+      </w:r>
+      <w:r>
+        <w:rPr>
+          <w:rFonts w:ascii="Arial" w:hAnsi="Arial" w:cs="Arial"/>
+          <w:b w:val="0"/>
+          <w:color w:val="000000"/>
+        </w:rPr>
+        <w:t>.</w:t>
+      </w:r>
     </w:p>
     <w:tbl>
       <w:tblPr>
@@ -2326,7 +2939,6 @@
               <w:rPr>
                 <w:rFonts w:ascii="Arial" w:hAnsi="Arial" w:cs="Arial"/>
                 <w:b w:val="0"/>
-                <w:sz w:val="24"/>
                 <w:szCs w:val="24"/>
               </w:rPr>
             </w:pPr>
@@ -2334,7 +2946,6 @@
               <w:rPr>
                 <w:rFonts w:ascii="Arial" w:hAnsi="Arial" w:cs="Arial"/>
                 <w:b w:val="0"/>
-                <w:sz w:val="24"/>
                 <w:szCs w:val="24"/>
               </w:rPr>
               <w:t>Ler caso de uso</w:t>
@@ -2354,17 +2965,31 @@
               <w:cnfStyle w:val="000000100000" w:firstRow="0" w:lastRow="0" w:firstColumn="0" w:lastColumn="0" w:oddVBand="0" w:evenVBand="0" w:oddHBand="1" w:evenHBand="0" w:firstRowFirstColumn="0" w:firstRowLastColumn="0" w:lastRowFirstColumn="0" w:lastRowLastColumn="0"/>
               <w:rPr>
                 <w:rFonts w:ascii="Arial" w:hAnsi="Arial" w:cs="Arial"/>
-                <w:sz w:val="24"/>
-                <w:szCs w:val="24"/>
-              </w:rPr>
-            </w:pPr>
-            <w:r>
-              <w:rPr>
-                <w:rFonts w:ascii="Arial" w:hAnsi="Arial" w:cs="Arial"/>
-                <w:sz w:val="24"/>
-                <w:szCs w:val="24"/>
-              </w:rPr>
-              <w:t>A leitura do Caso de Uso permitirá ao desenvolvedor entender sobre a funcionalidade que ele irá criar/alterar. Constará em cada UC as informações tais como Requisitos funcionais e não-funcionais.</w:t>
+                <w:szCs w:val="24"/>
+              </w:rPr>
+            </w:pPr>
+            <w:r>
+              <w:rPr>
+                <w:rFonts w:ascii="Arial" w:hAnsi="Arial" w:cs="Arial"/>
+                <w:szCs w:val="24"/>
+              </w:rPr>
+              <w:t xml:space="preserve">A leitura do Caso de Uso permitirá ao desenvolvedor entender sobre a funcionalidade que ele irá criar/alterar. </w:t>
+            </w:r>
+            <w:proofErr w:type="gramStart"/>
+            <w:r>
+              <w:rPr>
+                <w:rFonts w:ascii="Arial" w:hAnsi="Arial" w:cs="Arial"/>
+                <w:szCs w:val="24"/>
+              </w:rPr>
+              <w:t>Constará</w:t>
+            </w:r>
+            <w:proofErr w:type="gramEnd"/>
+            <w:r>
+              <w:rPr>
+                <w:rFonts w:ascii="Arial" w:hAnsi="Arial" w:cs="Arial"/>
+                <w:szCs w:val="24"/>
+              </w:rPr>
+              <w:t xml:space="preserve"> em cada UC as informações tais como Requisitos funcionais e não-funcionais.</w:t>
             </w:r>
           </w:p>
         </w:tc>
@@ -2387,18 +3012,26 @@
               <w:rPr>
                 <w:rFonts w:ascii="Arial" w:hAnsi="Arial" w:cs="Arial"/>
                 <w:b w:val="0"/>
-                <w:sz w:val="24"/>
-                <w:szCs w:val="24"/>
-              </w:rPr>
-            </w:pPr>
+                <w:szCs w:val="24"/>
+              </w:rPr>
+            </w:pPr>
+            <w:proofErr w:type="gramStart"/>
             <w:r>
               <w:rPr>
                 <w:rFonts w:ascii="Arial" w:hAnsi="Arial" w:cs="Arial"/>
                 <w:b w:val="0"/>
-                <w:sz w:val="24"/>
-                <w:szCs w:val="24"/>
-              </w:rPr>
-              <w:t>Implementar o Caso de uso</w:t>
+                <w:szCs w:val="24"/>
+              </w:rPr>
+              <w:t>Implementar</w:t>
+            </w:r>
+            <w:proofErr w:type="gramEnd"/>
+            <w:r>
+              <w:rPr>
+                <w:rFonts w:ascii="Arial" w:hAnsi="Arial" w:cs="Arial"/>
+                <w:b w:val="0"/>
+                <w:szCs w:val="24"/>
+              </w:rPr>
+              <w:t xml:space="preserve"> o Caso de uso</w:t>
             </w:r>
           </w:p>
         </w:tc>
@@ -2415,14 +3048,12 @@
               <w:cnfStyle w:val="000000010000" w:firstRow="0" w:lastRow="0" w:firstColumn="0" w:lastColumn="0" w:oddVBand="0" w:evenVBand="0" w:oddHBand="0" w:evenHBand="1" w:firstRowFirstColumn="0" w:firstRowLastColumn="0" w:lastRowFirstColumn="0" w:lastRowLastColumn="0"/>
               <w:rPr>
                 <w:rFonts w:ascii="Arial" w:hAnsi="Arial" w:cs="Arial"/>
-                <w:sz w:val="24"/>
-                <w:szCs w:val="24"/>
-              </w:rPr>
-            </w:pPr>
-            <w:r>
-              <w:rPr>
-                <w:rFonts w:ascii="Arial" w:hAnsi="Arial" w:cs="Arial"/>
-                <w:sz w:val="24"/>
+                <w:szCs w:val="24"/>
+              </w:rPr>
+            </w:pPr>
+            <w:r>
+              <w:rPr>
+                <w:rFonts w:ascii="Arial" w:hAnsi="Arial" w:cs="Arial"/>
                 <w:szCs w:val="24"/>
               </w:rPr>
               <w:t>O desenvolvedor deverá desenvolver conforme o caso de uso solicita.</w:t>
@@ -2448,7 +3079,6 @@
               <w:rPr>
                 <w:rFonts w:ascii="Arial" w:hAnsi="Arial" w:cs="Arial"/>
                 <w:b w:val="0"/>
-                <w:sz w:val="24"/>
                 <w:szCs w:val="24"/>
               </w:rPr>
             </w:pPr>
@@ -2456,7 +3086,6 @@
               <w:rPr>
                 <w:rFonts w:ascii="Arial" w:hAnsi="Arial" w:cs="Arial"/>
                 <w:b w:val="0"/>
-                <w:sz w:val="24"/>
                 <w:szCs w:val="24"/>
               </w:rPr>
               <w:t>Realizar teste unitário</w:t>
@@ -2476,14 +3105,12 @@
               <w:cnfStyle w:val="000000100000" w:firstRow="0" w:lastRow="0" w:firstColumn="0" w:lastColumn="0" w:oddVBand="0" w:evenVBand="0" w:oddHBand="1" w:evenHBand="0" w:firstRowFirstColumn="0" w:firstRowLastColumn="0" w:lastRowFirstColumn="0" w:lastRowLastColumn="0"/>
               <w:rPr>
                 <w:rFonts w:ascii="Arial" w:hAnsi="Arial" w:cs="Arial"/>
-                <w:sz w:val="24"/>
-                <w:szCs w:val="24"/>
-              </w:rPr>
-            </w:pPr>
-            <w:r>
-              <w:rPr>
-                <w:rFonts w:ascii="Arial" w:hAnsi="Arial" w:cs="Arial"/>
-                <w:sz w:val="24"/>
+                <w:szCs w:val="24"/>
+              </w:rPr>
+            </w:pPr>
+            <w:r>
+              <w:rPr>
+                <w:rFonts w:ascii="Arial" w:hAnsi="Arial" w:cs="Arial"/>
                 <w:szCs w:val="24"/>
               </w:rPr>
               <w:t>Após o desenvolvimento da funcionalidade prevista pelo Caso de uso, é necessário realizar testes locais.</w:t>
@@ -2509,7 +3136,6 @@
               <w:rPr>
                 <w:rFonts w:ascii="Arial" w:hAnsi="Arial" w:cs="Arial"/>
                 <w:b w:val="0"/>
-                <w:sz w:val="24"/>
                 <w:szCs w:val="24"/>
               </w:rPr>
             </w:pPr>
@@ -2517,11 +3143,20 @@
               <w:rPr>
                 <w:rFonts w:ascii="Arial" w:hAnsi="Arial" w:cs="Arial"/>
                 <w:b w:val="0"/>
-                <w:sz w:val="24"/>
-                <w:szCs w:val="24"/>
-              </w:rPr>
-              <w:t>Realizar commit</w:t>
-            </w:r>
+                <w:szCs w:val="24"/>
+              </w:rPr>
+              <w:t xml:space="preserve">Realizar </w:t>
+            </w:r>
+            <w:proofErr w:type="spellStart"/>
+            <w:r>
+              <w:rPr>
+                <w:rFonts w:ascii="Arial" w:hAnsi="Arial" w:cs="Arial"/>
+                <w:b w:val="0"/>
+                <w:szCs w:val="24"/>
+              </w:rPr>
+              <w:t>commit</w:t>
+            </w:r>
+            <w:proofErr w:type="spellEnd"/>
           </w:p>
         </w:tc>
         <w:tc>
@@ -2537,14 +3172,12 @@
               <w:cnfStyle w:val="000000010000" w:firstRow="0" w:lastRow="0" w:firstColumn="0" w:lastColumn="0" w:oddVBand="0" w:evenVBand="0" w:oddHBand="0" w:evenHBand="1" w:firstRowFirstColumn="0" w:firstRowLastColumn="0" w:lastRowFirstColumn="0" w:lastRowLastColumn="0"/>
               <w:rPr>
                 <w:rFonts w:ascii="Arial" w:hAnsi="Arial" w:cs="Arial"/>
-                <w:sz w:val="24"/>
-                <w:szCs w:val="24"/>
-              </w:rPr>
-            </w:pPr>
-            <w:r>
-              <w:rPr>
-                <w:rFonts w:ascii="Arial" w:hAnsi="Arial" w:cs="Arial"/>
-                <w:sz w:val="24"/>
+                <w:szCs w:val="24"/>
+              </w:rPr>
+            </w:pPr>
+            <w:r>
+              <w:rPr>
+                <w:rFonts w:ascii="Arial" w:hAnsi="Arial" w:cs="Arial"/>
                 <w:szCs w:val="24"/>
               </w:rPr>
               <w:t>Estando de acordo com as especificações e funcionando corretamente, o desenvolvedor pode efetuar a submissão de seus ajustes para o repositório do SGCONT.</w:t>
@@ -2558,40 +3191,9 @@
         <w:spacing w:line="360" w:lineRule="auto"/>
         <w:rPr>
           <w:rFonts w:ascii="Arial" w:hAnsi="Arial" w:cs="Arial"/>
-          <w:sz w:val="24"/>
           <w:szCs w:val="24"/>
         </w:rPr>
       </w:pPr>
-    </w:p>
-    <w:p>
-      <w:pPr>
-        <w:spacing w:line="360" w:lineRule="auto"/>
-        <w:rPr>
-          <w:rFonts w:ascii="Arial" w:hAnsi="Arial" w:cs="Arial"/>
-          <w:szCs w:val="24"/>
-        </w:rPr>
-      </w:pPr>
-      <w:r>
-        <w:rPr>
-          <w:rFonts w:ascii="Arial" w:hAnsi="Arial" w:cs="Arial"/>
-          <w:szCs w:val="24"/>
-        </w:rPr>
-        <w:t>Para a fase de implementação, o desenvolvedor deverá primeiramente ler o caso de uso</w:t>
-      </w:r>
-      <w:r>
-        <w:rPr>
-          <w:rFonts w:ascii="Arial" w:hAnsi="Arial" w:cs="Arial"/>
-          <w:szCs w:val="24"/>
-        </w:rPr>
-        <w:t xml:space="preserve"> </w:t>
-      </w:r>
-      <w:r>
-        <w:rPr>
-          <w:rFonts w:ascii="Arial" w:hAnsi="Arial" w:cs="Arial"/>
-          <w:szCs w:val="24"/>
-        </w:rPr>
-        <w:t>após a leitura, o desenvolvedor irá implementar a alteração, que deverá ser feita utilizando a linguagem de programação Java. Ao final da implementação o desenvolvedor irá realizar o teste unitário, caso encontre algum problema, ele irá retornar para a implementação. Caso contrário deverá realizar o commit via Subversion.</w:t>
-      </w:r>
     </w:p>
     <w:p>
       <w:pPr>
@@ -2689,7 +3291,7 @@
                     <pic:cNvPicPr/>
                   </pic:nvPicPr>
                   <pic:blipFill rotWithShape="1">
-                    <a:blip r:embed="rId12">
+                    <a:blip r:embed="rId13">
                       <a:extLst>
                         <a:ext uri="{28A0092B-C50C-407E-A947-70E740481C1C}">
                           <a14:useLocalDpi xmlns:a14="http://schemas.microsoft.com/office/drawing/2010/main" val="0"/>
@@ -2723,10 +3325,334 @@
         </w:drawing>
       </w:r>
     </w:p>
+    <w:p>
+      <w:pPr>
+        <w:spacing w:line="360" w:lineRule="auto"/>
+        <w:rPr>
+          <w:rFonts w:ascii="Arial" w:hAnsi="Arial" w:cs="Arial"/>
+          <w:color w:val="000000"/>
+          <w:szCs w:val="22"/>
+          <w:shd w:val="clear" w:color="auto" w:fill="FFFFFF"/>
+        </w:rPr>
+      </w:pPr>
+      <w:r>
+        <w:rPr>
+          <w:rFonts w:ascii="Arial" w:hAnsi="Arial" w:cs="Arial"/>
+          <w:szCs w:val="22"/>
+        </w:rPr>
+        <w:t>Na fase de testes, primeiramente será elaborado o Plano de testes</w:t>
+      </w:r>
+      <w:r>
+        <w:rPr>
+          <w:rFonts w:ascii="Arial" w:hAnsi="Arial" w:cs="Arial"/>
+          <w:szCs w:val="22"/>
+        </w:rPr>
+        <w:t xml:space="preserve"> (disponível no diretório de </w:t>
+      </w:r>
+      <w:proofErr w:type="spellStart"/>
+      <w:r>
+        <w:rPr>
+          <w:rFonts w:ascii="Arial" w:hAnsi="Arial" w:cs="Arial"/>
+          <w:szCs w:val="22"/>
+        </w:rPr>
+        <w:t>templates</w:t>
+      </w:r>
+      <w:proofErr w:type="spellEnd"/>
+      <w:r>
+        <w:rPr>
+          <w:rFonts w:ascii="Arial" w:hAnsi="Arial" w:cs="Arial"/>
+          <w:szCs w:val="22"/>
+        </w:rPr>
+        <w:t xml:space="preserve"> do sistema</w:t>
+      </w:r>
+      <w:r>
+        <w:rPr>
+          <w:rStyle w:val="Refdenotadefim"/>
+          <w:rFonts w:ascii="Arial" w:hAnsi="Arial" w:cs="Arial"/>
+          <w:szCs w:val="22"/>
+        </w:rPr>
+        <w:endnoteReference w:id="1"/>
+      </w:r>
+      <w:r>
+        <w:rPr>
+          <w:rFonts w:ascii="Arial" w:hAnsi="Arial" w:cs="Arial"/>
+          <w:szCs w:val="22"/>
+        </w:rPr>
+        <w:t>)</w:t>
+      </w:r>
+      <w:r>
+        <w:rPr>
+          <w:rFonts w:ascii="Arial" w:hAnsi="Arial" w:cs="Arial"/>
+          <w:szCs w:val="22"/>
+        </w:rPr>
+        <w:t xml:space="preserve">, onde será feita uma </w:t>
+      </w:r>
+      <w:r>
+        <w:rPr>
+          <w:rFonts w:ascii="Arial" w:hAnsi="Arial" w:cs="Arial"/>
+          <w:color w:val="000000"/>
+          <w:szCs w:val="22"/>
+          <w:shd w:val="clear" w:color="auto" w:fill="FFFFFF"/>
+        </w:rPr>
+        <w:t>modelagem detalhada do</w:t>
+      </w:r>
+      <w:r>
+        <w:rPr>
+          <w:rStyle w:val="apple-converted-space"/>
+          <w:rFonts w:ascii="Arial" w:hAnsi="Arial" w:cs="Arial"/>
+          <w:color w:val="000000"/>
+          <w:szCs w:val="22"/>
+          <w:shd w:val="clear" w:color="auto" w:fill="FFFFFF"/>
+        </w:rPr>
+        <w:t> </w:t>
+      </w:r>
+      <w:hyperlink r:id="rId14" w:tooltip="Fluxo de trabalho" w:history="1">
+        <w:r>
+          <w:rPr>
+            <w:rStyle w:val="Hyperlink"/>
+            <w:rFonts w:ascii="Arial" w:hAnsi="Arial" w:cs="Arial"/>
+            <w:color w:val="auto"/>
+            <w:szCs w:val="22"/>
+            <w:u w:val="none"/>
+            <w:shd w:val="clear" w:color="auto" w:fill="FFFFFF"/>
+          </w:rPr>
+          <w:t>fluxo de trabalho</w:t>
+        </w:r>
+      </w:hyperlink>
+      <w:r>
+        <w:rPr>
+          <w:rStyle w:val="apple-converted-space"/>
+          <w:rFonts w:ascii="Arial" w:hAnsi="Arial" w:cs="Arial"/>
+          <w:color w:val="000000"/>
+          <w:szCs w:val="22"/>
+          <w:shd w:val="clear" w:color="auto" w:fill="FFFFFF"/>
+        </w:rPr>
+        <w:t> </w:t>
+      </w:r>
+      <w:r>
+        <w:rPr>
+          <w:rFonts w:ascii="Arial" w:hAnsi="Arial" w:cs="Arial"/>
+          <w:color w:val="000000"/>
+          <w:szCs w:val="22"/>
+          <w:shd w:val="clear" w:color="auto" w:fill="FFFFFF"/>
+        </w:rPr>
+        <w:t>durante o processo. Após a criação do artefato, ele será validado por outro membro da equipe.</w:t>
+      </w:r>
+      <w:r>
+        <w:rPr>
+          <w:rFonts w:ascii="Arial" w:hAnsi="Arial" w:cs="Arial"/>
+          <w:szCs w:val="22"/>
+        </w:rPr>
+        <w:t xml:space="preserve"> Em seguida, será necessária a elaboração do Projeto de testes, com</w:t>
+      </w:r>
+      <w:r>
+        <w:rPr>
+          <w:rFonts w:ascii="Arial" w:hAnsi="Arial" w:cs="Arial"/>
+          <w:color w:val="000000"/>
+          <w:szCs w:val="22"/>
+          <w:shd w:val="clear" w:color="auto" w:fill="FFFFFF"/>
+        </w:rPr>
+        <w:t xml:space="preserve"> procedimentos e casos de teste responsáveis pela avaliação da</w:t>
+      </w:r>
+      <w:r>
+        <w:rPr>
+          <w:rStyle w:val="apple-converted-space"/>
+          <w:rFonts w:ascii="Arial" w:hAnsi="Arial" w:cs="Arial"/>
+          <w:color w:val="000000"/>
+          <w:szCs w:val="22"/>
+          <w:shd w:val="clear" w:color="auto" w:fill="FFFFFF"/>
+        </w:rPr>
+        <w:t> </w:t>
+      </w:r>
+      <w:proofErr w:type="spellStart"/>
+      <w:r>
+        <w:rPr>
+          <w:rStyle w:val="spelle"/>
+          <w:rFonts w:ascii="Arial" w:hAnsi="Arial" w:cs="Arial"/>
+          <w:color w:val="000000"/>
+          <w:szCs w:val="22"/>
+          <w:shd w:val="clear" w:color="auto" w:fill="FFFFFF"/>
+        </w:rPr>
+        <w:t>corretude</w:t>
+      </w:r>
+      <w:proofErr w:type="spellEnd"/>
+      <w:r>
+        <w:rPr>
+          <w:rStyle w:val="apple-converted-space"/>
+          <w:rFonts w:ascii="Arial" w:hAnsi="Arial" w:cs="Arial"/>
+          <w:color w:val="000000"/>
+          <w:szCs w:val="22"/>
+          <w:shd w:val="clear" w:color="auto" w:fill="FFFFFF"/>
+        </w:rPr>
+        <w:t> </w:t>
+      </w:r>
+      <w:r>
+        <w:rPr>
+          <w:rFonts w:ascii="Arial" w:hAnsi="Arial" w:cs="Arial"/>
+          <w:color w:val="000000"/>
+          <w:szCs w:val="22"/>
+          <w:shd w:val="clear" w:color="auto" w:fill="FFFFFF"/>
+        </w:rPr>
+        <w:t xml:space="preserve">dos requisitos funcionais, não funcionais e casos de uso sendo </w:t>
+      </w:r>
+      <w:proofErr w:type="gramStart"/>
+      <w:r>
+        <w:rPr>
+          <w:rFonts w:ascii="Arial" w:hAnsi="Arial" w:cs="Arial"/>
+          <w:color w:val="000000"/>
+          <w:szCs w:val="22"/>
+          <w:shd w:val="clear" w:color="auto" w:fill="FFFFFF"/>
+        </w:rPr>
+        <w:t>implementados</w:t>
+      </w:r>
+      <w:proofErr w:type="gramEnd"/>
+      <w:r>
+        <w:rPr>
+          <w:rFonts w:ascii="Arial" w:hAnsi="Arial" w:cs="Arial"/>
+          <w:color w:val="000000"/>
+          <w:szCs w:val="22"/>
+          <w:shd w:val="clear" w:color="auto" w:fill="FFFFFF"/>
+        </w:rPr>
+        <w:t xml:space="preserve"> na iteração corrente. A validação será realizada logo após o término do passo anterior, por outro membro da equipe. O testador, ao receber alguma funcionalidade para teste, deverá criar os Casos de teste, com os cenários específicos de teste de cada caso de uso desenvolvido. Serão gerados e executados scripts de teste com o auxílio da ferramenta </w:t>
+      </w:r>
+      <w:proofErr w:type="spellStart"/>
+      <w:r>
+        <w:rPr>
+          <w:rFonts w:ascii="Arial" w:hAnsi="Arial" w:cs="Arial"/>
+          <w:color w:val="000000"/>
+          <w:szCs w:val="22"/>
+          <w:shd w:val="clear" w:color="auto" w:fill="FFFFFF"/>
+        </w:rPr>
+        <w:t>Selenium</w:t>
+      </w:r>
+      <w:proofErr w:type="spellEnd"/>
+      <w:r>
+        <w:rPr>
+          <w:rFonts w:ascii="Arial" w:hAnsi="Arial" w:cs="Arial"/>
+          <w:color w:val="000000"/>
+          <w:szCs w:val="22"/>
+          <w:shd w:val="clear" w:color="auto" w:fill="FFFFFF"/>
+        </w:rPr>
+        <w:t xml:space="preserve"> (http://docs.seleniumhq.org/) e, ao final desta fase, será feito o teste de integração com a junção de todas as funcionalidades do sistema num único pacote.</w:t>
+      </w:r>
+    </w:p>
+    <w:p>
+      <w:pPr>
+        <w:pStyle w:val="Legenda"/>
+        <w:keepNext/>
+        <w:spacing w:after="120"/>
+        <w:jc w:val="center"/>
+      </w:pPr>
+      <w:r>
+        <w:rPr>
+          <w:rFonts w:ascii="Arial" w:hAnsi="Arial" w:cs="Arial"/>
+          <w:color w:val="auto"/>
+          <w:sz w:val="20"/>
+        </w:rPr>
+        <w:t xml:space="preserve">Tabela </w:t>
+      </w:r>
+      <w:r>
+        <w:rPr>
+          <w:rFonts w:ascii="Arial" w:hAnsi="Arial" w:cs="Arial"/>
+          <w:color w:val="auto"/>
+          <w:sz w:val="20"/>
+        </w:rPr>
+        <w:fldChar w:fldCharType="begin"/>
+      </w:r>
+      <w:r>
+        <w:rPr>
+          <w:rFonts w:ascii="Arial" w:hAnsi="Arial" w:cs="Arial"/>
+          <w:color w:val="auto"/>
+          <w:sz w:val="20"/>
+        </w:rPr>
+        <w:instrText xml:space="preserve"> SEQ Tabela \* ARABIC </w:instrText>
+      </w:r>
+      <w:r>
+        <w:rPr>
+          <w:rFonts w:ascii="Arial" w:hAnsi="Arial" w:cs="Arial"/>
+          <w:color w:val="auto"/>
+          <w:sz w:val="20"/>
+        </w:rPr>
+        <w:fldChar w:fldCharType="separate"/>
+      </w:r>
+      <w:r>
+        <w:rPr>
+          <w:rFonts w:ascii="Arial" w:hAnsi="Arial" w:cs="Arial"/>
+          <w:noProof/>
+          <w:color w:val="auto"/>
+          <w:sz w:val="20"/>
+        </w:rPr>
+        <w:t>5</w:t>
+      </w:r>
+      <w:r>
+        <w:rPr>
+          <w:rFonts w:ascii="Arial" w:hAnsi="Arial" w:cs="Arial"/>
+          <w:color w:val="auto"/>
+          <w:sz w:val="20"/>
+        </w:rPr>
+        <w:fldChar w:fldCharType="end"/>
+      </w:r>
+      <w:r>
+        <w:rPr>
+          <w:rFonts w:ascii="Arial" w:hAnsi="Arial" w:cs="Arial"/>
+          <w:color w:val="auto"/>
+          <w:sz w:val="20"/>
+        </w:rPr>
+        <w:t>:</w:t>
+      </w:r>
+      <w:r>
+        <w:rPr>
+          <w:color w:val="auto"/>
+          <w:sz w:val="20"/>
+        </w:rPr>
+        <w:t xml:space="preserve"> </w:t>
+      </w:r>
+      <w:r>
+        <w:rPr>
+          <w:rFonts w:ascii="Arial" w:hAnsi="Arial" w:cs="Arial"/>
+          <w:b w:val="0"/>
+          <w:color w:val="000000"/>
+        </w:rPr>
+        <w:t xml:space="preserve">A Tabela </w:t>
+      </w:r>
+      <w:r>
+        <w:rPr>
+          <w:rFonts w:ascii="Arial" w:hAnsi="Arial" w:cs="Arial"/>
+          <w:b w:val="0"/>
+          <w:color w:val="000000"/>
+        </w:rPr>
+        <w:t>5</w:t>
+      </w:r>
+      <w:r>
+        <w:rPr>
+          <w:rFonts w:ascii="Arial" w:hAnsi="Arial" w:cs="Arial"/>
+          <w:b w:val="0"/>
+          <w:color w:val="000000"/>
+        </w:rPr>
+        <w:t xml:space="preserve"> detalha as ações relacionadas com a disciplina de </w:t>
+      </w:r>
+      <w:r>
+        <w:rPr>
+          <w:rFonts w:ascii="Arial" w:hAnsi="Arial" w:cs="Arial"/>
+          <w:b w:val="0"/>
+          <w:color w:val="000000"/>
+        </w:rPr>
+        <w:t>Testes</w:t>
+      </w:r>
+      <w:r>
+        <w:rPr>
+          <w:rFonts w:ascii="Arial" w:hAnsi="Arial" w:cs="Arial"/>
+          <w:b w:val="0"/>
+          <w:color w:val="000000"/>
+        </w:rPr>
+        <w:t>.</w:t>
+      </w:r>
+    </w:p>
     <w:tbl>
       <w:tblPr>
         <w:tblStyle w:val="SombreamentoMdio1-nfase1"/>
         <w:tblW w:w="0" w:type="auto"/>
+        <w:jc w:val="center"/>
         <w:tblBorders>
           <w:top w:val="single" w:sz="8" w:space="0" w:color="244061" w:themeColor="accent1" w:themeShade="80"/>
           <w:left w:val="single" w:sz="8" w:space="0" w:color="244061" w:themeColor="accent1" w:themeShade="80"/>
@@ -2744,6 +3670,7 @@
       <w:tr>
         <w:trPr>
           <w:cnfStyle w:val="100000000000" w:firstRow="1" w:lastRow="0" w:firstColumn="0" w:lastColumn="0" w:oddVBand="0" w:evenVBand="0" w:oddHBand="0" w:evenHBand="0" w:firstRowFirstColumn="0" w:firstRowLastColumn="0" w:lastRowFirstColumn="0" w:lastRowLastColumn="0"/>
+          <w:jc w:val="center"/>
         </w:trPr>
         <w:tc>
           <w:tcPr>
@@ -2809,6 +3736,7 @@
       <w:tr>
         <w:trPr>
           <w:cnfStyle w:val="000000100000" w:firstRow="0" w:lastRow="0" w:firstColumn="0" w:lastColumn="0" w:oddVBand="0" w:evenVBand="0" w:oddHBand="1" w:evenHBand="0" w:firstRowFirstColumn="0" w:firstRowLastColumn="0" w:lastRowFirstColumn="0" w:lastRowLastColumn="0"/>
+          <w:jc w:val="center"/>
         </w:trPr>
         <w:tc>
           <w:tcPr>
@@ -2874,6 +3802,7 @@
       <w:tr>
         <w:trPr>
           <w:cnfStyle w:val="000000010000" w:firstRow="0" w:lastRow="0" w:firstColumn="0" w:lastColumn="0" w:oddVBand="0" w:evenVBand="0" w:oddHBand="0" w:evenHBand="1" w:firstRowFirstColumn="0" w:firstRowLastColumn="0" w:lastRowFirstColumn="0" w:lastRowLastColumn="0"/>
+          <w:jc w:val="center"/>
         </w:trPr>
         <w:tc>
           <w:tcPr>
@@ -2931,14 +3860,24 @@
                 <w:rFonts w:ascii="Arial" w:hAnsi="Arial" w:cs="Arial"/>
                 <w:szCs w:val="24"/>
               </w:rPr>
-              <w:t>Os Projetos de testes serão elaborados visando determinar a quantidade de testes, assim como quais tipos de testes serão realizadas</w:t>
-            </w:r>
+              <w:t xml:space="preserve">Os Projetos de testes serão elaborados visando determinar a quantidade de testes, assim como quais tipos de testes serão </w:t>
+            </w:r>
+            <w:proofErr w:type="gramStart"/>
+            <w:r>
+              <w:rPr>
+                <w:rFonts w:ascii="Arial" w:hAnsi="Arial" w:cs="Arial"/>
+                <w:szCs w:val="24"/>
+              </w:rPr>
+              <w:t>realizadas</w:t>
+            </w:r>
+            <w:proofErr w:type="gramEnd"/>
           </w:p>
         </w:tc>
       </w:tr>
       <w:tr>
         <w:trPr>
           <w:cnfStyle w:val="000000100000" w:firstRow="0" w:lastRow="0" w:firstColumn="0" w:lastColumn="0" w:oddVBand="0" w:evenVBand="0" w:oddHBand="1" w:evenHBand="0" w:firstRowFirstColumn="0" w:firstRowLastColumn="0" w:lastRowFirstColumn="0" w:lastRowLastColumn="0"/>
+          <w:jc w:val="center"/>
         </w:trPr>
         <w:tc>
           <w:tcPr>
@@ -3004,6 +3943,7 @@
       <w:tr>
         <w:trPr>
           <w:cnfStyle w:val="000000010000" w:firstRow="0" w:lastRow="0" w:firstColumn="0" w:lastColumn="0" w:oddVBand="0" w:evenVBand="0" w:oddHBand="0" w:evenHBand="1" w:firstRowFirstColumn="0" w:firstRowLastColumn="0" w:lastRowFirstColumn="0" w:lastRowLastColumn="0"/>
+          <w:jc w:val="center"/>
         </w:trPr>
         <w:tc>
           <w:tcPr>
@@ -3061,7 +4001,15 @@
                 <w:rFonts w:ascii="Arial" w:hAnsi="Arial" w:cs="Arial"/>
                 <w:szCs w:val="24"/>
               </w:rPr>
-              <w:t>Com o uso da ferramenta de automação de testes, serão criados scripts de testes para cada Caso de teste.</w:t>
+              <w:t xml:space="preserve">Com o uso da ferramenta de automação de testes, serão criados scripts de testes para cada Caso de </w:t>
+            </w:r>
+            <w:r>
+              <w:rPr>
+                <w:rFonts w:ascii="Arial" w:hAnsi="Arial" w:cs="Arial"/>
+                <w:szCs w:val="24"/>
+              </w:rPr>
+              <w:lastRenderedPageBreak/>
+              <w:t>teste.</w:t>
             </w:r>
           </w:p>
         </w:tc>
@@ -3069,6 +4017,7 @@
       <w:tr>
         <w:trPr>
           <w:cnfStyle w:val="000000100000" w:firstRow="0" w:lastRow="0" w:firstColumn="0" w:lastColumn="0" w:oddVBand="0" w:evenVBand="0" w:oddHBand="1" w:evenHBand="0" w:firstRowFirstColumn="0" w:firstRowLastColumn="0" w:lastRowFirstColumn="0" w:lastRowLastColumn="0"/>
+          <w:jc w:val="center"/>
         </w:trPr>
         <w:tc>
           <w:tcPr>
@@ -3097,6 +4046,7 @@
                 <w:b w:val="0"/>
                 <w:szCs w:val="24"/>
               </w:rPr>
+              <w:lastRenderedPageBreak/>
               <w:t>Executar Testes</w:t>
             </w:r>
           </w:p>
@@ -3126,7 +4076,23 @@
                 <w:rFonts w:ascii="Arial" w:hAnsi="Arial" w:cs="Arial"/>
                 <w:szCs w:val="24"/>
               </w:rPr>
-              <w:t>Após a criação dos scripts de teste na fase de automatização, estes serão agora executados.</w:t>
+              <w:t xml:space="preserve">Após a criação dos scripts de teste na fase de automatização, </w:t>
+            </w:r>
+            <w:proofErr w:type="gramStart"/>
+            <w:r>
+              <w:rPr>
+                <w:rFonts w:ascii="Arial" w:hAnsi="Arial" w:cs="Arial"/>
+                <w:szCs w:val="24"/>
+              </w:rPr>
+              <w:t>estes serão</w:t>
+            </w:r>
+            <w:proofErr w:type="gramEnd"/>
+            <w:r>
+              <w:rPr>
+                <w:rFonts w:ascii="Arial" w:hAnsi="Arial" w:cs="Arial"/>
+                <w:szCs w:val="24"/>
+              </w:rPr>
+              <w:t xml:space="preserve"> agora executados.</w:t>
             </w:r>
           </w:p>
         </w:tc>
@@ -3134,6 +4100,7 @@
       <w:tr>
         <w:trPr>
           <w:cnfStyle w:val="000000010000" w:firstRow="0" w:lastRow="0" w:firstColumn="0" w:lastColumn="0" w:oddVBand="0" w:evenVBand="0" w:oddHBand="0" w:evenHBand="1" w:firstRowFirstColumn="0" w:firstRowLastColumn="0" w:lastRowFirstColumn="0" w:lastRowLastColumn="0"/>
+          <w:jc w:val="center"/>
         </w:trPr>
         <w:tc>
           <w:tcPr>
@@ -3202,171 +4169,9 @@
         <w:spacing w:line="360" w:lineRule="auto"/>
         <w:rPr>
           <w:rFonts w:ascii="Arial" w:hAnsi="Arial" w:cs="Arial"/>
-          <w:sz w:val="24"/>
-          <w:szCs w:val="24"/>
+          <w:szCs w:val="22"/>
         </w:rPr>
       </w:pPr>
-    </w:p>
-    <w:p>
-      <w:pPr>
-        <w:spacing w:line="360" w:lineRule="auto"/>
-        <w:rPr>
-          <w:rFonts w:ascii="Arial" w:hAnsi="Arial" w:cs="Arial"/>
-          <w:szCs w:val="22"/>
-        </w:rPr>
-      </w:pPr>
-      <w:r>
-        <w:rPr>
-          <w:rFonts w:ascii="Arial" w:hAnsi="Arial" w:cs="Arial"/>
-          <w:szCs w:val="22"/>
-        </w:rPr>
-        <w:t>Na fase de testes, primeiramente será elaborado o Plano de testes</w:t>
-      </w:r>
-      <w:r>
-        <w:rPr>
-          <w:rFonts w:ascii="Arial" w:hAnsi="Arial" w:cs="Arial"/>
-          <w:szCs w:val="22"/>
-        </w:rPr>
-        <w:t xml:space="preserve"> (disponível no diretório de templates do sistema</w:t>
-      </w:r>
-      <w:r>
-        <w:rPr>
-          <w:rStyle w:val="Refdenotadefim"/>
-          <w:rFonts w:ascii="Arial" w:hAnsi="Arial" w:cs="Arial"/>
-          <w:szCs w:val="22"/>
-        </w:rPr>
-        <w:endnoteReference w:id="1"/>
-      </w:r>
-      <w:r>
-        <w:rPr>
-          <w:rFonts w:ascii="Arial" w:hAnsi="Arial" w:cs="Arial"/>
-          <w:szCs w:val="22"/>
-        </w:rPr>
-        <w:t>)</w:t>
-      </w:r>
-      <w:r>
-        <w:rPr>
-          <w:rFonts w:ascii="Arial" w:hAnsi="Arial" w:cs="Arial"/>
-          <w:szCs w:val="22"/>
-        </w:rPr>
-        <w:t xml:space="preserve">, onde será feita uma </w:t>
-      </w:r>
-      <w:r>
-        <w:rPr>
-          <w:rFonts w:ascii="Arial" w:hAnsi="Arial" w:cs="Arial"/>
-          <w:color w:val="000000"/>
-          <w:szCs w:val="22"/>
-          <w:shd w:val="clear" w:color="auto" w:fill="FFFFFF"/>
-        </w:rPr>
-        <w:t>modelagem detalhada do</w:t>
-      </w:r>
-      <w:r>
-        <w:rPr>
-          <w:rStyle w:val="apple-converted-space"/>
-          <w:rFonts w:ascii="Arial" w:hAnsi="Arial" w:cs="Arial"/>
-          <w:color w:val="000000"/>
-          <w:szCs w:val="22"/>
-          <w:shd w:val="clear" w:color="auto" w:fill="FFFFFF"/>
-        </w:rPr>
-        <w:t> </w:t>
-      </w:r>
-      <w:hyperlink r:id="rId13" w:tooltip="Fluxo de trabalho" w:history="1">
-        <w:r>
-          <w:rPr>
-            <w:rStyle w:val="Hyperlink"/>
-            <w:rFonts w:ascii="Arial" w:hAnsi="Arial" w:cs="Arial"/>
-            <w:color w:val="auto"/>
-            <w:szCs w:val="22"/>
-            <w:u w:val="none"/>
-            <w:shd w:val="clear" w:color="auto" w:fill="FFFFFF"/>
-          </w:rPr>
-          <w:t>fluxo de trabalho</w:t>
-        </w:r>
-      </w:hyperlink>
-      <w:r>
-        <w:rPr>
-          <w:rStyle w:val="apple-converted-space"/>
-          <w:rFonts w:ascii="Arial" w:hAnsi="Arial" w:cs="Arial"/>
-          <w:color w:val="000000"/>
-          <w:szCs w:val="22"/>
-          <w:shd w:val="clear" w:color="auto" w:fill="FFFFFF"/>
-        </w:rPr>
-        <w:t> </w:t>
-      </w:r>
-      <w:r>
-        <w:rPr>
-          <w:rFonts w:ascii="Arial" w:hAnsi="Arial" w:cs="Arial"/>
-          <w:color w:val="000000"/>
-          <w:szCs w:val="22"/>
-          <w:shd w:val="clear" w:color="auto" w:fill="FFFFFF"/>
-        </w:rPr>
-        <w:t>durante o processo. Após a criação do artefato, ele será validado por outro membro da equipe.</w:t>
-      </w:r>
-      <w:r>
-        <w:rPr>
-          <w:rFonts w:ascii="Arial" w:hAnsi="Arial" w:cs="Arial"/>
-          <w:szCs w:val="22"/>
-        </w:rPr>
-        <w:t xml:space="preserve"> Em seguida, será necessária a elaboração do Projeto de testes, com</w:t>
-      </w:r>
-      <w:r>
-        <w:rPr>
-          <w:rFonts w:ascii="Arial" w:hAnsi="Arial" w:cs="Arial"/>
-          <w:color w:val="000000"/>
-          <w:szCs w:val="22"/>
-          <w:shd w:val="clear" w:color="auto" w:fill="FFFFFF"/>
-        </w:rPr>
-        <w:t xml:space="preserve"> procedimentos e casos de teste responsáveis pela avaliação da</w:t>
-      </w:r>
-      <w:r>
-        <w:rPr>
-          <w:rStyle w:val="apple-converted-space"/>
-          <w:rFonts w:ascii="Arial" w:hAnsi="Arial" w:cs="Arial"/>
-          <w:color w:val="000000"/>
-          <w:szCs w:val="22"/>
-          <w:shd w:val="clear" w:color="auto" w:fill="FFFFFF"/>
-        </w:rPr>
-        <w:t> </w:t>
-      </w:r>
-      <w:r>
-        <w:rPr>
-          <w:rStyle w:val="spelle"/>
-          <w:rFonts w:ascii="Arial" w:hAnsi="Arial" w:cs="Arial"/>
-          <w:color w:val="000000"/>
-          <w:szCs w:val="22"/>
-          <w:shd w:val="clear" w:color="auto" w:fill="FFFFFF"/>
-        </w:rPr>
-        <w:t>corretude</w:t>
-      </w:r>
-      <w:r>
-        <w:rPr>
-          <w:rStyle w:val="apple-converted-space"/>
-          <w:rFonts w:ascii="Arial" w:hAnsi="Arial" w:cs="Arial"/>
-          <w:color w:val="000000"/>
-          <w:szCs w:val="22"/>
-          <w:shd w:val="clear" w:color="auto" w:fill="FFFFFF"/>
-        </w:rPr>
-        <w:t> </w:t>
-      </w:r>
-      <w:r>
-        <w:rPr>
-          <w:rFonts w:ascii="Arial" w:hAnsi="Arial" w:cs="Arial"/>
-          <w:color w:val="000000"/>
-          <w:szCs w:val="22"/>
-          <w:shd w:val="clear" w:color="auto" w:fill="FFFFFF"/>
-        </w:rPr>
-        <w:t xml:space="preserve">dos requisitos funcionais, não funcionais e casos de uso sendo implementados na iteração corrente. A validação será realizada logo após o término do passo anterior, por outro membro da equipe. O testador, ao receber alguma funcionalidade para teste, deverá </w:t>
-      </w:r>
-      <w:r>
-        <w:rPr>
-          <w:rFonts w:ascii="Arial" w:hAnsi="Arial" w:cs="Arial"/>
-          <w:color w:val="000000"/>
-          <w:szCs w:val="22"/>
-          <w:shd w:val="clear" w:color="auto" w:fill="FFFFFF"/>
-        </w:rPr>
-        <w:lastRenderedPageBreak/>
-        <w:t>criar os Casos de teste, com os cenários específicos de teste de cada caso de uso desenvolvido. Serão gerados e executados scripts de teste com o auxílio da ferramenta Selenium (http://docs.seleniumhq.org/) e, ao final desta fase, será feito o teste de integração com a junção de todas as funcionalidades do sistema num único pacote.</w:t>
-      </w:r>
     </w:p>
     <w:p>
       <w:pPr>
@@ -3581,7 +4386,7 @@
               </wp:anchor>
             </w:drawing>
           </mc:Choice>
-          <mc:Fallback>
+          <mc:Fallback xmlns:w15="http://schemas.microsoft.com/office/word/2012/wordml">
             <w:pict>
               <v:group w14:anchorId="276088FA" id="Grupo 12" o:spid="_x0000_s1026" style="position:absolute;left:0;text-align:left;margin-left:308pt;margin-top:7.05pt;width:61.3pt;height:22.45pt;z-index:251659264" coordsize="7786,2851" o:gfxdata="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">
                 <v:shapetype id="_x0000_t32" coordsize="21600,21600" o:spt="32" o:oned="t" path="m,l21600,21600e" filled="f">
@@ -3657,7 +4462,7 @@
                     <pic:cNvPicPr/>
                   </pic:nvPicPr>
                   <pic:blipFill rotWithShape="1">
-                    <a:blip r:embed="rId14">
+                    <a:blip r:embed="rId15">
                       <a:extLst>
                         <a:ext uri="{28A0092B-C50C-407E-A947-70E740481C1C}">
                           <a14:useLocalDpi xmlns:a14="http://schemas.microsoft.com/office/drawing/2010/main" val="0"/>
@@ -3691,6 +4496,529 @@
         </w:drawing>
       </w:r>
     </w:p>
+    <w:p>
+      <w:pPr>
+        <w:spacing w:line="360" w:lineRule="auto"/>
+        <w:rPr>
+          <w:rFonts w:ascii="Arial" w:hAnsi="Arial" w:cs="Arial"/>
+          <w:color w:val="222222"/>
+          <w:szCs w:val="22"/>
+        </w:rPr>
+      </w:pPr>
+      <w:r>
+        <w:rPr>
+          <w:rFonts w:ascii="Arial" w:hAnsi="Arial" w:cs="Arial"/>
+          <w:color w:val="222222"/>
+          <w:szCs w:val="22"/>
+        </w:rPr>
+        <w:t>A Gerência de Configuração</w:t>
+      </w:r>
+      <w:r>
+        <w:rPr>
+          <w:rFonts w:ascii="Arial" w:hAnsi="Arial" w:cs="Arial"/>
+          <w:color w:val="222222"/>
+          <w:szCs w:val="22"/>
+        </w:rPr>
+        <w:t xml:space="preserve"> terá como atividade inicial o desenvolvimento do Plano de Configuração </w:t>
+      </w:r>
+      <w:r>
+        <w:rPr>
+          <w:rFonts w:ascii="Arial" w:hAnsi="Arial" w:cs="Arial"/>
+          <w:szCs w:val="22"/>
+        </w:rPr>
+        <w:t xml:space="preserve">(disponível no diretório de </w:t>
+      </w:r>
+      <w:proofErr w:type="spellStart"/>
+      <w:r>
+        <w:rPr>
+          <w:rFonts w:ascii="Arial" w:hAnsi="Arial" w:cs="Arial"/>
+          <w:szCs w:val="22"/>
+        </w:rPr>
+        <w:t>templates</w:t>
+      </w:r>
+      <w:proofErr w:type="spellEnd"/>
+      <w:r>
+        <w:rPr>
+          <w:rFonts w:ascii="Arial" w:hAnsi="Arial" w:cs="Arial"/>
+          <w:szCs w:val="22"/>
+        </w:rPr>
+        <w:t xml:space="preserve"> do </w:t>
+      </w:r>
+      <w:proofErr w:type="spellStart"/>
+      <w:r>
+        <w:rPr>
+          <w:rFonts w:ascii="Arial" w:hAnsi="Arial" w:cs="Arial"/>
+          <w:szCs w:val="22"/>
+        </w:rPr>
+        <w:t>sistema</w:t>
+      </w:r>
+      <w:r>
+        <w:rPr>
+          <w:rStyle w:val="Refdenotadefim"/>
+          <w:rFonts w:ascii="Arial" w:hAnsi="Arial" w:cs="Arial"/>
+          <w:szCs w:val="22"/>
+        </w:rPr>
+        <w:t>i</w:t>
+      </w:r>
+      <w:proofErr w:type="spellEnd"/>
+      <w:r>
+        <w:rPr>
+          <w:rFonts w:ascii="Arial" w:hAnsi="Arial" w:cs="Arial"/>
+          <w:szCs w:val="22"/>
+        </w:rPr>
+        <w:t>).</w:t>
+      </w:r>
+      <w:r>
+        <w:rPr>
+          <w:rFonts w:ascii="Arial" w:hAnsi="Arial" w:cs="Arial"/>
+          <w:color w:val="222222"/>
+          <w:szCs w:val="22"/>
+        </w:rPr>
+        <w:t xml:space="preserve"> </w:t>
+      </w:r>
+      <w:r>
+        <w:rPr>
+          <w:rFonts w:ascii="Arial" w:hAnsi="Arial" w:cs="Arial"/>
+          <w:color w:val="222222"/>
+          <w:szCs w:val="22"/>
+        </w:rPr>
+        <w:t xml:space="preserve">Após a conclusão deste artefato, devem ser configuradas as ferramentas a serem utilizadas ao longo do projeto. A área de Configuração </w:t>
+      </w:r>
+      <w:r>
+        <w:rPr>
+          <w:rFonts w:ascii="Arial" w:hAnsi="Arial" w:cs="Arial"/>
+          <w:color w:val="222222"/>
+          <w:szCs w:val="22"/>
+        </w:rPr>
+        <w:t>será subdivida em quatro principais atividades no decorrer do projeto: </w:t>
+      </w:r>
+    </w:p>
+    <w:p>
+      <w:pPr>
+        <w:spacing w:after="0" w:line="360" w:lineRule="auto"/>
+        <w:rPr>
+          <w:rFonts w:ascii="Arial" w:hAnsi="Arial" w:cs="Arial"/>
+          <w:color w:val="222222"/>
+          <w:szCs w:val="22"/>
+        </w:rPr>
+      </w:pPr>
+      <w:r>
+        <w:rPr>
+          <w:rFonts w:ascii="Arial" w:hAnsi="Arial" w:cs="Arial"/>
+          <w:b/>
+          <w:bCs/>
+          <w:color w:val="222222"/>
+          <w:szCs w:val="22"/>
+        </w:rPr>
+        <w:t>- Controle de Versões</w:t>
+      </w:r>
+      <w:r>
+        <w:rPr>
+          <w:rFonts w:ascii="Arial" w:hAnsi="Arial" w:cs="Arial"/>
+          <w:color w:val="222222"/>
+          <w:szCs w:val="22"/>
+        </w:rPr>
+        <w:t xml:space="preserve"> - Este será feito através do sistema de controle de versão </w:t>
+      </w:r>
+      <w:proofErr w:type="spellStart"/>
+      <w:r>
+        <w:rPr>
+          <w:rFonts w:ascii="Arial" w:hAnsi="Arial" w:cs="Arial"/>
+          <w:color w:val="222222"/>
+          <w:szCs w:val="22"/>
+        </w:rPr>
+        <w:t>Subversion</w:t>
+      </w:r>
+      <w:proofErr w:type="spellEnd"/>
+      <w:r>
+        <w:rPr>
+          <w:rFonts w:ascii="Arial" w:hAnsi="Arial" w:cs="Arial"/>
+          <w:color w:val="222222"/>
+          <w:szCs w:val="22"/>
+        </w:rPr>
+        <w:t xml:space="preserve"> e utilizando o repositório disponibilizado pelo Google (Google </w:t>
+      </w:r>
+      <w:proofErr w:type="spellStart"/>
+      <w:r>
+        <w:rPr>
+          <w:rFonts w:ascii="Arial" w:hAnsi="Arial" w:cs="Arial"/>
+          <w:color w:val="222222"/>
+          <w:szCs w:val="22"/>
+        </w:rPr>
+        <w:t>Code</w:t>
+      </w:r>
+      <w:proofErr w:type="spellEnd"/>
+      <w:r>
+        <w:rPr>
+          <w:rFonts w:ascii="Arial" w:hAnsi="Arial" w:cs="Arial"/>
+          <w:color w:val="222222"/>
+          <w:szCs w:val="22"/>
+        </w:rPr>
+        <w:t xml:space="preserve"> - URL: </w:t>
+      </w:r>
+      <w:proofErr w:type="gramStart"/>
+      <w:r>
+        <w:rPr>
+          <w:rFonts w:ascii="Arial" w:hAnsi="Arial" w:cs="Arial"/>
+          <w:color w:val="222222"/>
+          <w:szCs w:val="22"/>
+        </w:rPr>
+        <w:t>https</w:t>
+      </w:r>
+      <w:proofErr w:type="gramEnd"/>
+      <w:r>
+        <w:rPr>
+          <w:rFonts w:ascii="Arial" w:hAnsi="Arial" w:cs="Arial"/>
+          <w:color w:val="222222"/>
+          <w:szCs w:val="22"/>
+        </w:rPr>
+        <w:t>://sgcont.googlecode.com/svn). </w:t>
+      </w:r>
+    </w:p>
+    <w:p>
+      <w:pPr>
+        <w:spacing w:after="0" w:line="360" w:lineRule="auto"/>
+        <w:rPr>
+          <w:rFonts w:ascii="Arial" w:hAnsi="Arial" w:cs="Arial"/>
+          <w:color w:val="222222"/>
+          <w:szCs w:val="22"/>
+        </w:rPr>
+      </w:pPr>
+      <w:r>
+        <w:rPr>
+          <w:rFonts w:ascii="Arial" w:hAnsi="Arial" w:cs="Arial"/>
+          <w:color w:val="222222"/>
+          <w:szCs w:val="22"/>
+        </w:rPr>
+        <w:t>O desenvolvimento será realizado na linha principal de desenvolvimento (TRUNK), e, caso seja necessário o desenvolvimento de alguma funcionalidade impactante, este será feito em uma linha paralela à principal (BRANCH), e integrada posteriormente.</w:t>
+      </w:r>
+    </w:p>
+    <w:p>
+      <w:pPr>
+        <w:spacing w:after="0" w:line="360" w:lineRule="auto"/>
+        <w:rPr>
+          <w:rFonts w:ascii="Arial" w:hAnsi="Arial" w:cs="Arial"/>
+          <w:color w:val="222222"/>
+          <w:szCs w:val="22"/>
+        </w:rPr>
+      </w:pPr>
+      <w:r>
+        <w:rPr>
+          <w:rFonts w:ascii="Arial" w:hAnsi="Arial" w:cs="Arial"/>
+          <w:color w:val="222222"/>
+          <w:szCs w:val="22"/>
+        </w:rPr>
+        <w:t xml:space="preserve">A cada versão gerada, esta será documentada através da criação da </w:t>
+      </w:r>
+      <w:proofErr w:type="spellStart"/>
+      <w:r>
+        <w:rPr>
+          <w:rFonts w:ascii="Arial" w:hAnsi="Arial" w:cs="Arial"/>
+          <w:i/>
+          <w:color w:val="222222"/>
+          <w:szCs w:val="22"/>
+        </w:rPr>
+        <w:t>baseline</w:t>
+      </w:r>
+      <w:proofErr w:type="spellEnd"/>
+      <w:r>
+        <w:rPr>
+          <w:rFonts w:ascii="Arial" w:hAnsi="Arial" w:cs="Arial"/>
+          <w:color w:val="222222"/>
+          <w:szCs w:val="22"/>
+        </w:rPr>
+        <w:t xml:space="preserve"> da versão, da documentação dos possíveis impactos causados por ela e </w:t>
+      </w:r>
+      <w:proofErr w:type="gramStart"/>
+      <w:r>
+        <w:rPr>
+          <w:rFonts w:ascii="Arial" w:hAnsi="Arial" w:cs="Arial"/>
+          <w:color w:val="222222"/>
+          <w:szCs w:val="22"/>
+        </w:rPr>
+        <w:t xml:space="preserve">o </w:t>
+      </w:r>
+      <w:r>
+        <w:rPr>
+          <w:rFonts w:ascii="Arial" w:hAnsi="Arial" w:cs="Arial"/>
+          <w:i/>
+          <w:color w:val="222222"/>
+          <w:szCs w:val="22"/>
+        </w:rPr>
+        <w:t>Release</w:t>
+      </w:r>
+      <w:r>
+        <w:rPr>
+          <w:rFonts w:ascii="Arial" w:hAnsi="Arial" w:cs="Arial"/>
+          <w:color w:val="222222"/>
+          <w:szCs w:val="22"/>
+        </w:rPr>
+        <w:t xml:space="preserve"> </w:t>
+      </w:r>
+      <w:r>
+        <w:rPr>
+          <w:rFonts w:ascii="Arial" w:hAnsi="Arial" w:cs="Arial"/>
+          <w:i/>
+          <w:color w:val="222222"/>
+          <w:szCs w:val="22"/>
+        </w:rPr>
+        <w:t>notes</w:t>
+      </w:r>
+      <w:proofErr w:type="gramEnd"/>
+      <w:r>
+        <w:rPr>
+          <w:rFonts w:ascii="Arial" w:hAnsi="Arial" w:cs="Arial"/>
+          <w:color w:val="222222"/>
+          <w:szCs w:val="22"/>
+        </w:rPr>
+        <w:t xml:space="preserve"> das alterações adicionadas à versão.</w:t>
+      </w:r>
+    </w:p>
+    <w:p>
+      <w:pPr>
+        <w:spacing w:after="0" w:line="360" w:lineRule="auto"/>
+        <w:rPr>
+          <w:rFonts w:ascii="Arial" w:hAnsi="Arial" w:cs="Arial"/>
+          <w:color w:val="222222"/>
+          <w:szCs w:val="22"/>
+        </w:rPr>
+      </w:pPr>
+      <w:r>
+        <w:rPr>
+          <w:rFonts w:ascii="Arial" w:hAnsi="Arial" w:cs="Arial"/>
+          <w:color w:val="222222"/>
+          <w:szCs w:val="22"/>
+        </w:rPr>
+        <w:t>- </w:t>
+      </w:r>
+      <w:r>
+        <w:rPr>
+          <w:rFonts w:ascii="Arial" w:hAnsi="Arial" w:cs="Arial"/>
+          <w:b/>
+          <w:bCs/>
+          <w:color w:val="222222"/>
+          <w:szCs w:val="22"/>
+        </w:rPr>
+        <w:t>Controle de Mudanças - </w:t>
+      </w:r>
+      <w:r>
+        <w:rPr>
+          <w:rFonts w:ascii="Arial" w:hAnsi="Arial" w:cs="Arial"/>
+          <w:color w:val="222222"/>
+          <w:szCs w:val="22"/>
+        </w:rPr>
+        <w:t xml:space="preserve">Todas as solicitações de mudança requisitadas pelo cliente ou internamente serão feitas utilizando o </w:t>
+      </w:r>
+      <w:proofErr w:type="spellStart"/>
+      <w:r>
+        <w:rPr>
+          <w:rFonts w:ascii="Arial" w:hAnsi="Arial" w:cs="Arial"/>
+          <w:color w:val="222222"/>
+          <w:szCs w:val="22"/>
+        </w:rPr>
+        <w:t>Redmine</w:t>
+      </w:r>
+      <w:proofErr w:type="spellEnd"/>
+      <w:r>
+        <w:rPr>
+          <w:rFonts w:ascii="Arial" w:hAnsi="Arial" w:cs="Arial"/>
+          <w:color w:val="222222"/>
+          <w:szCs w:val="22"/>
+        </w:rPr>
+        <w:t>. O uso desta ferramenta irá possibilitar o registro das mudanças, e todas as submissões ao repositório terão obrigatoriamente que possuir uma RM atrelada a ela.</w:t>
+      </w:r>
+    </w:p>
+    <w:p>
+      <w:pPr>
+        <w:spacing w:after="0" w:line="360" w:lineRule="auto"/>
+        <w:rPr>
+          <w:rFonts w:ascii="Arial" w:hAnsi="Arial" w:cs="Arial"/>
+          <w:color w:val="222222"/>
+          <w:szCs w:val="22"/>
+        </w:rPr>
+      </w:pPr>
+      <w:r>
+        <w:rPr>
+          <w:rFonts w:ascii="Arial" w:hAnsi="Arial" w:cs="Arial"/>
+          <w:color w:val="222222"/>
+          <w:szCs w:val="22"/>
+        </w:rPr>
+        <w:t>- </w:t>
+      </w:r>
+      <w:r>
+        <w:rPr>
+          <w:rFonts w:ascii="Arial" w:hAnsi="Arial" w:cs="Arial"/>
+          <w:b/>
+          <w:bCs/>
+          <w:color w:val="222222"/>
+          <w:szCs w:val="22"/>
+        </w:rPr>
+        <w:t>Auditoria de Repositório</w:t>
+      </w:r>
+      <w:r>
+        <w:rPr>
+          <w:rFonts w:ascii="Arial" w:hAnsi="Arial" w:cs="Arial"/>
+          <w:color w:val="222222"/>
+          <w:szCs w:val="22"/>
+        </w:rPr>
+        <w:t> - Com o intuito de evitar a submissão de fontes sem o padrão de comentário apropriado (&lt;RM&gt;-&lt;DESCRIÇÃO_ ALTERAÇÃO&gt;), todo o repositório será auditado periodicamente.</w:t>
+      </w:r>
+    </w:p>
+    <w:p>
+      <w:pPr>
+        <w:spacing w:after="0" w:line="360" w:lineRule="auto"/>
+        <w:rPr>
+          <w:rFonts w:ascii="Arial" w:hAnsi="Arial" w:cs="Arial"/>
+          <w:szCs w:val="22"/>
+        </w:rPr>
+      </w:pPr>
+      <w:r>
+        <w:rPr>
+          <w:rFonts w:ascii="Arial" w:hAnsi="Arial" w:cs="Arial"/>
+          <w:b/>
+          <w:color w:val="222222"/>
+          <w:szCs w:val="22"/>
+        </w:rPr>
+        <w:t xml:space="preserve">- Geração de Versões </w:t>
+      </w:r>
+      <w:r>
+        <w:rPr>
+          <w:rFonts w:ascii="Arial" w:hAnsi="Arial" w:cs="Arial"/>
+          <w:color w:val="222222"/>
+          <w:szCs w:val="22"/>
+        </w:rPr>
+        <w:t>– As versões serão geradas a cada entrega do produto e a cada teste.</w:t>
+      </w:r>
+    </w:p>
+    <w:p>
+      <w:pPr>
+        <w:pStyle w:val="Legenda"/>
+        <w:keepNext/>
+        <w:jc w:val="center"/>
+        <w:rPr>
+          <w:rFonts w:ascii="Arial" w:hAnsi="Arial" w:cs="Arial"/>
+          <w:sz w:val="20"/>
+          <w:szCs w:val="20"/>
+        </w:rPr>
+      </w:pPr>
+      <w:r>
+        <w:rPr>
+          <w:rFonts w:ascii="Arial" w:hAnsi="Arial" w:cs="Arial"/>
+          <w:color w:val="auto"/>
+          <w:sz w:val="20"/>
+          <w:szCs w:val="20"/>
+        </w:rPr>
+        <w:lastRenderedPageBreak/>
+        <w:t xml:space="preserve">Tabela </w:t>
+      </w:r>
+      <w:r>
+        <w:rPr>
+          <w:rFonts w:ascii="Arial" w:hAnsi="Arial" w:cs="Arial"/>
+          <w:color w:val="auto"/>
+          <w:sz w:val="20"/>
+          <w:szCs w:val="20"/>
+        </w:rPr>
+        <w:fldChar w:fldCharType="begin"/>
+      </w:r>
+      <w:r>
+        <w:rPr>
+          <w:rFonts w:ascii="Arial" w:hAnsi="Arial" w:cs="Arial"/>
+          <w:color w:val="auto"/>
+          <w:sz w:val="20"/>
+          <w:szCs w:val="20"/>
+        </w:rPr>
+        <w:instrText xml:space="preserve"> SEQ Tabela \* ARABIC </w:instrText>
+      </w:r>
+      <w:r>
+        <w:rPr>
+          <w:rFonts w:ascii="Arial" w:hAnsi="Arial" w:cs="Arial"/>
+          <w:color w:val="auto"/>
+          <w:sz w:val="20"/>
+          <w:szCs w:val="20"/>
+        </w:rPr>
+        <w:fldChar w:fldCharType="separate"/>
+      </w:r>
+      <w:r>
+        <w:rPr>
+          <w:rFonts w:ascii="Arial" w:hAnsi="Arial" w:cs="Arial"/>
+          <w:noProof/>
+          <w:color w:val="auto"/>
+          <w:sz w:val="20"/>
+          <w:szCs w:val="20"/>
+        </w:rPr>
+        <w:t>6</w:t>
+      </w:r>
+      <w:r>
+        <w:rPr>
+          <w:rFonts w:ascii="Arial" w:hAnsi="Arial" w:cs="Arial"/>
+          <w:color w:val="auto"/>
+          <w:sz w:val="20"/>
+          <w:szCs w:val="20"/>
+        </w:rPr>
+        <w:fldChar w:fldCharType="end"/>
+      </w:r>
+      <w:r>
+        <w:rPr>
+          <w:rFonts w:ascii="Arial" w:hAnsi="Arial" w:cs="Arial"/>
+          <w:color w:val="auto"/>
+          <w:sz w:val="20"/>
+          <w:szCs w:val="20"/>
+        </w:rPr>
+        <w:t xml:space="preserve">: </w:t>
+      </w:r>
+      <w:r>
+        <w:rPr>
+          <w:rFonts w:ascii="Arial" w:hAnsi="Arial" w:cs="Arial"/>
+          <w:b w:val="0"/>
+          <w:color w:val="auto"/>
+          <w:sz w:val="20"/>
+          <w:szCs w:val="20"/>
+        </w:rPr>
+        <w:t xml:space="preserve">A Tabela </w:t>
+      </w:r>
+      <w:r>
+        <w:rPr>
+          <w:rFonts w:ascii="Arial" w:hAnsi="Arial" w:cs="Arial"/>
+          <w:b w:val="0"/>
+          <w:color w:val="auto"/>
+          <w:sz w:val="20"/>
+          <w:szCs w:val="20"/>
+        </w:rPr>
+        <w:t>6</w:t>
+      </w:r>
+      <w:r>
+        <w:rPr>
+          <w:rFonts w:ascii="Arial" w:hAnsi="Arial" w:cs="Arial"/>
+          <w:b w:val="0"/>
+          <w:color w:val="auto"/>
+          <w:sz w:val="20"/>
+          <w:szCs w:val="20"/>
+        </w:rPr>
+        <w:t xml:space="preserve"> detalha as ações relacionadas com a disciplina de </w:t>
+      </w:r>
+      <w:r>
+        <w:rPr>
+          <w:rFonts w:ascii="Arial" w:hAnsi="Arial" w:cs="Arial"/>
+          <w:b w:val="0"/>
+          <w:color w:val="auto"/>
+          <w:sz w:val="20"/>
+          <w:szCs w:val="20"/>
+        </w:rPr>
+        <w:t>Gerência de Configuração</w:t>
+      </w:r>
+      <w:bookmarkStart w:id="0" w:name="_GoBack"/>
+      <w:bookmarkEnd w:id="0"/>
+      <w:r>
+        <w:rPr>
+          <w:rFonts w:ascii="Arial" w:hAnsi="Arial" w:cs="Arial"/>
+          <w:b w:val="0"/>
+          <w:color w:val="auto"/>
+          <w:sz w:val="20"/>
+          <w:szCs w:val="20"/>
+        </w:rPr>
+        <w:t>.</w:t>
+      </w:r>
+    </w:p>
     <w:tbl>
       <w:tblPr>
         <w:tblStyle w:val="SombreamentoMdio1-nfase1"/>
@@ -4061,7 +5389,39 @@
                 <w:rFonts w:ascii="Arial" w:hAnsi="Arial" w:cs="Arial"/>
                 <w:szCs w:val="24"/>
               </w:rPr>
-              <w:t>Sempre que houver alterações impactantes, um branch para desenvolvimento da mudança será criado. Assim que a alteração for feita, o branch será unificado com a linha principal, através do merge.</w:t>
+              <w:t xml:space="preserve">Sempre que houver alterações impactantes, um </w:t>
+            </w:r>
+            <w:proofErr w:type="spellStart"/>
+            <w:r>
+              <w:rPr>
+                <w:rFonts w:ascii="Arial" w:hAnsi="Arial" w:cs="Arial"/>
+                <w:szCs w:val="24"/>
+              </w:rPr>
+              <w:t>branch</w:t>
+            </w:r>
+            <w:proofErr w:type="spellEnd"/>
+            <w:r>
+              <w:rPr>
+                <w:rFonts w:ascii="Arial" w:hAnsi="Arial" w:cs="Arial"/>
+                <w:szCs w:val="24"/>
+              </w:rPr>
+              <w:t xml:space="preserve"> para desenvolvimento da mudança será criado. Assim que a alteração for feita, o </w:t>
+            </w:r>
+            <w:proofErr w:type="spellStart"/>
+            <w:r>
+              <w:rPr>
+                <w:rFonts w:ascii="Arial" w:hAnsi="Arial" w:cs="Arial"/>
+                <w:szCs w:val="24"/>
+              </w:rPr>
+              <w:t>branch</w:t>
+            </w:r>
+            <w:proofErr w:type="spellEnd"/>
+            <w:r>
+              <w:rPr>
+                <w:rFonts w:ascii="Arial" w:hAnsi="Arial" w:cs="Arial"/>
+                <w:szCs w:val="24"/>
+              </w:rPr>
+              <w:t xml:space="preserve"> será unificado com a linha principal, através do merge.</w:t>
             </w:r>
           </w:p>
         </w:tc>
@@ -4177,7 +5537,23 @@
                 <w:rFonts w:ascii="Arial" w:hAnsi="Arial" w:cs="Arial"/>
                 <w:szCs w:val="24"/>
               </w:rPr>
-              <w:t>Após homologação da versão, já torna-se possível gerar a versão oficial para envio para o cliente.</w:t>
+              <w:t xml:space="preserve">Após homologação da versão, já </w:t>
+            </w:r>
+            <w:proofErr w:type="gramStart"/>
+            <w:r>
+              <w:rPr>
+                <w:rFonts w:ascii="Arial" w:hAnsi="Arial" w:cs="Arial"/>
+                <w:szCs w:val="24"/>
+              </w:rPr>
+              <w:t>torna-se</w:t>
+            </w:r>
+            <w:proofErr w:type="gramEnd"/>
+            <w:r>
+              <w:rPr>
+                <w:rFonts w:ascii="Arial" w:hAnsi="Arial" w:cs="Arial"/>
+                <w:szCs w:val="24"/>
+              </w:rPr>
+              <w:t xml:space="preserve"> possível gerar a versão oficial para envio para o cliente.</w:t>
             </w:r>
           </w:p>
         </w:tc>
@@ -4210,8 +5586,18 @@
                 <w:b w:val="0"/>
                 <w:szCs w:val="24"/>
               </w:rPr>
-              <w:t>Criar Release notes</w:t>
-            </w:r>
+              <w:t xml:space="preserve">Criar Release </w:t>
+            </w:r>
+            <w:proofErr w:type="gramStart"/>
+            <w:r>
+              <w:rPr>
+                <w:rFonts w:ascii="Arial" w:hAnsi="Arial" w:cs="Arial"/>
+                <w:b w:val="0"/>
+                <w:szCs w:val="24"/>
+              </w:rPr>
+              <w:t>notes</w:t>
+            </w:r>
+            <w:proofErr w:type="gramEnd"/>
           </w:p>
         </w:tc>
         <w:tc>
@@ -4230,319 +5616,31 @@
                 <w:szCs w:val="24"/>
               </w:rPr>
             </w:pPr>
-            <w:r>
-              <w:rPr>
-                <w:rFonts w:ascii="Arial" w:hAnsi="Arial" w:cs="Arial"/>
-                <w:szCs w:val="24"/>
-              </w:rPr>
-              <w:t>Serão documentados e enviados para conhecimento dos clientes o registro das mudanças realizadas em cada versão liberada.</w:t>
+            <w:proofErr w:type="gramStart"/>
+            <w:r>
+              <w:rPr>
+                <w:rFonts w:ascii="Arial" w:hAnsi="Arial" w:cs="Arial"/>
+                <w:szCs w:val="24"/>
+              </w:rPr>
+              <w:t>Serão</w:t>
+            </w:r>
+            <w:proofErr w:type="gramEnd"/>
+            <w:r>
+              <w:rPr>
+                <w:rFonts w:ascii="Arial" w:hAnsi="Arial" w:cs="Arial"/>
+                <w:szCs w:val="24"/>
+              </w:rPr>
+              <w:t xml:space="preserve"> documentados e enviados para conhecimento dos clientes o registro das mudanças realizadas em cada versão liberada.</w:t>
             </w:r>
           </w:p>
         </w:tc>
       </w:tr>
     </w:tbl>
-    <w:p>
-      <w:pPr>
-        <w:spacing w:line="360" w:lineRule="auto"/>
-        <w:rPr>
-          <w:rFonts w:ascii="Arial" w:hAnsi="Arial" w:cs="Arial"/>
-          <w:color w:val="222222"/>
-          <w:sz w:val="24"/>
-          <w:szCs w:val="24"/>
-        </w:rPr>
-      </w:pPr>
-    </w:p>
-    <w:p>
-      <w:pPr>
-        <w:spacing w:line="360" w:lineRule="auto"/>
-        <w:rPr>
-          <w:rFonts w:ascii="Arial" w:hAnsi="Arial" w:cs="Arial"/>
-          <w:color w:val="222222"/>
-          <w:szCs w:val="22"/>
-        </w:rPr>
-      </w:pPr>
-      <w:r>
-        <w:rPr>
-          <w:rFonts w:ascii="Arial" w:hAnsi="Arial" w:cs="Arial"/>
-          <w:color w:val="222222"/>
-          <w:szCs w:val="22"/>
-        </w:rPr>
-        <w:lastRenderedPageBreak/>
-        <w:t>A Gerência de Configuração</w:t>
-      </w:r>
-      <w:r>
-        <w:rPr>
-          <w:rFonts w:ascii="Arial" w:hAnsi="Arial" w:cs="Arial"/>
-          <w:color w:val="222222"/>
-          <w:szCs w:val="22"/>
-        </w:rPr>
-        <w:t xml:space="preserve"> terá como atividade inicial o desenvolvimento do Plano de Configuração </w:t>
-      </w:r>
-      <w:r>
-        <w:rPr>
-          <w:rFonts w:ascii="Arial" w:hAnsi="Arial" w:cs="Arial"/>
-          <w:szCs w:val="22"/>
-        </w:rPr>
-        <w:t>(disponível no diretório de templates do sistema</w:t>
-      </w:r>
-      <w:r>
-        <w:rPr>
-          <w:rStyle w:val="Refdenotadefim"/>
-          <w:rFonts w:ascii="Arial" w:hAnsi="Arial" w:cs="Arial"/>
-          <w:szCs w:val="22"/>
-        </w:rPr>
-        <w:t>i</w:t>
-      </w:r>
-      <w:r>
-        <w:rPr>
-          <w:rFonts w:ascii="Arial" w:hAnsi="Arial" w:cs="Arial"/>
-          <w:szCs w:val="22"/>
-        </w:rPr>
-        <w:t>).</w:t>
-      </w:r>
-      <w:r>
-        <w:rPr>
-          <w:rFonts w:ascii="Arial" w:hAnsi="Arial" w:cs="Arial"/>
-          <w:color w:val="222222"/>
-          <w:szCs w:val="22"/>
-        </w:rPr>
-        <w:t xml:space="preserve"> </w:t>
-      </w:r>
-      <w:r>
-        <w:rPr>
-          <w:rFonts w:ascii="Arial" w:hAnsi="Arial" w:cs="Arial"/>
-          <w:color w:val="222222"/>
-          <w:szCs w:val="22"/>
-        </w:rPr>
-        <w:t xml:space="preserve">Após a conclusão deste artefato, devem ser configuradas as ferramentas a serem utilizadas ao longo do projeto. A área de Configuração </w:t>
-      </w:r>
-      <w:r>
-        <w:rPr>
-          <w:rFonts w:ascii="Arial" w:hAnsi="Arial" w:cs="Arial"/>
-          <w:color w:val="222222"/>
-          <w:szCs w:val="22"/>
-        </w:rPr>
-        <w:t>será subdivida em quatro principais atividades no decorrer do projeto: </w:t>
-      </w:r>
-    </w:p>
-    <w:p>
-      <w:pPr>
-        <w:spacing w:after="0" w:line="360" w:lineRule="auto"/>
-        <w:rPr>
-          <w:rFonts w:ascii="Arial" w:hAnsi="Arial" w:cs="Arial"/>
-          <w:color w:val="222222"/>
-          <w:szCs w:val="22"/>
-        </w:rPr>
-      </w:pPr>
-      <w:r>
-        <w:rPr>
-          <w:rFonts w:ascii="Arial" w:hAnsi="Arial" w:cs="Arial"/>
-          <w:b/>
-          <w:bCs/>
-          <w:color w:val="222222"/>
-          <w:szCs w:val="22"/>
-        </w:rPr>
-        <w:t>- Controle de Versões</w:t>
-      </w:r>
-      <w:r>
-        <w:rPr>
-          <w:rFonts w:ascii="Arial" w:hAnsi="Arial" w:cs="Arial"/>
-          <w:color w:val="222222"/>
-          <w:szCs w:val="22"/>
-        </w:rPr>
-        <w:t> - Este será feito através do sistema de controle de versão Subversion e utilizando o repositório disponibilizado pelo Google (Google Code - URL: https://sgcont.googlecode.com/svn). </w:t>
-      </w:r>
-    </w:p>
-    <w:p>
-      <w:pPr>
-        <w:spacing w:after="0" w:line="360" w:lineRule="auto"/>
-        <w:rPr>
-          <w:rFonts w:ascii="Arial" w:hAnsi="Arial" w:cs="Arial"/>
-          <w:color w:val="222222"/>
-          <w:szCs w:val="22"/>
-        </w:rPr>
-      </w:pPr>
-      <w:r>
-        <w:rPr>
-          <w:rFonts w:ascii="Arial" w:hAnsi="Arial" w:cs="Arial"/>
-          <w:color w:val="222222"/>
-          <w:szCs w:val="22"/>
-        </w:rPr>
-        <w:t>O desenvolvimento será realizado na linha principal de desenvolvimento (TRUNK), e, caso seja necessário o desenvolvimento de alguma funcionalidade impactante, este será feito em uma linha paralela à principal (BRANCH), e integrada posteriormente.</w:t>
-      </w:r>
-    </w:p>
-    <w:p>
-      <w:pPr>
-        <w:spacing w:after="0" w:line="360" w:lineRule="auto"/>
-        <w:rPr>
-          <w:rFonts w:ascii="Arial" w:hAnsi="Arial" w:cs="Arial"/>
-          <w:color w:val="222222"/>
-          <w:szCs w:val="22"/>
-        </w:rPr>
-      </w:pPr>
-      <w:r>
-        <w:rPr>
-          <w:rFonts w:ascii="Arial" w:hAnsi="Arial" w:cs="Arial"/>
-          <w:color w:val="222222"/>
-          <w:szCs w:val="22"/>
-        </w:rPr>
-        <w:t xml:space="preserve">A cada versão gerada, esta será documentada através da criação da </w:t>
-      </w:r>
-      <w:r>
-        <w:rPr>
-          <w:rFonts w:ascii="Arial" w:hAnsi="Arial" w:cs="Arial"/>
-          <w:i/>
-          <w:color w:val="222222"/>
-          <w:szCs w:val="22"/>
-        </w:rPr>
-        <w:t>baseline</w:t>
-      </w:r>
-      <w:r>
-        <w:rPr>
-          <w:rFonts w:ascii="Arial" w:hAnsi="Arial" w:cs="Arial"/>
-          <w:color w:val="222222"/>
-          <w:szCs w:val="22"/>
-        </w:rPr>
-        <w:t xml:space="preserve"> da versão, da documentação dos possíveis impactos causados por ela e o </w:t>
-      </w:r>
-      <w:r>
-        <w:rPr>
-          <w:rFonts w:ascii="Arial" w:hAnsi="Arial" w:cs="Arial"/>
-          <w:i/>
-          <w:color w:val="222222"/>
-          <w:szCs w:val="22"/>
-        </w:rPr>
-        <w:t>Release</w:t>
-      </w:r>
-      <w:r>
-        <w:rPr>
-          <w:rFonts w:ascii="Arial" w:hAnsi="Arial" w:cs="Arial"/>
-          <w:color w:val="222222"/>
-          <w:szCs w:val="22"/>
-        </w:rPr>
-        <w:t xml:space="preserve"> </w:t>
-      </w:r>
-      <w:r>
-        <w:rPr>
-          <w:rFonts w:ascii="Arial" w:hAnsi="Arial" w:cs="Arial"/>
-          <w:i/>
-          <w:color w:val="222222"/>
-          <w:szCs w:val="22"/>
-        </w:rPr>
-        <w:t>notes</w:t>
-      </w:r>
-      <w:r>
-        <w:rPr>
-          <w:rFonts w:ascii="Arial" w:hAnsi="Arial" w:cs="Arial"/>
-          <w:color w:val="222222"/>
-          <w:szCs w:val="22"/>
-        </w:rPr>
-        <w:t xml:space="preserve"> das alterações adicionadas à versão.</w:t>
-      </w:r>
-    </w:p>
-    <w:p>
-      <w:pPr>
-        <w:spacing w:after="0" w:line="360" w:lineRule="auto"/>
-        <w:rPr>
-          <w:rFonts w:ascii="Arial" w:hAnsi="Arial" w:cs="Arial"/>
-          <w:color w:val="222222"/>
-          <w:szCs w:val="22"/>
-        </w:rPr>
-      </w:pPr>
-      <w:r>
-        <w:rPr>
-          <w:rFonts w:ascii="Arial" w:hAnsi="Arial" w:cs="Arial"/>
-          <w:color w:val="222222"/>
-          <w:szCs w:val="22"/>
-        </w:rPr>
-        <w:t>- </w:t>
-      </w:r>
-      <w:r>
-        <w:rPr>
-          <w:rFonts w:ascii="Arial" w:hAnsi="Arial" w:cs="Arial"/>
-          <w:b/>
-          <w:bCs/>
-          <w:color w:val="222222"/>
-          <w:szCs w:val="22"/>
-        </w:rPr>
-        <w:t>Controle de Mudanças - </w:t>
-      </w:r>
-      <w:r>
-        <w:rPr>
-          <w:rFonts w:ascii="Arial" w:hAnsi="Arial" w:cs="Arial"/>
-          <w:color w:val="222222"/>
-          <w:szCs w:val="22"/>
-        </w:rPr>
-        <w:t>Todas as solicitações de mudança requisitadas pelo cliente ou internamente serão feitas utilizando o Redmine. O uso desta ferramenta irá possibilitar o registro das mudanças, e todas as submissões ao repositório terão obrigatoriamente que possuir uma RM atrelada a ela.</w:t>
-      </w:r>
-    </w:p>
-    <w:p>
-      <w:pPr>
-        <w:spacing w:after="0" w:line="360" w:lineRule="auto"/>
-        <w:rPr>
-          <w:rFonts w:ascii="Arial" w:hAnsi="Arial" w:cs="Arial"/>
-          <w:color w:val="222222"/>
-          <w:szCs w:val="22"/>
-        </w:rPr>
-      </w:pPr>
-      <w:r>
-        <w:rPr>
-          <w:rFonts w:ascii="Arial" w:hAnsi="Arial" w:cs="Arial"/>
-          <w:color w:val="222222"/>
-          <w:szCs w:val="22"/>
-        </w:rPr>
-        <w:t>- </w:t>
-      </w:r>
-      <w:r>
-        <w:rPr>
-          <w:rFonts w:ascii="Arial" w:hAnsi="Arial" w:cs="Arial"/>
-          <w:b/>
-          <w:bCs/>
-          <w:color w:val="222222"/>
-          <w:szCs w:val="22"/>
-        </w:rPr>
-        <w:t>Auditoria de Repositório</w:t>
-      </w:r>
-      <w:r>
-        <w:rPr>
-          <w:rFonts w:ascii="Arial" w:hAnsi="Arial" w:cs="Arial"/>
-          <w:color w:val="222222"/>
-          <w:szCs w:val="22"/>
-        </w:rPr>
-        <w:t> - Com o intuito de evitar a submissão de fontes sem o padrão de comentário apropriado (&lt;RM&gt;-&lt;DESCRIÇÃO_ ALTERAÇÃO&gt;), todo o repositório será auditado periodicamente.</w:t>
-      </w:r>
-    </w:p>
-    <w:p>
-      <w:pPr>
-        <w:spacing w:after="0" w:line="360" w:lineRule="auto"/>
-        <w:rPr>
-          <w:rFonts w:ascii="Arial" w:hAnsi="Arial" w:cs="Arial"/>
-          <w:szCs w:val="22"/>
-        </w:rPr>
-      </w:pPr>
-      <w:r>
-        <w:rPr>
-          <w:rFonts w:ascii="Arial" w:hAnsi="Arial" w:cs="Arial"/>
-          <w:b/>
-          <w:color w:val="222222"/>
-          <w:szCs w:val="22"/>
-        </w:rPr>
-        <w:t xml:space="preserve">- Geração de Versões </w:t>
-      </w:r>
-      <w:r>
-        <w:rPr>
-          <w:rFonts w:ascii="Arial" w:hAnsi="Arial" w:cs="Arial"/>
-          <w:color w:val="222222"/>
-          <w:szCs w:val="22"/>
-        </w:rPr>
-        <w:t>– As versões serão geradas a cada entrega do produto e a cada teste.</w:t>
-      </w:r>
-    </w:p>
     <w:p/>
     <w:p/>
     <w:sectPr>
-      <w:headerReference w:type="default" r:id="rId15"/>
-      <w:footerReference w:type="default" r:id="rId16"/>
+      <w:headerReference w:type="default" r:id="rId16"/>
+      <w:footerReference w:type="default" r:id="rId17"/>
       <w:pgSz w:w="11906" w:h="16838"/>
       <w:pgMar w:top="1417" w:right="1701" w:bottom="1417" w:left="1701" w:header="708" w:footer="708" w:gutter="0"/>
       <w:cols w:space="708"/>
@@ -4554,7 +5652,7 @@
 </file>
 
 <file path=word/endnotes.xml><?xml version="1.0" encoding="utf-8"?>
-<w:endnotes xmlns:wpc="http://schemas.microsoft.com/office/word/2010/wordprocessingCanvas" xmlns:mc="http://schemas.openxmlformats.org/markup-compatibility/2006" xmlns:o="urn:schemas-microsoft-com:office:office" xmlns:r="http://schemas.openxmlformats.org/officeDocument/2006/relationships" xmlns:m="http://schemas.openxmlformats.org/officeDocument/2006/math" xmlns:v="urn:schemas-microsoft-com:vml" xmlns:wp14="http://schemas.microsoft.com/office/word/2010/wordprocessingDrawing" xmlns:wp="http://schemas.openxmlformats.org/drawingml/2006/wordprocessingDrawing" xmlns:w10="urn:schemas-microsoft-com:office:word" xmlns:w="http://schemas.openxmlformats.org/wordprocessingml/2006/main" xmlns:w14="http://schemas.microsoft.com/office/word/2010/wordml" xmlns:w15="http://schemas.microsoft.com/office/word/2012/wordml" xmlns:wpg="http://schemas.microsoft.com/office/word/2010/wordprocessingGroup" xmlns:wpi="http://schemas.microsoft.com/office/word/2010/wordprocessingInk" xmlns:wne="http://schemas.microsoft.com/office/word/2006/wordml" xmlns:wps="http://schemas.microsoft.com/office/word/2010/wordprocessingShape" mc:Ignorable="w14 w15 wp14">
+<w:endnotes xmlns:wpc="http://schemas.microsoft.com/office/word/2010/wordprocessingCanvas" xmlns:mc="http://schemas.openxmlformats.org/markup-compatibility/2006" xmlns:o="urn:schemas-microsoft-com:office:office" xmlns:r="http://schemas.openxmlformats.org/officeDocument/2006/relationships" xmlns:m="http://schemas.openxmlformats.org/officeDocument/2006/math" xmlns:v="urn:schemas-microsoft-com:vml" xmlns:wp14="http://schemas.microsoft.com/office/word/2010/wordprocessingDrawing" xmlns:wp="http://schemas.openxmlformats.org/drawingml/2006/wordprocessingDrawing" xmlns:w10="urn:schemas-microsoft-com:office:word" xmlns:w="http://schemas.openxmlformats.org/wordprocessingml/2006/main" xmlns:w14="http://schemas.microsoft.com/office/word/2010/wordml" xmlns:wpg="http://schemas.microsoft.com/office/word/2010/wordprocessingGroup" xmlns:wpi="http://schemas.microsoft.com/office/word/2010/wordprocessingInk" xmlns:wne="http://schemas.microsoft.com/office/word/2006/wordml" xmlns:wps="http://schemas.microsoft.com/office/word/2010/wordprocessingShape" mc:Ignorable="w14 wp14">
   <w:endnote w:type="separator" w:id="-1">
     <w:p>
       <w:pPr>
@@ -4597,13 +5695,29 @@
           <w:rFonts w:ascii="Arial" w:hAnsi="Arial" w:cs="Arial"/>
           <w:sz w:val="22"/>
         </w:rPr>
-        <w:t xml:space="preserve"> O diretório de Templates do SGCONT pode ser acessado </w:t>
-      </w:r>
+        <w:t xml:space="preserve"> O diretório de </w:t>
+      </w:r>
+      <w:proofErr w:type="spellStart"/>
       <w:r>
         <w:rPr>
           <w:rFonts w:ascii="Arial" w:hAnsi="Arial" w:cs="Arial"/>
           <w:sz w:val="22"/>
         </w:rPr>
+        <w:t>Templates</w:t>
+      </w:r>
+      <w:proofErr w:type="spellEnd"/>
+      <w:r>
+        <w:rPr>
+          <w:rFonts w:ascii="Arial" w:hAnsi="Arial" w:cs="Arial"/>
+          <w:sz w:val="22"/>
+        </w:rPr>
+        <w:t xml:space="preserve"> do SGCONT pode ser acessado </w:t>
+      </w:r>
+      <w:r>
+        <w:rPr>
+          <w:rFonts w:ascii="Arial" w:hAnsi="Arial" w:cs="Arial"/>
+          <w:sz w:val="22"/>
+        </w:rPr>
         <w:t xml:space="preserve">via SVN </w:t>
       </w:r>
       <w:r>
@@ -4613,12 +5727,21 @@
         </w:rPr>
         <w:t xml:space="preserve">através da URL: </w:t>
       </w:r>
+      <w:proofErr w:type="gramStart"/>
       <w:r>
         <w:rPr>
           <w:rFonts w:ascii="Arial" w:hAnsi="Arial" w:cs="Arial"/>
           <w:sz w:val="22"/>
         </w:rPr>
-        <w:t>https://sgcont.googlecode.com/svn/trunk/Documentos/Construcao/Templates.</w:t>
+        <w:t>https</w:t>
+      </w:r>
+      <w:proofErr w:type="gramEnd"/>
+      <w:r>
+        <w:rPr>
+          <w:rFonts w:ascii="Arial" w:hAnsi="Arial" w:cs="Arial"/>
+          <w:sz w:val="22"/>
+        </w:rPr>
+        <w:t>://sgcont.googlecode.com/svn/trunk/Documentos/Construcao/Templates.</w:t>
       </w:r>
     </w:p>
   </w:endnote>
@@ -4626,7 +5749,7 @@
 </file>
 
 <file path=word/footer1.xml><?xml version="1.0" encoding="utf-8"?>
-<w:ftr xmlns:wpc="http://schemas.microsoft.com/office/word/2010/wordprocessingCanvas" xmlns:mc="http://schemas.openxmlformats.org/markup-compatibility/2006" xmlns:o="urn:schemas-microsoft-com:office:office" xmlns:r="http://schemas.openxmlformats.org/officeDocument/2006/relationships" xmlns:m="http://schemas.openxmlformats.org/officeDocument/2006/math" xmlns:v="urn:schemas-microsoft-com:vml" xmlns:wp14="http://schemas.microsoft.com/office/word/2010/wordprocessingDrawing" xmlns:wp="http://schemas.openxmlformats.org/drawingml/2006/wordprocessingDrawing" xmlns:w10="urn:schemas-microsoft-com:office:word" xmlns:w="http://schemas.openxmlformats.org/wordprocessingml/2006/main" xmlns:w14="http://schemas.microsoft.com/office/word/2010/wordml" xmlns:w15="http://schemas.microsoft.com/office/word/2012/wordml" xmlns:wpg="http://schemas.microsoft.com/office/word/2010/wordprocessingGroup" xmlns:wpi="http://schemas.microsoft.com/office/word/2010/wordprocessingInk" xmlns:wne="http://schemas.microsoft.com/office/word/2006/wordml" xmlns:wps="http://schemas.microsoft.com/office/word/2010/wordprocessingShape" mc:Ignorable="w14 w15 wp14">
+<w:ftr xmlns:wpc="http://schemas.microsoft.com/office/word/2010/wordprocessingCanvas" xmlns:mc="http://schemas.openxmlformats.org/markup-compatibility/2006" xmlns:o="urn:schemas-microsoft-com:office:office" xmlns:r="http://schemas.openxmlformats.org/officeDocument/2006/relationships" xmlns:m="http://schemas.openxmlformats.org/officeDocument/2006/math" xmlns:v="urn:schemas-microsoft-com:vml" xmlns:wp14="http://schemas.microsoft.com/office/word/2010/wordprocessingDrawing" xmlns:wp="http://schemas.openxmlformats.org/drawingml/2006/wordprocessingDrawing" xmlns:w10="urn:schemas-microsoft-com:office:word" xmlns:w="http://schemas.openxmlformats.org/wordprocessingml/2006/main" xmlns:w14="http://schemas.microsoft.com/office/word/2010/wordml" xmlns:wpg="http://schemas.microsoft.com/office/word/2010/wordprocessingGroup" xmlns:wpi="http://schemas.microsoft.com/office/word/2010/wordprocessingInk" xmlns:wne="http://schemas.microsoft.com/office/word/2006/wordml" xmlns:wps="http://schemas.microsoft.com/office/word/2010/wordprocessingShape" mc:Ignorable="w14 wp14">
   <w:tbl>
     <w:tblPr>
       <w:tblW w:w="10043" w:type="dxa"/>
@@ -4919,7 +6042,7 @@
               <w:szCs w:val="18"/>
               <w:lang w:eastAsia="en-US"/>
             </w:rPr>
-            <w:t>4</w:t>
+            <w:t>6</w:t>
           </w:r>
           <w:r>
             <w:rPr>
@@ -4974,7 +6097,7 @@
               <w:szCs w:val="18"/>
               <w:lang w:eastAsia="en-US"/>
             </w:rPr>
-            <w:t>10</w:t>
+            <w:t>9</w:t>
           </w:r>
           <w:r>
             <w:rPr>
@@ -4998,7 +6121,7 @@
 </file>
 
 <file path=word/footnotes.xml><?xml version="1.0" encoding="utf-8"?>
-<w:footnotes xmlns:wpc="http://schemas.microsoft.com/office/word/2010/wordprocessingCanvas" xmlns:mc="http://schemas.openxmlformats.org/markup-compatibility/2006" xmlns:o="urn:schemas-microsoft-com:office:office" xmlns:r="http://schemas.openxmlformats.org/officeDocument/2006/relationships" xmlns:m="http://schemas.openxmlformats.org/officeDocument/2006/math" xmlns:v="urn:schemas-microsoft-com:vml" xmlns:wp14="http://schemas.microsoft.com/office/word/2010/wordprocessingDrawing" xmlns:wp="http://schemas.openxmlformats.org/drawingml/2006/wordprocessingDrawing" xmlns:w10="urn:schemas-microsoft-com:office:word" xmlns:w="http://schemas.openxmlformats.org/wordprocessingml/2006/main" xmlns:w14="http://schemas.microsoft.com/office/word/2010/wordml" xmlns:w15="http://schemas.microsoft.com/office/word/2012/wordml" xmlns:wpg="http://schemas.microsoft.com/office/word/2010/wordprocessingGroup" xmlns:wpi="http://schemas.microsoft.com/office/word/2010/wordprocessingInk" xmlns:wne="http://schemas.microsoft.com/office/word/2006/wordml" xmlns:wps="http://schemas.microsoft.com/office/word/2010/wordprocessingShape" mc:Ignorable="w14 w15 wp14">
+<w:footnotes xmlns:wpc="http://schemas.microsoft.com/office/word/2010/wordprocessingCanvas" xmlns:mc="http://schemas.openxmlformats.org/markup-compatibility/2006" xmlns:o="urn:schemas-microsoft-com:office:office" xmlns:r="http://schemas.openxmlformats.org/officeDocument/2006/relationships" xmlns:m="http://schemas.openxmlformats.org/officeDocument/2006/math" xmlns:v="urn:schemas-microsoft-com:vml" xmlns:wp14="http://schemas.microsoft.com/office/word/2010/wordprocessingDrawing" xmlns:wp="http://schemas.openxmlformats.org/drawingml/2006/wordprocessingDrawing" xmlns:w10="urn:schemas-microsoft-com:office:word" xmlns:w="http://schemas.openxmlformats.org/wordprocessingml/2006/main" xmlns:w14="http://schemas.microsoft.com/office/word/2010/wordml" xmlns:wpg="http://schemas.microsoft.com/office/word/2010/wordprocessingGroup" xmlns:wpi="http://schemas.microsoft.com/office/word/2010/wordprocessingInk" xmlns:wne="http://schemas.microsoft.com/office/word/2006/wordml" xmlns:wps="http://schemas.microsoft.com/office/word/2010/wordprocessingShape" mc:Ignorable="w14 wp14">
   <w:footnote w:type="separator" w:id="-1">
     <w:p>
       <w:pPr>
@@ -5023,7 +6146,7 @@
 </file>
 
 <file path=word/header1.xml><?xml version="1.0" encoding="utf-8"?>
-<w:hdr xmlns:wpc="http://schemas.microsoft.com/office/word/2010/wordprocessingCanvas" xmlns:mc="http://schemas.openxmlformats.org/markup-compatibility/2006" xmlns:o="urn:schemas-microsoft-com:office:office" xmlns:r="http://schemas.openxmlformats.org/officeDocument/2006/relationships" xmlns:m="http://schemas.openxmlformats.org/officeDocument/2006/math" xmlns:v="urn:schemas-microsoft-com:vml" xmlns:wp14="http://schemas.microsoft.com/office/word/2010/wordprocessingDrawing" xmlns:wp="http://schemas.openxmlformats.org/drawingml/2006/wordprocessingDrawing" xmlns:w10="urn:schemas-microsoft-com:office:word" xmlns:w="http://schemas.openxmlformats.org/wordprocessingml/2006/main" xmlns:w14="http://schemas.microsoft.com/office/word/2010/wordml" xmlns:w15="http://schemas.microsoft.com/office/word/2012/wordml" xmlns:wpg="http://schemas.microsoft.com/office/word/2010/wordprocessingGroup" xmlns:wpi="http://schemas.microsoft.com/office/word/2010/wordprocessingInk" xmlns:wne="http://schemas.microsoft.com/office/word/2006/wordml" xmlns:wps="http://schemas.microsoft.com/office/word/2010/wordprocessingShape" mc:Ignorable="w14 w15 wp14">
+<w:hdr xmlns:wpc="http://schemas.microsoft.com/office/word/2010/wordprocessingCanvas" xmlns:mc="http://schemas.openxmlformats.org/markup-compatibility/2006" xmlns:o="urn:schemas-microsoft-com:office:office" xmlns:r="http://schemas.openxmlformats.org/officeDocument/2006/relationships" xmlns:m="http://schemas.openxmlformats.org/officeDocument/2006/math" xmlns:v="urn:schemas-microsoft-com:vml" xmlns:wp14="http://schemas.microsoft.com/office/word/2010/wordprocessingDrawing" xmlns:wp="http://schemas.openxmlformats.org/drawingml/2006/wordprocessingDrawing" xmlns:w10="urn:schemas-microsoft-com:office:word" xmlns:w="http://schemas.openxmlformats.org/wordprocessingml/2006/main" xmlns:w14="http://schemas.microsoft.com/office/word/2010/wordml" xmlns:wpg="http://schemas.microsoft.com/office/word/2010/wordprocessingGroup" xmlns:wpi="http://schemas.microsoft.com/office/word/2010/wordprocessingInk" xmlns:wne="http://schemas.microsoft.com/office/word/2006/wordml" xmlns:wps="http://schemas.microsoft.com/office/word/2010/wordprocessingShape" mc:Ignorable="w14 wp14">
   <w:p>
     <w:pPr>
       <w:pStyle w:val="Cabealho"/>
@@ -5080,7 +6203,7 @@
 </file>
 
 <file path=word/styles.xml><?xml version="1.0" encoding="utf-8"?>
-<w:styles xmlns:mc="http://schemas.openxmlformats.org/markup-compatibility/2006" xmlns:r="http://schemas.openxmlformats.org/officeDocument/2006/relationships" xmlns:w="http://schemas.openxmlformats.org/wordprocessingml/2006/main" xmlns:w14="http://schemas.microsoft.com/office/word/2010/wordml" xmlns:w15="http://schemas.microsoft.com/office/word/2012/wordml" mc:Ignorable="w14 w15">
+<w:styles xmlns:mc="http://schemas.openxmlformats.org/markup-compatibility/2006" xmlns:r="http://schemas.openxmlformats.org/officeDocument/2006/relationships" xmlns:w="http://schemas.openxmlformats.org/wordprocessingml/2006/main" xmlns:w14="http://schemas.microsoft.com/office/word/2010/wordml" mc:Ignorable="w14">
   <w:docDefaults>
     <w:rPrDefault>
       <w:rPr>
@@ -5096,378 +6219,144 @@
       </w:pPr>
     </w:pPrDefault>
   </w:docDefaults>
-  <w:latentStyles w:defLockedState="0" w:defUIPriority="99" w:defSemiHidden="0" w:defUnhideWhenUsed="0" w:defQFormat="0" w:count="371">
-    <w:lsdException w:name="Normal" w:uiPriority="0" w:qFormat="1"/>
-    <w:lsdException w:name="heading 1" w:uiPriority="9" w:qFormat="1"/>
-    <w:lsdException w:name="heading 2" w:semiHidden="1" w:uiPriority="9" w:unhideWhenUsed="1" w:qFormat="1"/>
-    <w:lsdException w:name="heading 3" w:semiHidden="1" w:uiPriority="9" w:unhideWhenUsed="1" w:qFormat="1"/>
-    <w:lsdException w:name="heading 4" w:semiHidden="1" w:uiPriority="9" w:unhideWhenUsed="1" w:qFormat="1"/>
-    <w:lsdException w:name="heading 5" w:semiHidden="1" w:uiPriority="9" w:unhideWhenUsed="1" w:qFormat="1"/>
-    <w:lsdException w:name="heading 6" w:semiHidden="1" w:uiPriority="9" w:unhideWhenUsed="1" w:qFormat="1"/>
-    <w:lsdException w:name="heading 7" w:semiHidden="1" w:uiPriority="9" w:unhideWhenUsed="1" w:qFormat="1"/>
-    <w:lsdException w:name="heading 8" w:semiHidden="1" w:uiPriority="9" w:unhideWhenUsed="1" w:qFormat="1"/>
-    <w:lsdException w:name="heading 9" w:semiHidden="1" w:uiPriority="9" w:unhideWhenUsed="1" w:qFormat="1"/>
-    <w:lsdException w:name="index 1" w:semiHidden="1" w:unhideWhenUsed="1"/>
-    <w:lsdException w:name="index 2" w:semiHidden="1" w:unhideWhenUsed="1"/>
-    <w:lsdException w:name="index 3" w:semiHidden="1" w:unhideWhenUsed="1"/>
-    <w:lsdException w:name="index 4" w:semiHidden="1" w:unhideWhenUsed="1"/>
-    <w:lsdException w:name="index 5" w:semiHidden="1" w:unhideWhenUsed="1"/>
-    <w:lsdException w:name="index 6" w:semiHidden="1" w:unhideWhenUsed="1"/>
-    <w:lsdException w:name="index 7" w:semiHidden="1" w:unhideWhenUsed="1"/>
-    <w:lsdException w:name="index 8" w:semiHidden="1" w:unhideWhenUsed="1"/>
-    <w:lsdException w:name="index 9" w:semiHidden="1" w:unhideWhenUsed="1"/>
-    <w:lsdException w:name="toc 1" w:semiHidden="1" w:uiPriority="39" w:unhideWhenUsed="1"/>
-    <w:lsdException w:name="toc 2" w:semiHidden="1" w:uiPriority="39" w:unhideWhenUsed="1"/>
-    <w:lsdException w:name="toc 3" w:semiHidden="1" w:uiPriority="39" w:unhideWhenUsed="1"/>
-    <w:lsdException w:name="toc 4" w:semiHidden="1" w:uiPriority="39" w:unhideWhenUsed="1"/>
-    <w:lsdException w:name="toc 5" w:semiHidden="1" w:uiPriority="39" w:unhideWhenUsed="1"/>
-    <w:lsdException w:name="toc 6" w:semiHidden="1" w:uiPriority="39" w:unhideWhenUsed="1"/>
-    <w:lsdException w:name="toc 7" w:semiHidden="1" w:uiPriority="39" w:unhideWhenUsed="1"/>
-    <w:lsdException w:name="toc 8" w:semiHidden="1" w:uiPriority="39" w:unhideWhenUsed="1"/>
-    <w:lsdException w:name="toc 9" w:semiHidden="1" w:uiPriority="39" w:unhideWhenUsed="1"/>
-    <w:lsdException w:name="Normal Indent" w:semiHidden="1" w:unhideWhenUsed="1"/>
-    <w:lsdException w:name="footnote text" w:semiHidden="1" w:unhideWhenUsed="1"/>
-    <w:lsdException w:name="annotation text" w:semiHidden="1" w:unhideWhenUsed="1"/>
-    <w:lsdException w:name="header" w:semiHidden="1" w:unhideWhenUsed="1"/>
-    <w:lsdException w:name="footer" w:semiHidden="1" w:unhideWhenUsed="1"/>
-    <w:lsdException w:name="index heading" w:semiHidden="1" w:unhideWhenUsed="1"/>
-    <w:lsdException w:name="caption" w:semiHidden="1" w:uiPriority="35" w:unhideWhenUsed="1" w:qFormat="1"/>
-    <w:lsdException w:name="table of figures" w:semiHidden="1" w:unhideWhenUsed="1"/>
-    <w:lsdException w:name="envelope address" w:semiHidden="1" w:unhideWhenUsed="1"/>
-    <w:lsdException w:name="envelope return" w:semiHidden="1" w:unhideWhenUsed="1"/>
-    <w:lsdException w:name="footnote reference" w:semiHidden="1" w:unhideWhenUsed="1"/>
-    <w:lsdException w:name="annotation reference" w:semiHidden="1" w:unhideWhenUsed="1"/>
-    <w:lsdException w:name="line number" w:semiHidden="1" w:unhideWhenUsed="1"/>
-    <w:lsdException w:name="page number" w:semiHidden="1" w:unhideWhenUsed="1"/>
-    <w:lsdException w:name="endnote reference" w:semiHidden="1" w:unhideWhenUsed="1"/>
-    <w:lsdException w:name="endnote text" w:semiHidden="1" w:unhideWhenUsed="1"/>
-    <w:lsdException w:name="table of authorities" w:semiHidden="1" w:unhideWhenUsed="1"/>
-    <w:lsdException w:name="macro" w:semiHidden="1" w:unhideWhenUsed="1"/>
-    <w:lsdException w:name="toa heading" w:semiHidden="1" w:unhideWhenUsed="1"/>
-    <w:lsdException w:name="List" w:semiHidden="1" w:unhideWhenUsed="1"/>
-    <w:lsdException w:name="List Bullet" w:semiHidden="1" w:unhideWhenUsed="1"/>
-    <w:lsdException w:name="List Number" w:semiHidden="1" w:unhideWhenUsed="1"/>
-    <w:lsdException w:name="List 2" w:semiHidden="1" w:unhideWhenUsed="1"/>
-    <w:lsdException w:name="List 3" w:semiHidden="1" w:unhideWhenUsed="1"/>
-    <w:lsdException w:name="List 4" w:semiHidden="1" w:unhideWhenUsed="1"/>
-    <w:lsdException w:name="List 5" w:semiHidden="1" w:unhideWhenUsed="1"/>
-    <w:lsdException w:name="List Bullet 2" w:semiHidden="1" w:unhideWhenUsed="1"/>
-    <w:lsdException w:name="List Bullet 3" w:semiHidden="1" w:unhideWhenUsed="1"/>
-    <w:lsdException w:name="List Bullet 4" w:semiHidden="1" w:unhideWhenUsed="1"/>
-    <w:lsdException w:name="List Bullet 5" w:semiHidden="1" w:unhideWhenUsed="1"/>
-    <w:lsdException w:name="List Number 2" w:semiHidden="1" w:unhideWhenUsed="1"/>
-    <w:lsdException w:name="List Number 3" w:semiHidden="1" w:unhideWhenUsed="1"/>
-    <w:lsdException w:name="List Number 4" w:semiHidden="1" w:unhideWhenUsed="1"/>
-    <w:lsdException w:name="List Number 5" w:semiHidden="1" w:unhideWhenUsed="1"/>
-    <w:lsdException w:name="Title" w:uiPriority="10" w:qFormat="1"/>
-    <w:lsdException w:name="Closing" w:semiHidden="1" w:unhideWhenUsed="1"/>
-    <w:lsdException w:name="Signature" w:semiHidden="1" w:unhideWhenUsed="1"/>
-    <w:lsdException w:name="Default Paragraph Font" w:semiHidden="1" w:uiPriority="1" w:unhideWhenUsed="1"/>
-    <w:lsdException w:name="Body Text" w:semiHidden="1" w:unhideWhenUsed="1"/>
-    <w:lsdException w:name="Body Text Indent" w:semiHidden="1" w:unhideWhenUsed="1"/>
-    <w:lsdException w:name="List Continue" w:semiHidden="1" w:unhideWhenUsed="1"/>
-    <w:lsdException w:name="List Continue 2" w:semiHidden="1" w:unhideWhenUsed="1"/>
-    <w:lsdException w:name="List Continue 3" w:semiHidden="1" w:unhideWhenUsed="1"/>
-    <w:lsdException w:name="List Continue 4" w:semiHidden="1" w:unhideWhenUsed="1"/>
-    <w:lsdException w:name="List Continue 5" w:semiHidden="1" w:unhideWhenUsed="1"/>
-    <w:lsdException w:name="Message Header" w:semiHidden="1" w:unhideWhenUsed="1"/>
-    <w:lsdException w:name="Subtitle" w:uiPriority="11" w:qFormat="1"/>
-    <w:lsdException w:name="Salutation" w:semiHidden="1" w:unhideWhenUsed="1"/>
-    <w:lsdException w:name="Date" w:semiHidden="1" w:unhideWhenUsed="1"/>
-    <w:lsdException w:name="Body Text First Indent" w:semiHidden="1" w:unhideWhenUsed="1"/>
-    <w:lsdException w:name="Body Text First Indent 2" w:semiHidden="1" w:unhideWhenUsed="1"/>
-    <w:lsdException w:name="Note Heading" w:semiHidden="1" w:unhideWhenUsed="1"/>
-    <w:lsdException w:name="Body Text 2" w:semiHidden="1" w:unhideWhenUsed="1"/>
-    <w:lsdException w:name="Body Text 3" w:semiHidden="1" w:unhideWhenUsed="1"/>
-    <w:lsdException w:name="Body Text Indent 2" w:semiHidden="1" w:unhideWhenUsed="1"/>
-    <w:lsdException w:name="Body Text Indent 3" w:semiHidden="1" w:unhideWhenUsed="1"/>
-    <w:lsdException w:name="Block Text" w:semiHidden="1" w:unhideWhenUsed="1"/>
-    <w:lsdException w:name="Hyperlink" w:semiHidden="1" w:unhideWhenUsed="1"/>
-    <w:lsdException w:name="FollowedHyperlink" w:semiHidden="1" w:unhideWhenUsed="1"/>
-    <w:lsdException w:name="Strong" w:uiPriority="22" w:qFormat="1"/>
-    <w:lsdException w:name="Emphasis" w:uiPriority="20" w:qFormat="1"/>
-    <w:lsdException w:name="Document Map" w:semiHidden="1" w:unhideWhenUsed="1"/>
-    <w:lsdException w:name="Plain Text" w:semiHidden="1" w:unhideWhenUsed="1"/>
-    <w:lsdException w:name="E-mail Signature" w:semiHidden="1" w:unhideWhenUsed="1"/>
-    <w:lsdException w:name="HTML Top of Form" w:semiHidden="1" w:unhideWhenUsed="1"/>
-    <w:lsdException w:name="HTML Bottom of Form" w:semiHidden="1" w:unhideWhenUsed="1"/>
-    <w:lsdException w:name="Normal (Web)" w:semiHidden="1" w:unhideWhenUsed="1"/>
-    <w:lsdException w:name="HTML Acronym" w:semiHidden="1" w:unhideWhenUsed="1"/>
-    <w:lsdException w:name="HTML Address" w:semiHidden="1" w:unhideWhenUsed="1"/>
-    <w:lsdException w:name="HTML Cite" w:semiHidden="1" w:unhideWhenUsed="1"/>
-    <w:lsdException w:name="HTML Code" w:semiHidden="1" w:unhideWhenUsed="1"/>
-    <w:lsdException w:name="HTML Definition" w:semiHidden="1" w:unhideWhenUsed="1"/>
-    <w:lsdException w:name="HTML Keyboard" w:semiHidden="1" w:unhideWhenUsed="1"/>
-    <w:lsdException w:name="HTML Preformatted" w:semiHidden="1" w:unhideWhenUsed="1"/>
-    <w:lsdException w:name="HTML Sample" w:semiHidden="1" w:unhideWhenUsed="1"/>
-    <w:lsdException w:name="HTML Typewriter" w:semiHidden="1" w:unhideWhenUsed="1"/>
-    <w:lsdException w:name="HTML Variable" w:semiHidden="1" w:unhideWhenUsed="1"/>
-    <w:lsdException w:name="Normal Table" w:semiHidden="1" w:unhideWhenUsed="1"/>
-    <w:lsdException w:name="annotation subject" w:semiHidden="1" w:unhideWhenUsed="1"/>
-    <w:lsdException w:name="No List" w:semiHidden="1" w:unhideWhenUsed="1"/>
-    <w:lsdException w:name="Outline List 1" w:semiHidden="1" w:unhideWhenUsed="1"/>
-    <w:lsdException w:name="Outline List 2" w:semiHidden="1" w:unhideWhenUsed="1"/>
-    <w:lsdException w:name="Outline List 3" w:semiHidden="1" w:unhideWhenUsed="1"/>
-    <w:lsdException w:name="Table Simple 1" w:semiHidden="1" w:unhideWhenUsed="1"/>
-    <w:lsdException w:name="Table Simple 2" w:semiHidden="1" w:unhideWhenUsed="1"/>
-    <w:lsdException w:name="Table Simple 3" w:semiHidden="1" w:unhideWhenUsed="1"/>
-    <w:lsdException w:name="Table Classic 1" w:semiHidden="1" w:unhideWhenUsed="1"/>
-    <w:lsdException w:name="Table Classic 2" w:semiHidden="1" w:unhideWhenUsed="1"/>
-    <w:lsdException w:name="Table Classic 3" w:semiHidden="1" w:unhideWhenUsed="1"/>
-    <w:lsdException w:name="Table Classic 4" w:semiHidden="1" w:unhideWhenUsed="1"/>
-    <w:lsdException w:name="Table Colorful 1" w:semiHidden="1" w:unhideWhenUsed="1"/>
-    <w:lsdException w:name="Table Colorful 2" w:semiHidden="1" w:unhideWhenUsed="1"/>
-    <w:lsdException w:name="Table Colorful 3" w:semiHidden="1" w:unhideWhenUsed="1"/>
-    <w:lsdException w:name="Table Columns 1" w:semiHidden="1" w:unhideWhenUsed="1"/>
-    <w:lsdException w:name="Table Columns 2" w:semiHidden="1" w:unhideWhenUsed="1"/>
-    <w:lsdException w:name="Table Columns 3" w:semiHidden="1" w:unhideWhenUsed="1"/>
-    <w:lsdException w:name="Table Columns 4" w:semiHidden="1" w:unhideWhenUsed="1"/>
-    <w:lsdException w:name="Table Columns 5" w:semiHidden="1" w:unhideWhenUsed="1"/>
-    <w:lsdException w:name="Table Grid 1" w:semiHidden="1" w:unhideWhenUsed="1"/>
-    <w:lsdException w:name="Table Grid 2" w:semiHidden="1" w:unhideWhenUsed="1"/>
-    <w:lsdException w:name="Table Grid 3" w:semiHidden="1" w:unhideWhenUsed="1"/>
-    <w:lsdException w:name="Table Grid 4" w:semiHidden="1" w:unhideWhenUsed="1"/>
-    <w:lsdException w:name="Table Grid 5" w:semiHidden="1" w:unhideWhenUsed="1"/>
-    <w:lsdException w:name="Table Grid 6" w:semiHidden="1" w:unhideWhenUsed="1"/>
-    <w:lsdException w:name="Table Grid 7" w:semiHidden="1" w:unhideWhenUsed="1"/>
-    <w:lsdException w:name="Table Grid 8" w:semiHidden="1" w:unhideWhenUsed="1"/>
-    <w:lsdException w:name="Table List 1" w:semiHidden="1" w:unhideWhenUsed="1"/>
-    <w:lsdException w:name="Table List 2" w:semiHidden="1" w:unhideWhenUsed="1"/>
-    <w:lsdException w:name="Table List 3" w:semiHidden="1" w:unhideWhenUsed="1"/>
-    <w:lsdException w:name="Table List 4" w:semiHidden="1" w:unhideWhenUsed="1"/>
-    <w:lsdException w:name="Table List 5" w:semiHidden="1" w:unhideWhenUsed="1"/>
-    <w:lsdException w:name="Table List 6" w:semiHidden="1" w:unhideWhenUsed="1"/>
-    <w:lsdException w:name="Table List 7" w:semiHidden="1" w:unhideWhenUsed="1"/>
-    <w:lsdException w:name="Table List 8" w:semiHidden="1" w:unhideWhenUsed="1"/>
-    <w:lsdException w:name="Table 3D effects 1" w:semiHidden="1" w:unhideWhenUsed="1"/>
-    <w:lsdException w:name="Table 3D effects 2" w:semiHidden="1" w:unhideWhenUsed="1"/>
-    <w:lsdException w:name="Table 3D effects 3" w:semiHidden="1" w:unhideWhenUsed="1"/>
-    <w:lsdException w:name="Table Contemporary" w:semiHidden="1" w:unhideWhenUsed="1"/>
-    <w:lsdException w:name="Table Elegant" w:semiHidden="1" w:unhideWhenUsed="1"/>
-    <w:lsdException w:name="Table Professional" w:semiHidden="1" w:unhideWhenUsed="1"/>
-    <w:lsdException w:name="Table Subtle 1" w:semiHidden="1" w:unhideWhenUsed="1"/>
-    <w:lsdException w:name="Table Subtle 2" w:semiHidden="1" w:unhideWhenUsed="1"/>
-    <w:lsdException w:name="Table Web 1" w:semiHidden="1" w:unhideWhenUsed="1"/>
-    <w:lsdException w:name="Table Web 2" w:semiHidden="1" w:unhideWhenUsed="1"/>
-    <w:lsdException w:name="Table Web 3" w:semiHidden="1" w:unhideWhenUsed="1"/>
-    <w:lsdException w:name="Balloon Text" w:semiHidden="1" w:unhideWhenUsed="1"/>
-    <w:lsdException w:name="Table Grid" w:uiPriority="59"/>
-    <w:lsdException w:name="Table Theme" w:semiHidden="1" w:unhideWhenUsed="1"/>
-    <w:lsdException w:name="Placeholder Text" w:semiHidden="1"/>
-    <w:lsdException w:name="No Spacing" w:uiPriority="1" w:qFormat="1"/>
-    <w:lsdException w:name="Light Shading" w:uiPriority="60"/>
-    <w:lsdException w:name="Light List" w:uiPriority="61"/>
-    <w:lsdException w:name="Light Grid" w:uiPriority="62"/>
-    <w:lsdException w:name="Medium Shading 1" w:uiPriority="63"/>
-    <w:lsdException w:name="Medium Shading 2" w:uiPriority="64"/>
-    <w:lsdException w:name="Medium List 1" w:uiPriority="65"/>
-    <w:lsdException w:name="Medium List 2" w:uiPriority="66"/>
-    <w:lsdException w:name="Medium Grid 1" w:uiPriority="67"/>
-    <w:lsdException w:name="Medium Grid 2" w:uiPriority="68"/>
-    <w:lsdException w:name="Medium Grid 3" w:uiPriority="69"/>
-    <w:lsdException w:name="Dark List" w:uiPriority="70"/>
-    <w:lsdException w:name="Colorful Shading" w:uiPriority="71"/>
-    <w:lsdException w:name="Colorful List" w:uiPriority="72"/>
-    <w:lsdException w:name="Colorful Grid" w:uiPriority="73"/>
-    <w:lsdException w:name="Light Shading Accent 1" w:uiPriority="60"/>
-    <w:lsdException w:name="Light List Accent 1" w:uiPriority="61"/>
-    <w:lsdException w:name="Light Grid Accent 1" w:uiPriority="62"/>
-    <w:lsdException w:name="Medium Shading 1 Accent 1" w:uiPriority="63"/>
-    <w:lsdException w:name="Medium Shading 2 Accent 1" w:uiPriority="64"/>
-    <w:lsdException w:name="Medium List 1 Accent 1" w:uiPriority="65"/>
-    <w:lsdException w:name="Revision" w:semiHidden="1"/>
-    <w:lsdException w:name="List Paragraph" w:uiPriority="34" w:qFormat="1"/>
-    <w:lsdException w:name="Quote" w:uiPriority="29" w:qFormat="1"/>
-    <w:lsdException w:name="Intense Quote" w:uiPriority="30" w:qFormat="1"/>
-    <w:lsdException w:name="Medium List 2 Accent 1" w:uiPriority="66"/>
-    <w:lsdException w:name="Medium Grid 1 Accent 1" w:uiPriority="67"/>
-    <w:lsdException w:name="Medium Grid 2 Accent 1" w:uiPriority="68"/>
-    <w:lsdException w:name="Medium Grid 3 Accent 1" w:uiPriority="69"/>
-    <w:lsdException w:name="Dark List Accent 1" w:uiPriority="70"/>
-    <w:lsdException w:name="Colorful Shading Accent 1" w:uiPriority="71"/>
-    <w:lsdException w:name="Colorful List Accent 1" w:uiPriority="72"/>
-    <w:lsdException w:name="Colorful Grid Accent 1" w:uiPriority="73"/>
-    <w:lsdException w:name="Light Shading Accent 2" w:uiPriority="60"/>
-    <w:lsdException w:name="Light List Accent 2" w:uiPriority="61"/>
-    <w:lsdException w:name="Light Grid Accent 2" w:uiPriority="62"/>
-    <w:lsdException w:name="Medium Shading 1 Accent 2" w:uiPriority="63"/>
-    <w:lsdException w:name="Medium Shading 2 Accent 2" w:uiPriority="64"/>
-    <w:lsdException w:name="Medium List 1 Accent 2" w:uiPriority="65"/>
-    <w:lsdException w:name="Medium List 2 Accent 2" w:uiPriority="66"/>
-    <w:lsdException w:name="Medium Grid 1 Accent 2" w:uiPriority="67"/>
-    <w:lsdException w:name="Medium Grid 2 Accent 2" w:uiPriority="68"/>
-    <w:lsdException w:name="Medium Grid 3 Accent 2" w:uiPriority="69"/>
-    <w:lsdException w:name="Dark List Accent 2" w:uiPriority="70"/>
-    <w:lsdException w:name="Colorful Shading Accent 2" w:uiPriority="71"/>
-    <w:lsdException w:name="Colorful List Accent 2" w:uiPriority="72"/>
-    <w:lsdException w:name="Colorful Grid Accent 2" w:uiPriority="73"/>
-    <w:lsdException w:name="Light Shading Accent 3" w:uiPriority="60"/>
-    <w:lsdException w:name="Light List Accent 3" w:uiPriority="61"/>
-    <w:lsdException w:name="Light Grid Accent 3" w:uiPriority="62"/>
-    <w:lsdException w:name="Medium Shading 1 Accent 3" w:uiPriority="63"/>
-    <w:lsdException w:name="Medium Shading 2 Accent 3" w:uiPriority="64"/>
-    <w:lsdException w:name="Medium List 1 Accent 3" w:uiPriority="65"/>
-    <w:lsdException w:name="Medium List 2 Accent 3" w:uiPriority="66"/>
-    <w:lsdException w:name="Medium Grid 1 Accent 3" w:uiPriority="67"/>
-    <w:lsdException w:name="Medium Grid 2 Accent 3" w:uiPriority="68"/>
-    <w:lsdException w:name="Medium Grid 3 Accent 3" w:uiPriority="69"/>
-    <w:lsdException w:name="Dark List Accent 3" w:uiPriority="70"/>
-    <w:lsdException w:name="Colorful Shading Accent 3" w:uiPriority="71"/>
-    <w:lsdException w:name="Colorful List Accent 3" w:uiPriority="72"/>
-    <w:lsdException w:name="Colorful Grid Accent 3" w:uiPriority="73"/>
-    <w:lsdException w:name="Light Shading Accent 4" w:uiPriority="60"/>
-    <w:lsdException w:name="Light List Accent 4" w:uiPriority="61"/>
-    <w:lsdException w:name="Light Grid Accent 4" w:uiPriority="62"/>
-    <w:lsdException w:name="Medium Shading 1 Accent 4" w:uiPriority="63"/>
-    <w:lsdException w:name="Medium Shading 2 Accent 4" w:uiPriority="64"/>
-    <w:lsdException w:name="Medium List 1 Accent 4" w:uiPriority="65"/>
-    <w:lsdException w:name="Medium List 2 Accent 4" w:uiPriority="66"/>
-    <w:lsdException w:name="Medium Grid 1 Accent 4" w:uiPriority="67"/>
-    <w:lsdException w:name="Medium Grid 2 Accent 4" w:uiPriority="68"/>
-    <w:lsdException w:name="Medium Grid 3 Accent 4" w:uiPriority="69"/>
-    <w:lsdException w:name="Dark List Accent 4" w:uiPriority="70"/>
-    <w:lsdException w:name="Colorful Shading Accent 4" w:uiPriority="71"/>
-    <w:lsdException w:name="Colorful List Accent 4" w:uiPriority="72"/>
-    <w:lsdException w:name="Colorful Grid Accent 4" w:uiPriority="73"/>
-    <w:lsdException w:name="Light Shading Accent 5" w:uiPriority="60"/>
-    <w:lsdException w:name="Light List Accent 5" w:uiPriority="61"/>
-    <w:lsdException w:name="Light Grid Accent 5" w:uiPriority="62"/>
-    <w:lsdException w:name="Medium Shading 1 Accent 5" w:uiPriority="63"/>
-    <w:lsdException w:name="Medium Shading 2 Accent 5" w:uiPriority="64"/>
-    <w:lsdException w:name="Medium List 1 Accent 5" w:uiPriority="65"/>
-    <w:lsdException w:name="Medium List 2 Accent 5" w:uiPriority="66"/>
-    <w:lsdException w:name="Medium Grid 1 Accent 5" w:uiPriority="67"/>
-    <w:lsdException w:name="Medium Grid 2 Accent 5" w:uiPriority="68"/>
-    <w:lsdException w:name="Medium Grid 3 Accent 5" w:uiPriority="69"/>
-    <w:lsdException w:name="Dark List Accent 5" w:uiPriority="70"/>
-    <w:lsdException w:name="Colorful Shading Accent 5" w:uiPriority="71"/>
-    <w:lsdException w:name="Colorful List Accent 5" w:uiPriority="72"/>
-    <w:lsdException w:name="Colorful Grid Accent 5" w:uiPriority="73"/>
-    <w:lsdException w:name="Light Shading Accent 6" w:uiPriority="60"/>
-    <w:lsdException w:name="Light List Accent 6" w:uiPriority="61"/>
-    <w:lsdException w:name="Light Grid Accent 6" w:uiPriority="62"/>
-    <w:lsdException w:name="Medium Shading 1 Accent 6" w:uiPriority="63"/>
-    <w:lsdException w:name="Medium Shading 2 Accent 6" w:uiPriority="64"/>
-    <w:lsdException w:name="Medium List 1 Accent 6" w:uiPriority="65"/>
-    <w:lsdException w:name="Medium List 2 Accent 6" w:uiPriority="66"/>
-    <w:lsdException w:name="Medium Grid 1 Accent 6" w:uiPriority="67"/>
-    <w:lsdException w:name="Medium Grid 2 Accent 6" w:uiPriority="68"/>
-    <w:lsdException w:name="Medium Grid 3 Accent 6" w:uiPriority="69"/>
-    <w:lsdException w:name="Dark List Accent 6" w:uiPriority="70"/>
-    <w:lsdException w:name="Colorful Shading Accent 6" w:uiPriority="71"/>
-    <w:lsdException w:name="Colorful List Accent 6" w:uiPriority="72"/>
-    <w:lsdException w:name="Colorful Grid Accent 6" w:uiPriority="73"/>
-    <w:lsdException w:name="Subtle Emphasis" w:uiPriority="19" w:qFormat="1"/>
-    <w:lsdException w:name="Intense Emphasis" w:uiPriority="21" w:qFormat="1"/>
-    <w:lsdException w:name="Subtle Reference" w:uiPriority="31" w:qFormat="1"/>
-    <w:lsdException w:name="Intense Reference" w:uiPriority="32" w:qFormat="1"/>
-    <w:lsdException w:name="Book Title" w:uiPriority="33" w:qFormat="1"/>
-    <w:lsdException w:name="Bibliography" w:semiHidden="1" w:uiPriority="37" w:unhideWhenUsed="1"/>
-    <w:lsdException w:name="TOC Heading" w:semiHidden="1" w:uiPriority="39" w:unhideWhenUsed="1" w:qFormat="1"/>
-    <w:lsdException w:name="Plain Table 1" w:uiPriority="41"/>
-    <w:lsdException w:name="Plain Table 2" w:uiPriority="42"/>
-    <w:lsdException w:name="Plain Table 3" w:uiPriority="43"/>
-    <w:lsdException w:name="Plain Table 4" w:uiPriority="44"/>
-    <w:lsdException w:name="Plain Table 5" w:uiPriority="45"/>
-    <w:lsdException w:name="Grid Table Light" w:uiPriority="40"/>
-    <w:lsdException w:name="Grid Table 1 Light" w:uiPriority="46"/>
-    <w:lsdException w:name="Grid Table 2" w:uiPriority="47"/>
-    <w:lsdException w:name="Grid Table 3" w:uiPriority="48"/>
-    <w:lsdException w:name="Grid Table 4" w:uiPriority="49"/>
-    <w:lsdException w:name="Grid Table 5 Dark" w:uiPriority="50"/>
-    <w:lsdException w:name="Grid Table 6 Colorful" w:uiPriority="51"/>
-    <w:lsdException w:name="Grid Table 7 Colorful" w:uiPriority="52"/>
-    <w:lsdException w:name="Grid Table 1 Light Accent 1" w:uiPriority="46"/>
-    <w:lsdException w:name="Grid Table 2 Accent 1" w:uiPriority="47"/>
-    <w:lsdException w:name="Grid Table 3 Accent 1" w:uiPriority="48"/>
-    <w:lsdException w:name="Grid Table 4 Accent 1" w:uiPriority="49"/>
-    <w:lsdException w:name="Grid Table 5 Dark Accent 1" w:uiPriority="50"/>
-    <w:lsdException w:name="Grid Table 6 Colorful Accent 1" w:uiPriority="51"/>
-    <w:lsdException w:name="Grid Table 7 Colorful Accent 1" w:uiPriority="52"/>
-    <w:lsdException w:name="Grid Table 1 Light Accent 2" w:uiPriority="46"/>
-    <w:lsdException w:name="Grid Table 2 Accent 2" w:uiPriority="47"/>
-    <w:lsdException w:name="Grid Table 3 Accent 2" w:uiPriority="48"/>
-    <w:lsdException w:name="Grid Table 4 Accent 2" w:uiPriority="49"/>
-    <w:lsdException w:name="Grid Table 5 Dark Accent 2" w:uiPriority="50"/>
-    <w:lsdException w:name="Grid Table 6 Colorful Accent 2" w:uiPriority="51"/>
-    <w:lsdException w:name="Grid Table 7 Colorful Accent 2" w:uiPriority="52"/>
-    <w:lsdException w:name="Grid Table 1 Light Accent 3" w:uiPriority="46"/>
-    <w:lsdException w:name="Grid Table 2 Accent 3" w:uiPriority="47"/>
-    <w:lsdException w:name="Grid Table 3 Accent 3" w:uiPriority="48"/>
-    <w:lsdException w:name="Grid Table 4 Accent 3" w:uiPriority="49"/>
-    <w:lsdException w:name="Grid Table 5 Dark Accent 3" w:uiPriority="50"/>
-    <w:lsdException w:name="Grid Table 6 Colorful Accent 3" w:uiPriority="51"/>
-    <w:lsdException w:name="Grid Table 7 Colorful Accent 3" w:uiPriority="52"/>
-    <w:lsdException w:name="Grid Table 1 Light Accent 4" w:uiPriority="46"/>
-    <w:lsdException w:name="Grid Table 2 Accent 4" w:uiPriority="47"/>
-    <w:lsdException w:name="Grid Table 3 Accent 4" w:uiPriority="48"/>
-    <w:lsdException w:name="Grid Table 4 Accent 4" w:uiPriority="49"/>
-    <w:lsdException w:name="Grid Table 5 Dark Accent 4" w:uiPriority="50"/>
-    <w:lsdException w:name="Grid Table 6 Colorful Accent 4" w:uiPriority="51"/>
-    <w:lsdException w:name="Grid Table 7 Colorful Accent 4" w:uiPriority="52"/>
-    <w:lsdException w:name="Grid Table 1 Light Accent 5" w:uiPriority="46"/>
-    <w:lsdException w:name="Grid Table 2 Accent 5" w:uiPriority="47"/>
-    <w:lsdException w:name="Grid Table 3 Accent 5" w:uiPriority="48"/>
-    <w:lsdException w:name="Grid Table 4 Accent 5" w:uiPriority="49"/>
-    <w:lsdException w:name="Grid Table 5 Dark Accent 5" w:uiPriority="50"/>
-    <w:lsdException w:name="Grid Table 6 Colorful Accent 5" w:uiPriority="51"/>
-    <w:lsdException w:name="Grid Table 7 Colorful Accent 5" w:uiPriority="52"/>
-    <w:lsdException w:name="Grid Table 1 Light Accent 6" w:uiPriority="46"/>
-    <w:lsdException w:name="Grid Table 2 Accent 6" w:uiPriority="47"/>
-    <w:lsdException w:name="Grid Table 3 Accent 6" w:uiPriority="48"/>
-    <w:lsdException w:name="Grid Table 4 Accent 6" w:uiPriority="49"/>
-    <w:lsdException w:name="Grid Table 5 Dark Accent 6" w:uiPriority="50"/>
-    <w:lsdException w:name="Grid Table 6 Colorful Accent 6" w:uiPriority="51"/>
-    <w:lsdException w:name="Grid Table 7 Colorful Accent 6" w:uiPriority="52"/>
-    <w:lsdException w:name="List Table 1 Light" w:uiPriority="46"/>
-    <w:lsdException w:name="List Table 2" w:uiPriority="47"/>
-    <w:lsdException w:name="List Table 3" w:uiPriority="48"/>
-    <w:lsdException w:name="List Table 4" w:uiPriority="49"/>
-    <w:lsdException w:name="List Table 5 Dark" w:uiPriority="50"/>
-    <w:lsdException w:name="List Table 6 Colorful" w:uiPriority="51"/>
-    <w:lsdException w:name="List Table 7 Colorful" w:uiPriority="52"/>
-    <w:lsdException w:name="List Table 1 Light Accent 1" w:uiPriority="46"/>
-    <w:lsdException w:name="List Table 2 Accent 1" w:uiPriority="47"/>
-    <w:lsdException w:name="List Table 3 Accent 1" w:uiPriority="48"/>
-    <w:lsdException w:name="List Table 4 Accent 1" w:uiPriority="49"/>
-    <w:lsdException w:name="List Table 5 Dark Accent 1" w:uiPriority="50"/>
-    <w:lsdException w:name="List Table 6 Colorful Accent 1" w:uiPriority="51"/>
-    <w:lsdException w:name="List Table 7 Colorful Accent 1" w:uiPriority="52"/>
-    <w:lsdException w:name="List Table 1 Light Accent 2" w:uiPriority="46"/>
-    <w:lsdException w:name="List Table 2 Accent 2" w:uiPriority="47"/>
-    <w:lsdException w:name="List Table 3 Accent 2" w:uiPriority="48"/>
-    <w:lsdException w:name="List Table 4 Accent 2" w:uiPriority="49"/>
-    <w:lsdException w:name="List Table 5 Dark Accent 2" w:uiPriority="50"/>
-    <w:lsdException w:name="List Table 6 Colorful Accent 2" w:uiPriority="51"/>
-    <w:lsdException w:name="List Table 7 Colorful Accent 2" w:uiPriority="52"/>
-    <w:lsdException w:name="List Table 1 Light Accent 3" w:uiPriority="46"/>
-    <w:lsdException w:name="List Table 2 Accent 3" w:uiPriority="47"/>
-    <w:lsdException w:name="List Table 3 Accent 3" w:uiPriority="48"/>
-    <w:lsdException w:name="List Table 4 Accent 3" w:uiPriority="49"/>
-    <w:lsdException w:name="List Table 5 Dark Accent 3" w:uiPriority="50"/>
-    <w:lsdException w:name="List Table 6 Colorful Accent 3" w:uiPriority="51"/>
-    <w:lsdException w:name="List Table 7 Colorful Accent 3" w:uiPriority="52"/>
-    <w:lsdException w:name="List Table 1 Light Accent 4" w:uiPriority="46"/>
-    <w:lsdException w:name="List Table 2 Accent 4" w:uiPriority="47"/>
-    <w:lsdException w:name="List Table 3 Accent 4" w:uiPriority="48"/>
-    <w:lsdException w:name="List Table 4 Accent 4" w:uiPriority="49"/>
-    <w:lsdException w:name="List Table 5 Dark Accent 4" w:uiPriority="50"/>
-    <w:lsdException w:name="List Table 6 Colorful Accent 4" w:uiPriority="51"/>
-    <w:lsdException w:name="List Table 7 Colorful Accent 4" w:uiPriority="52"/>
-    <w:lsdException w:name="List Table 1 Light Accent 5" w:uiPriority="46"/>
-    <w:lsdException w:name="List Table 2 Accent 5" w:uiPriority="47"/>
-    <w:lsdException w:name="List Table 3 Accent 5" w:uiPriority="48"/>
-    <w:lsdException w:name="List Table 4 Accent 5" w:uiPriority="49"/>
-    <w:lsdException w:name="List Table 5 Dark Accent 5" w:uiPriority="50"/>
-    <w:lsdException w:name="List Table 6 Colorful Accent 5" w:uiPriority="51"/>
-    <w:lsdException w:name="List Table 7 Colorful Accent 5" w:uiPriority="52"/>
-    <w:lsdException w:name="List Table 1 Light Accent 6" w:uiPriority="46"/>
-    <w:lsdException w:name="List Table 2 Accent 6" w:uiPriority="47"/>
-    <w:lsdException w:name="List Table 3 Accent 6" w:uiPriority="48"/>
-    <w:lsdException w:name="List Table 4 Accent 6" w:uiPriority="49"/>
-    <w:lsdException w:name="List Table 5 Dark Accent 6" w:uiPriority="50"/>
-    <w:lsdException w:name="List Table 6 Colorful Accent 6" w:uiPriority="51"/>
-    <w:lsdException w:name="List Table 7 Colorful Accent 6" w:uiPriority="52"/>
+  <w:latentStyles w:defLockedState="0" w:defUIPriority="99" w:defSemiHidden="1" w:defUnhideWhenUsed="1" w:defQFormat="0" w:count="267">
+    <w:lsdException w:name="Normal" w:semiHidden="0" w:uiPriority="0" w:unhideWhenUsed="0" w:qFormat="1"/>
+    <w:lsdException w:name="heading 1" w:semiHidden="0" w:uiPriority="9" w:unhideWhenUsed="0" w:qFormat="1"/>
+    <w:lsdException w:name="heading 2" w:uiPriority="9" w:qFormat="1"/>
+    <w:lsdException w:name="heading 3" w:uiPriority="9" w:qFormat="1"/>
+    <w:lsdException w:name="heading 4" w:uiPriority="9" w:qFormat="1"/>
+    <w:lsdException w:name="heading 5" w:uiPriority="9" w:qFormat="1"/>
+    <w:lsdException w:name="heading 6" w:uiPriority="9" w:qFormat="1"/>
+    <w:lsdException w:name="heading 7" w:uiPriority="9" w:qFormat="1"/>
+    <w:lsdException w:name="heading 8" w:uiPriority="9" w:qFormat="1"/>
+    <w:lsdException w:name="heading 9" w:uiPriority="9" w:qFormat="1"/>
+    <w:lsdException w:name="toc 1" w:uiPriority="39"/>
+    <w:lsdException w:name="toc 2" w:uiPriority="39"/>
+    <w:lsdException w:name="toc 3" w:uiPriority="39"/>
+    <w:lsdException w:name="toc 4" w:uiPriority="39"/>
+    <w:lsdException w:name="toc 5" w:uiPriority="39"/>
+    <w:lsdException w:name="toc 6" w:uiPriority="39"/>
+    <w:lsdException w:name="toc 7" w:uiPriority="39"/>
+    <w:lsdException w:name="toc 8" w:uiPriority="39"/>
+    <w:lsdException w:name="toc 9" w:uiPriority="39"/>
+    <w:lsdException w:name="caption" w:uiPriority="35" w:qFormat="1"/>
+    <w:lsdException w:name="Title" w:semiHidden="0" w:uiPriority="10" w:unhideWhenUsed="0" w:qFormat="1"/>
+    <w:lsdException w:name="Default Paragraph Font" w:uiPriority="1"/>
+    <w:lsdException w:name="Subtitle" w:semiHidden="0" w:uiPriority="11" w:unhideWhenUsed="0" w:qFormat="1"/>
+    <w:lsdException w:name="Strong" w:semiHidden="0" w:uiPriority="22" w:unhideWhenUsed="0" w:qFormat="1"/>
+    <w:lsdException w:name="Emphasis" w:semiHidden="0" w:uiPriority="20" w:unhideWhenUsed="0" w:qFormat="1"/>
+    <w:lsdException w:name="Table Grid" w:semiHidden="0" w:uiPriority="59" w:unhideWhenUsed="0"/>
+    <w:lsdException w:name="Placeholder Text" w:unhideWhenUsed="0"/>
+    <w:lsdException w:name="No Spacing" w:semiHidden="0" w:uiPriority="1" w:unhideWhenUsed="0" w:qFormat="1"/>
+    <w:lsdException w:name="Light Shading" w:semiHidden="0" w:uiPriority="60" w:unhideWhenUsed="0"/>
+    <w:lsdException w:name="Light List" w:semiHidden="0" w:uiPriority="61" w:unhideWhenUsed="0"/>
+    <w:lsdException w:name="Light Grid" w:semiHidden="0" w:uiPriority="62" w:unhideWhenUsed="0"/>
+    <w:lsdException w:name="Medium Shading 1" w:semiHidden="0" w:uiPriority="63" w:unhideWhenUsed="0"/>
+    <w:lsdException w:name="Medium Shading 2" w:semiHidden="0" w:uiPriority="64" w:unhideWhenUsed="0"/>
+    <w:lsdException w:name="Medium List 1" w:semiHidden="0" w:uiPriority="65" w:unhideWhenUsed="0"/>
+    <w:lsdException w:name="Medium List 2" w:semiHidden="0" w:uiPriority="66" w:unhideWhenUsed="0"/>
+    <w:lsdException w:name="Medium Grid 1" w:semiHidden="0" w:uiPriority="67" w:unhideWhenUsed="0"/>
+    <w:lsdException w:name="Medium Grid 2" w:semiHidden="0" w:uiPriority="68" w:unhideWhenUsed="0"/>
+    <w:lsdException w:name="Medium Grid 3" w:semiHidden="0" w:uiPriority="69" w:unhideWhenUsed="0"/>
+    <w:lsdException w:name="Dark List" w:semiHidden="0" w:uiPriority="70" w:unhideWhenUsed="0"/>
+    <w:lsdException w:name="Colorful Shading" w:semiHidden="0" w:uiPriority="71" w:unhideWhenUsed="0"/>
+    <w:lsdException w:name="Colorful List" w:semiHidden="0" w:uiPriority="72" w:unhideWhenUsed="0"/>
+    <w:lsdException w:name="Colorful Grid" w:semiHidden="0" w:uiPriority="73" w:unhideWhenUsed="0"/>
+    <w:lsdException w:name="Light Shading Accent 1" w:semiHidden="0" w:uiPriority="60" w:unhideWhenUsed="0"/>
+    <w:lsdException w:name="Light List Accent 1" w:semiHidden="0" w:uiPriority="61" w:unhideWhenUsed="0"/>
+    <w:lsdException w:name="Light Grid Accent 1" w:semiHidden="0" w:uiPriority="62" w:unhideWhenUsed="0"/>
+    <w:lsdException w:name="Medium Shading 1 Accent 1" w:semiHidden="0" w:uiPriority="63" w:unhideWhenUsed="0"/>
+    <w:lsdException w:name="Medium Shading 2 Accent 1" w:semiHidden="0" w:uiPriority="64" w:unhideWhenUsed="0"/>
+    <w:lsdException w:name="Medium List 1 Accent 1" w:semiHidden="0" w:uiPriority="65" w:unhideWhenUsed="0"/>
+    <w:lsdException w:name="Revision" w:unhideWhenUsed="0"/>
+    <w:lsdException w:name="List Paragraph" w:semiHidden="0" w:uiPriority="34" w:unhideWhenUsed="0" w:qFormat="1"/>
+    <w:lsdException w:name="Quote" w:semiHidden="0" w:uiPriority="29" w:unhideWhenUsed="0" w:qFormat="1"/>
+    <w:lsdException w:name="Intense Quote" w:semiHidden="0" w:uiPriority="30" w:unhideWhenUsed="0" w:qFormat="1"/>
+    <w:lsdException w:name="Medium List 2 Accent 1" w:semiHidden="0" w:uiPriority="66" w:unhideWhenUsed="0"/>
+    <w:lsdException w:name="Medium Grid 1 Accent 1" w:semiHidden="0" w:uiPriority="67" w:unhideWhenUsed="0"/>
+    <w:lsdException w:name="Medium Grid 2 Accent 1" w:semiHidden="0" w:uiPriority="68" w:unhideWhenUsed="0"/>
+    <w:lsdException w:name="Medium Grid 3 Accent 1" w:semiHidden="0" w:uiPriority="69" w:unhideWhenUsed="0"/>
+    <w:lsdException w:name="Dark List Accent 1" w:semiHidden="0" w:uiPriority="70" w:unhideWhenUsed="0"/>
+    <w:lsdException w:name="Colorful Shading Accent 1" w:semiHidden="0" w:uiPriority="71" w:unhideWhenUsed="0"/>
+    <w:lsdException w:name="Colorful List Accent 1" w:semiHidden="0" w:uiPriority="72" w:unhideWhenUsed="0"/>
+    <w:lsdException w:name="Colorful Grid Accent 1" w:semiHidden="0" w:uiPriority="73" w:unhideWhenUsed="0"/>
+    <w:lsdException w:name="Light Shading Accent 2" w:semiHidden="0" w:uiPriority="60" w:unhideWhenUsed="0"/>
+    <w:lsdException w:name="Light List Accent 2" w:semiHidden="0" w:uiPriority="61" w:unhideWhenUsed="0"/>
+    <w:lsdException w:name="Light Grid Accent 2" w:semiHidden="0" w:uiPriority="62" w:unhideWhenUsed="0"/>
+    <w:lsdException w:name="Medium Shading 1 Accent 2" w:semiHidden="0" w:uiPriority="63" w:unhideWhenUsed="0"/>
+    <w:lsdException w:name="Medium Shading 2 Accent 2" w:semiHidden="0" w:uiPriority="64" w:unhideWhenUsed="0"/>
+    <w:lsdException w:name="Medium List 1 Accent 2" w:semiHidden="0" w:uiPriority="65" w:unhideWhenUsed="0"/>
+    <w:lsdException w:name="Medium List 2 Accent 2" w:semiHidden="0" w:uiPriority="66" w:unhideWhenUsed="0"/>
+    <w:lsdException w:name="Medium Grid 1 Accent 2" w:semiHidden="0" w:uiPriority="67" w:unhideWhenUsed="0"/>
+    <w:lsdException w:name="Medium Grid 2 Accent 2" w:semiHidden="0" w:uiPriority="68" w:unhideWhenUsed="0"/>
+    <w:lsdException w:name="Medium Grid 3 Accent 2" w:semiHidden="0" w:uiPriority="69" w:unhideWhenUsed="0"/>
+    <w:lsdException w:name="Dark List Accent 2" w:semiHidden="0" w:uiPriority="70" w:unhideWhenUsed="0"/>
+    <w:lsdException w:name="Colorful Shading Accent 2" w:semiHidden="0" w:uiPriority="71" w:unhideWhenUsed="0"/>
+    <w:lsdException w:name="Colorful List Accent 2" w:semiHidden="0" w:uiPriority="72" w:unhideWhenUsed="0"/>
+    <w:lsdException w:name="Colorful Grid Accent 2" w:semiHidden="0" w:uiPriority="73" w:unhideWhenUsed="0"/>
+    <w:lsdException w:name="Light Shading Accent 3" w:semiHidden="0" w:uiPriority="60" w:unhideWhenUsed="0"/>
+    <w:lsdException w:name="Light List Accent 3" w:semiHidden="0" w:uiPriority="61" w:unhideWhenUsed="0"/>
+    <w:lsdException w:name="Light Grid Accent 3" w:semiHidden="0" w:uiPriority="62" w:unhideWhenUsed="0"/>
+    <w:lsdException w:name="Medium Shading 1 Accent 3" w:semiHidden="0" w:uiPriority="63" w:unhideWhenUsed="0"/>
+    <w:lsdException w:name="Medium Shading 2 Accent 3" w:semiHidden="0" w:uiPriority="64" w:unhideWhenUsed="0"/>
+    <w:lsdException w:name="Medium List 1 Accent 3" w:semiHidden="0" w:uiPriority="65" w:unhideWhenUsed="0"/>
+    <w:lsdException w:name="Medium List 2 Accent 3" w:semiHidden="0" w:uiPriority="66" w:unhideWhenUsed="0"/>
+    <w:lsdException w:name="Medium Grid 1 Accent 3" w:semiHidden="0" w:uiPriority="67" w:unhideWhenUsed="0"/>
+    <w:lsdException w:name="Medium Grid 2 Accent 3" w:semiHidden="0" w:uiPriority="68" w:unhideWhenUsed="0"/>
+    <w:lsdException w:name="Medium Grid 3 Accent 3" w:semiHidden="0" w:uiPriority="69" w:unhideWhenUsed="0"/>
+    <w:lsdException w:name="Dark List Accent 3" w:semiHidden="0" w:uiPriority="70" w:unhideWhenUsed="0"/>
+    <w:lsdException w:name="Colorful Shading Accent 3" w:semiHidden="0" w:uiPriority="71" w:unhideWhenUsed="0"/>
+    <w:lsdException w:name="Colorful List Accent 3" w:semiHidden="0" w:uiPriority="72" w:unhideWhenUsed="0"/>
+    <w:lsdException w:name="Colorful Grid Accent 3" w:semiHidden="0" w:uiPriority="73" w:unhideWhenUsed="0"/>
+    <w:lsdException w:name="Light Shading Accent 4" w:semiHidden="0" w:uiPriority="60" w:unhideWhenUsed="0"/>
+    <w:lsdException w:name="Light List Accent 4" w:semiHidden="0" w:uiPriority="61" w:unhideWhenUsed="0"/>
+    <w:lsdException w:name="Light Grid Accent 4" w:semiHidden="0" w:uiPriority="62" w:unhideWhenUsed="0"/>
+    <w:lsdException w:name="Medium Shading 1 Accent 4" w:semiHidden="0" w:uiPriority="63" w:unhideWhenUsed="0"/>
+    <w:lsdException w:name="Medium Shading 2 Accent 4" w:semiHidden="0" w:uiPriority="64" w:unhideWhenUsed="0"/>
+    <w:lsdException w:name="Medium List 1 Accent 4" w:semiHidden="0" w:uiPriority="65" w:unhideWhenUsed="0"/>
+    <w:lsdException w:name="Medium List 2 Accent 4" w:semiHidden="0" w:uiPriority="66" w:unhideWhenUsed="0"/>
+    <w:lsdException w:name="Medium Grid 1 Accent 4" w:semiHidden="0" w:uiPriority="67" w:unhideWhenUsed="0"/>
+    <w:lsdException w:name="Medium Grid 2 Accent 4" w:semiHidden="0" w:uiPriority="68" w:unhideWhenUsed="0"/>
+    <w:lsdException w:name="Medium Grid 3 Accent 4" w:semiHidden="0" w:uiPriority="69" w:unhideWhenUsed="0"/>
+    <w:lsdException w:name="Dark List Accent 4" w:semiHidden="0" w:uiPriority="70" w:unhideWhenUsed="0"/>
+    <w:lsdException w:name="Colorful Shading Accent 4" w:semiHidden="0" w:uiPriority="71" w:unhideWhenUsed="0"/>
+    <w:lsdException w:name="Colorful List Accent 4" w:semiHidden="0" w:uiPriority="72" w:unhideWhenUsed="0"/>
+    <w:lsdException w:name="Colorful Grid Accent 4" w:semiHidden="0" w:uiPriority="73" w:unhideWhenUsed="0"/>
+    <w:lsdException w:name="Light Shading Accent 5" w:semiHidden="0" w:uiPriority="60" w:unhideWhenUsed="0"/>
+    <w:lsdException w:name="Light List Accent 5" w:semiHidden="0" w:uiPriority="61" w:unhideWhenUsed="0"/>
+    <w:lsdException w:name="Light Grid Accent 5" w:semiHidden="0" w:uiPriority="62" w:unhideWhenUsed="0"/>
+    <w:lsdException w:name="Medium Shading 1 Accent 5" w:semiHidden="0" w:uiPriority="63" w:unhideWhenUsed="0"/>
+    <w:lsdException w:name="Medium Shading 2 Accent 5" w:semiHidden="0" w:uiPriority="64" w:unhideWhenUsed="0"/>
+    <w:lsdException w:name="Medium List 1 Accent 5" w:semiHidden="0" w:uiPriority="65" w:unhideWhenUsed="0"/>
+    <w:lsdException w:name="Medium List 2 Accent 5" w:semiHidden="0" w:uiPriority="66" w:unhideWhenUsed="0"/>
+    <w:lsdException w:name="Medium Grid 1 Accent 5" w:semiHidden="0" w:uiPriority="67" w:unhideWhenUsed="0"/>
+    <w:lsdException w:name="Medium Grid 2 Accent 5" w:semiHidden="0" w:uiPriority="68" w:unhideWhenUsed="0"/>
+    <w:lsdException w:name="Medium Grid 3 Accent 5" w:semiHidden="0" w:uiPriority="69" w:unhideWhenUsed="0"/>
+    <w:lsdException w:name="Dark List Accent 5" w:semiHidden="0" w:uiPriority="70" w:unhideWhenUsed="0"/>
+    <w:lsdException w:name="Colorful Shading Accent 5" w:semiHidden="0" w:uiPriority="71" w:unhideWhenUsed="0"/>
+    <w:lsdException w:name="Colorful List Accent 5" w:semiHidden="0" w:uiPriority="72" w:unhideWhenUsed="0"/>
+    <w:lsdException w:name="Colorful Grid Accent 5" w:semiHidden="0" w:uiPriority="73" w:unhideWhenUsed="0"/>
+    <w:lsdException w:name="Light Shading Accent 6" w:semiHidden="0" w:uiPriority="60" w:unhideWhenUsed="0"/>
+    <w:lsdException w:name="Light List Accent 6" w:semiHidden="0" w:uiPriority="61" w:unhideWhenUsed="0"/>
+    <w:lsdException w:name="Light Grid Accent 6" w:semiHidden="0" w:uiPriority="62" w:unhideWhenUsed="0"/>
+    <w:lsdException w:name="Medium Shading 1 Accent 6" w:semiHidden="0" w:uiPriority="63" w:unhideWhenUsed="0"/>
+    <w:lsdException w:name="Medium Shading 2 Accent 6" w:semiHidden="0" w:uiPriority="64" w:unhideWhenUsed="0"/>
+    <w:lsdException w:name="Medium List 1 Accent 6" w:semiHidden="0" w:uiPriority="65" w:unhideWhenUsed="0"/>
+    <w:lsdException w:name="Medium List 2 Accent 6" w:semiHidden="0" w:uiPriority="66" w:unhideWhenUsed="0"/>
+    <w:lsdException w:name="Medium Grid 1 Accent 6" w:semiHidden="0" w:uiPriority="67" w:unhideWhenUsed="0"/>
+    <w:lsdException w:name="Medium Grid 2 Accent 6" w:semiHidden="0" w:uiPriority="68" w:unhideWhenUsed="0"/>
+    <w:lsdException w:name="Medium Grid 3 Accent 6" w:semiHidden="0" w:uiPriority="69" w:unhideWhenUsed="0"/>
+    <w:lsdException w:name="Dark List Accent 6" w:semiHidden="0" w:uiPriority="70" w:unhideWhenUsed="0"/>
+    <w:lsdException w:name="Colorful Shading Accent 6" w:semiHidden="0" w:uiPriority="71" w:unhideWhenUsed="0"/>
+    <w:lsdException w:name="Colorful List Accent 6" w:semiHidden="0" w:uiPriority="72" w:unhideWhenUsed="0"/>
+    <w:lsdException w:name="Colorful Grid Accent 6" w:semiHidden="0" w:uiPriority="73" w:unhideWhenUsed="0"/>
+    <w:lsdException w:name="Subtle Emphasis" w:semiHidden="0" w:uiPriority="19" w:unhideWhenUsed="0" w:qFormat="1"/>
+    <w:lsdException w:name="Intense Emphasis" w:semiHidden="0" w:uiPriority="21" w:unhideWhenUsed="0" w:qFormat="1"/>
+    <w:lsdException w:name="Subtle Reference" w:semiHidden="0" w:uiPriority="31" w:unhideWhenUsed="0" w:qFormat="1"/>
+    <w:lsdException w:name="Intense Reference" w:semiHidden="0" w:uiPriority="32" w:unhideWhenUsed="0" w:qFormat="1"/>
+    <w:lsdException w:name="Book Title" w:semiHidden="0" w:uiPriority="33" w:unhideWhenUsed="0" w:qFormat="1"/>
+    <w:lsdException w:name="Bibliography" w:uiPriority="37"/>
+    <w:lsdException w:name="TOC Heading" w:uiPriority="39" w:qFormat="1"/>
   </w:latentStyles>
   <w:style w:type="paragraph" w:default="1" w:styleId="Normal">
     <w:name w:val="Normal"/>
@@ -5791,6 +6680,525 @@
       <w:vertAlign w:val="superscript"/>
     </w:rPr>
   </w:style>
+  <w:style w:type="paragraph" w:styleId="Legenda">
+    <w:name w:val="caption"/>
+    <w:basedOn w:val="Normal"/>
+    <w:next w:val="Normal"/>
+    <w:uiPriority w:val="35"/>
+    <w:unhideWhenUsed/>
+    <w:qFormat/>
+    <w:rsid w:val="00FE10A3"/>
+    <w:pPr>
+      <w:spacing w:before="0" w:after="200"/>
+    </w:pPr>
+    <w:rPr>
+      <w:b/>
+      <w:bCs/>
+      <w:color w:val="4F81BD" w:themeColor="accent1"/>
+      <w:sz w:val="18"/>
+      <w:szCs w:val="18"/>
+    </w:rPr>
+  </w:style>
+</w:styles>
+</file>
+
+<file path=word/stylesWithEffects.xml><?xml version="1.0" encoding="utf-8"?>
+<w:styles xmlns:wpc="http://schemas.microsoft.com/office/word/2010/wordprocessingCanvas" xmlns:mc="http://schemas.openxmlformats.org/markup-compatibility/2006" xmlns:o="urn:schemas-microsoft-com:office:office" xmlns:r="http://schemas.openxmlformats.org/officeDocument/2006/relationships" xmlns:m="http://schemas.openxmlformats.org/officeDocument/2006/math" xmlns:v="urn:schemas-microsoft-com:vml" xmlns:wp14="http://schemas.microsoft.com/office/word/2010/wordprocessingDrawing" xmlns:wp="http://schemas.openxmlformats.org/drawingml/2006/wordprocessingDrawing" xmlns:w10="urn:schemas-microsoft-com:office:word" xmlns:w="http://schemas.openxmlformats.org/wordprocessingml/2006/main" xmlns:w14="http://schemas.microsoft.com/office/word/2010/wordml" xmlns:wpg="http://schemas.microsoft.com/office/word/2010/wordprocessingGroup" xmlns:wpi="http://schemas.microsoft.com/office/word/2010/wordprocessingInk" xmlns:wne="http://schemas.microsoft.com/office/word/2006/wordml" xmlns:wps="http://schemas.microsoft.com/office/word/2010/wordprocessingShape" mc:Ignorable="w14 wp14">
+  <w:docDefaults>
+    <w:rPrDefault>
+      <w:rPr>
+        <w:rFonts w:asciiTheme="minorHAnsi" w:eastAsiaTheme="minorHAnsi" w:hAnsiTheme="minorHAnsi" w:cstheme="minorBidi"/>
+        <w:sz w:val="22"/>
+        <w:szCs w:val="22"/>
+        <w:lang w:val="pt-BR" w:eastAsia="en-US" w:bidi="ar-SA"/>
+      </w:rPr>
+    </w:rPrDefault>
+    <w:pPrDefault>
+      <w:pPr>
+        <w:spacing w:after="200" w:line="276" w:lineRule="auto"/>
+      </w:pPr>
+    </w:pPrDefault>
+  </w:docDefaults>
+  <w:latentStyles w:defLockedState="0" w:defUIPriority="99" w:defSemiHidden="1" w:defUnhideWhenUsed="1" w:defQFormat="0" w:count="267">
+    <w:lsdException w:name="Normal" w:semiHidden="0" w:uiPriority="0" w:unhideWhenUsed="0" w:qFormat="1"/>
+    <w:lsdException w:name="heading 1" w:semiHidden="0" w:uiPriority="9" w:unhideWhenUsed="0" w:qFormat="1"/>
+    <w:lsdException w:name="heading 2" w:uiPriority="9" w:qFormat="1"/>
+    <w:lsdException w:name="heading 3" w:uiPriority="9" w:qFormat="1"/>
+    <w:lsdException w:name="heading 4" w:uiPriority="9" w:qFormat="1"/>
+    <w:lsdException w:name="heading 5" w:uiPriority="9" w:qFormat="1"/>
+    <w:lsdException w:name="heading 6" w:uiPriority="9" w:qFormat="1"/>
+    <w:lsdException w:name="heading 7" w:uiPriority="9" w:qFormat="1"/>
+    <w:lsdException w:name="heading 8" w:uiPriority="9" w:qFormat="1"/>
+    <w:lsdException w:name="heading 9" w:uiPriority="9" w:qFormat="1"/>
+    <w:lsdException w:name="toc 1" w:uiPriority="39"/>
+    <w:lsdException w:name="toc 2" w:uiPriority="39"/>
+    <w:lsdException w:name="toc 3" w:uiPriority="39"/>
+    <w:lsdException w:name="toc 4" w:uiPriority="39"/>
+    <w:lsdException w:name="toc 5" w:uiPriority="39"/>
+    <w:lsdException w:name="toc 6" w:uiPriority="39"/>
+    <w:lsdException w:name="toc 7" w:uiPriority="39"/>
+    <w:lsdException w:name="toc 8" w:uiPriority="39"/>
+    <w:lsdException w:name="toc 9" w:uiPriority="39"/>
+    <w:lsdException w:name="caption" w:uiPriority="35" w:qFormat="1"/>
+    <w:lsdException w:name="Title" w:semiHidden="0" w:uiPriority="10" w:unhideWhenUsed="0" w:qFormat="1"/>
+    <w:lsdException w:name="Default Paragraph Font" w:uiPriority="1"/>
+    <w:lsdException w:name="Subtitle" w:semiHidden="0" w:uiPriority="11" w:unhideWhenUsed="0" w:qFormat="1"/>
+    <w:lsdException w:name="Strong" w:semiHidden="0" w:uiPriority="22" w:unhideWhenUsed="0" w:qFormat="1"/>
+    <w:lsdException w:name="Emphasis" w:semiHidden="0" w:uiPriority="20" w:unhideWhenUsed="0" w:qFormat="1"/>
+    <w:lsdException w:name="Table Grid" w:semiHidden="0" w:uiPriority="59" w:unhideWhenUsed="0"/>
+    <w:lsdException w:name="Placeholder Text" w:unhideWhenUsed="0"/>
+    <w:lsdException w:name="No Spacing" w:semiHidden="0" w:uiPriority="1" w:unhideWhenUsed="0" w:qFormat="1"/>
+    <w:lsdException w:name="Light Shading" w:semiHidden="0" w:uiPriority="60" w:unhideWhenUsed="0"/>
+    <w:lsdException w:name="Light List" w:semiHidden="0" w:uiPriority="61" w:unhideWhenUsed="0"/>
+    <w:lsdException w:name="Light Grid" w:semiHidden="0" w:uiPriority="62" w:unhideWhenUsed="0"/>
+    <w:lsdException w:name="Medium Shading 1" w:semiHidden="0" w:uiPriority="63" w:unhideWhenUsed="0"/>
+    <w:lsdException w:name="Medium Shading 2" w:semiHidden="0" w:uiPriority="64" w:unhideWhenUsed="0"/>
+    <w:lsdException w:name="Medium List 1" w:semiHidden="0" w:uiPriority="65" w:unhideWhenUsed="0"/>
+    <w:lsdException w:name="Medium List 2" w:semiHidden="0" w:uiPriority="66" w:unhideWhenUsed="0"/>
+    <w:lsdException w:name="Medium Grid 1" w:semiHidden="0" w:uiPriority="67" w:unhideWhenUsed="0"/>
+    <w:lsdException w:name="Medium Grid 2" w:semiHidden="0" w:uiPriority="68" w:unhideWhenUsed="0"/>
+    <w:lsdException w:name="Medium Grid 3" w:semiHidden="0" w:uiPriority="69" w:unhideWhenUsed="0"/>
+    <w:lsdException w:name="Dark List" w:semiHidden="0" w:uiPriority="70" w:unhideWhenUsed="0"/>
+    <w:lsdException w:name="Colorful Shading" w:semiHidden="0" w:uiPriority="71" w:unhideWhenUsed="0"/>
+    <w:lsdException w:name="Colorful List" w:semiHidden="0" w:uiPriority="72" w:unhideWhenUsed="0"/>
+    <w:lsdException w:name="Colorful Grid" w:semiHidden="0" w:uiPriority="73" w:unhideWhenUsed="0"/>
+    <w:lsdException w:name="Light Shading Accent 1" w:semiHidden="0" w:uiPriority="60" w:unhideWhenUsed="0"/>
+    <w:lsdException w:name="Light List Accent 1" w:semiHidden="0" w:uiPriority="61" w:unhideWhenUsed="0"/>
+    <w:lsdException w:name="Light Grid Accent 1" w:semiHidden="0" w:uiPriority="62" w:unhideWhenUsed="0"/>
+    <w:lsdException w:name="Medium Shading 1 Accent 1" w:semiHidden="0" w:uiPriority="63" w:unhideWhenUsed="0"/>
+    <w:lsdException w:name="Medium Shading 2 Accent 1" w:semiHidden="0" w:uiPriority="64" w:unhideWhenUsed="0"/>
+    <w:lsdException w:name="Medium List 1 Accent 1" w:semiHidden="0" w:uiPriority="65" w:unhideWhenUsed="0"/>
+    <w:lsdException w:name="Revision" w:unhideWhenUsed="0"/>
+    <w:lsdException w:name="List Paragraph" w:semiHidden="0" w:uiPriority="34" w:unhideWhenUsed="0" w:qFormat="1"/>
+    <w:lsdException w:name="Quote" w:semiHidden="0" w:uiPriority="29" w:unhideWhenUsed="0" w:qFormat="1"/>
+    <w:lsdException w:name="Intense Quote" w:semiHidden="0" w:uiPriority="30" w:unhideWhenUsed="0" w:qFormat="1"/>
+    <w:lsdException w:name="Medium List 2 Accent 1" w:semiHidden="0" w:uiPriority="66" w:unhideWhenUsed="0"/>
+    <w:lsdException w:name="Medium Grid 1 Accent 1" w:semiHidden="0" w:uiPriority="67" w:unhideWhenUsed="0"/>
+    <w:lsdException w:name="Medium Grid 2 Accent 1" w:semiHidden="0" w:uiPriority="68" w:unhideWhenUsed="0"/>
+    <w:lsdException w:name="Medium Grid 3 Accent 1" w:semiHidden="0" w:uiPriority="69" w:unhideWhenUsed="0"/>
+    <w:lsdException w:name="Dark List Accent 1" w:semiHidden="0" w:uiPriority="70" w:unhideWhenUsed="0"/>
+    <w:lsdException w:name="Colorful Shading Accent 1" w:semiHidden="0" w:uiPriority="71" w:unhideWhenUsed="0"/>
+    <w:lsdException w:name="Colorful List Accent 1" w:semiHidden="0" w:uiPriority="72" w:unhideWhenUsed="0"/>
+    <w:lsdException w:name="Colorful Grid Accent 1" w:semiHidden="0" w:uiPriority="73" w:unhideWhenUsed="0"/>
+    <w:lsdException w:name="Light Shading Accent 2" w:semiHidden="0" w:uiPriority="60" w:unhideWhenUsed="0"/>
+    <w:lsdException w:name="Light List Accent 2" w:semiHidden="0" w:uiPriority="61" w:unhideWhenUsed="0"/>
+    <w:lsdException w:name="Light Grid Accent 2" w:semiHidden="0" w:uiPriority="62" w:unhideWhenUsed="0"/>
+    <w:lsdException w:name="Medium Shading 1 Accent 2" w:semiHidden="0" w:uiPriority="63" w:unhideWhenUsed="0"/>
+    <w:lsdException w:name="Medium Shading 2 Accent 2" w:semiHidden="0" w:uiPriority="64" w:unhideWhenUsed="0"/>
+    <w:lsdException w:name="Medium List 1 Accent 2" w:semiHidden="0" w:uiPriority="65" w:unhideWhenUsed="0"/>
+    <w:lsdException w:name="Medium List 2 Accent 2" w:semiHidden="0" w:uiPriority="66" w:unhideWhenUsed="0"/>
+    <w:lsdException w:name="Medium Grid 1 Accent 2" w:semiHidden="0" w:uiPriority="67" w:unhideWhenUsed="0"/>
+    <w:lsdException w:name="Medium Grid 2 Accent 2" w:semiHidden="0" w:uiPriority="68" w:unhideWhenUsed="0"/>
+    <w:lsdException w:name="Medium Grid 3 Accent 2" w:semiHidden="0" w:uiPriority="69" w:unhideWhenUsed="0"/>
+    <w:lsdException w:name="Dark List Accent 2" w:semiHidden="0" w:uiPriority="70" w:unhideWhenUsed="0"/>
+    <w:lsdException w:name="Colorful Shading Accent 2" w:semiHidden="0" w:uiPriority="71" w:unhideWhenUsed="0"/>
+    <w:lsdException w:name="Colorful List Accent 2" w:semiHidden="0" w:uiPriority="72" w:unhideWhenUsed="0"/>
+    <w:lsdException w:name="Colorful Grid Accent 2" w:semiHidden="0" w:uiPriority="73" w:unhideWhenUsed="0"/>
+    <w:lsdException w:name="Light Shading Accent 3" w:semiHidden="0" w:uiPriority="60" w:unhideWhenUsed="0"/>
+    <w:lsdException w:name="Light List Accent 3" w:semiHidden="0" w:uiPriority="61" w:unhideWhenUsed="0"/>
+    <w:lsdException w:name="Light Grid Accent 3" w:semiHidden="0" w:uiPriority="62" w:unhideWhenUsed="0"/>
+    <w:lsdException w:name="Medium Shading 1 Accent 3" w:semiHidden="0" w:uiPriority="63" w:unhideWhenUsed="0"/>
+    <w:lsdException w:name="Medium Shading 2 Accent 3" w:semiHidden="0" w:uiPriority="64" w:unhideWhenUsed="0"/>
+    <w:lsdException w:name="Medium List 1 Accent 3" w:semiHidden="0" w:uiPriority="65" w:unhideWhenUsed="0"/>
+    <w:lsdException w:name="Medium List 2 Accent 3" w:semiHidden="0" w:uiPriority="66" w:unhideWhenUsed="0"/>
+    <w:lsdException w:name="Medium Grid 1 Accent 3" w:semiHidden="0" w:uiPriority="67" w:unhideWhenUsed="0"/>
+    <w:lsdException w:name="Medium Grid 2 Accent 3" w:semiHidden="0" w:uiPriority="68" w:unhideWhenUsed="0"/>
+    <w:lsdException w:name="Medium Grid 3 Accent 3" w:semiHidden="0" w:uiPriority="69" w:unhideWhenUsed="0"/>
+    <w:lsdException w:name="Dark List Accent 3" w:semiHidden="0" w:uiPriority="70" w:unhideWhenUsed="0"/>
+    <w:lsdException w:name="Colorful Shading Accent 3" w:semiHidden="0" w:uiPriority="71" w:unhideWhenUsed="0"/>
+    <w:lsdException w:name="Colorful List Accent 3" w:semiHidden="0" w:uiPriority="72" w:unhideWhenUsed="0"/>
+    <w:lsdException w:name="Colorful Grid Accent 3" w:semiHidden="0" w:uiPriority="73" w:unhideWhenUsed="0"/>
+    <w:lsdException w:name="Light Shading Accent 4" w:semiHidden="0" w:uiPriority="60" w:unhideWhenUsed="0"/>
+    <w:lsdException w:name="Light List Accent 4" w:semiHidden="0" w:uiPriority="61" w:unhideWhenUsed="0"/>
+    <w:lsdException w:name="Light Grid Accent 4" w:semiHidden="0" w:uiPriority="62" w:unhideWhenUsed="0"/>
+    <w:lsdException w:name="Medium Shading 1 Accent 4" w:semiHidden="0" w:uiPriority="63" w:unhideWhenUsed="0"/>
+    <w:lsdException w:name="Medium Shading 2 Accent 4" w:semiHidden="0" w:uiPriority="64" w:unhideWhenUsed="0"/>
+    <w:lsdException w:name="Medium List 1 Accent 4" w:semiHidden="0" w:uiPriority="65" w:unhideWhenUsed="0"/>
+    <w:lsdException w:name="Medium List 2 Accent 4" w:semiHidden="0" w:uiPriority="66" w:unhideWhenUsed="0"/>
+    <w:lsdException w:name="Medium Grid 1 Accent 4" w:semiHidden="0" w:uiPriority="67" w:unhideWhenUsed="0"/>
+    <w:lsdException w:name="Medium Grid 2 Accent 4" w:semiHidden="0" w:uiPriority="68" w:unhideWhenUsed="0"/>
+    <w:lsdException w:name="Medium Grid 3 Accent 4" w:semiHidden="0" w:uiPriority="69" w:unhideWhenUsed="0"/>
+    <w:lsdException w:name="Dark List Accent 4" w:semiHidden="0" w:uiPriority="70" w:unhideWhenUsed="0"/>
+    <w:lsdException w:name="Colorful Shading Accent 4" w:semiHidden="0" w:uiPriority="71" w:unhideWhenUsed="0"/>
+    <w:lsdException w:name="Colorful List Accent 4" w:semiHidden="0" w:uiPriority="72" w:unhideWhenUsed="0"/>
+    <w:lsdException w:name="Colorful Grid Accent 4" w:semiHidden="0" w:uiPriority="73" w:unhideWhenUsed="0"/>
+    <w:lsdException w:name="Light Shading Accent 5" w:semiHidden="0" w:uiPriority="60" w:unhideWhenUsed="0"/>
+    <w:lsdException w:name="Light List Accent 5" w:semiHidden="0" w:uiPriority="61" w:unhideWhenUsed="0"/>
+    <w:lsdException w:name="Light Grid Accent 5" w:semiHidden="0" w:uiPriority="62" w:unhideWhenUsed="0"/>
+    <w:lsdException w:name="Medium Shading 1 Accent 5" w:semiHidden="0" w:uiPriority="63" w:unhideWhenUsed="0"/>
+    <w:lsdException w:name="Medium Shading 2 Accent 5" w:semiHidden="0" w:uiPriority="64" w:unhideWhenUsed="0"/>
+    <w:lsdException w:name="Medium List 1 Accent 5" w:semiHidden="0" w:uiPriority="65" w:unhideWhenUsed="0"/>
+    <w:lsdException w:name="Medium List 2 Accent 5" w:semiHidden="0" w:uiPriority="66" w:unhideWhenUsed="0"/>
+    <w:lsdException w:name="Medium Grid 1 Accent 5" w:semiHidden="0" w:uiPriority="67" w:unhideWhenUsed="0"/>
+    <w:lsdException w:name="Medium Grid 2 Accent 5" w:semiHidden="0" w:uiPriority="68" w:unhideWhenUsed="0"/>
+    <w:lsdException w:name="Medium Grid 3 Accent 5" w:semiHidden="0" w:uiPriority="69" w:unhideWhenUsed="0"/>
+    <w:lsdException w:name="Dark List Accent 5" w:semiHidden="0" w:uiPriority="70" w:unhideWhenUsed="0"/>
+    <w:lsdException w:name="Colorful Shading Accent 5" w:semiHidden="0" w:uiPriority="71" w:unhideWhenUsed="0"/>
+    <w:lsdException w:name="Colorful List Accent 5" w:semiHidden="0" w:uiPriority="72" w:unhideWhenUsed="0"/>
+    <w:lsdException w:name="Colorful Grid Accent 5" w:semiHidden="0" w:uiPriority="73" w:unhideWhenUsed="0"/>
+    <w:lsdException w:name="Light Shading Accent 6" w:semiHidden="0" w:uiPriority="60" w:unhideWhenUsed="0"/>
+    <w:lsdException w:name="Light List Accent 6" w:semiHidden="0" w:uiPriority="61" w:unhideWhenUsed="0"/>
+    <w:lsdException w:name="Light Grid Accent 6" w:semiHidden="0" w:uiPriority="62" w:unhideWhenUsed="0"/>
+    <w:lsdException w:name="Medium Shading 1 Accent 6" w:semiHidden="0" w:uiPriority="63" w:unhideWhenUsed="0"/>
+    <w:lsdException w:name="Medium Shading 2 Accent 6" w:semiHidden="0" w:uiPriority="64" w:unhideWhenUsed="0"/>
+    <w:lsdException w:name="Medium List 1 Accent 6" w:semiHidden="0" w:uiPriority="65" w:unhideWhenUsed="0"/>
+    <w:lsdException w:name="Medium List 2 Accent 6" w:semiHidden="0" w:uiPriority="66" w:unhideWhenUsed="0"/>
+    <w:lsdException w:name="Medium Grid 1 Accent 6" w:semiHidden="0" w:uiPriority="67" w:unhideWhenUsed="0"/>
+    <w:lsdException w:name="Medium Grid 2 Accent 6" w:semiHidden="0" w:uiPriority="68" w:unhideWhenUsed="0"/>
+    <w:lsdException w:name="Medium Grid 3 Accent 6" w:semiHidden="0" w:uiPriority="69" w:unhideWhenUsed="0"/>
+    <w:lsdException w:name="Dark List Accent 6" w:semiHidden="0" w:uiPriority="70" w:unhideWhenUsed="0"/>
+    <w:lsdException w:name="Colorful Shading Accent 6" w:semiHidden="0" w:uiPriority="71" w:unhideWhenUsed="0"/>
+    <w:lsdException w:name="Colorful List Accent 6" w:semiHidden="0" w:uiPriority="72" w:unhideWhenUsed="0"/>
+    <w:lsdException w:name="Colorful Grid Accent 6" w:semiHidden="0" w:uiPriority="73" w:unhideWhenUsed="0"/>
+    <w:lsdException w:name="Subtle Emphasis" w:semiHidden="0" w:uiPriority="19" w:unhideWhenUsed="0" w:qFormat="1"/>
+    <w:lsdException w:name="Intense Emphasis" w:semiHidden="0" w:uiPriority="21" w:unhideWhenUsed="0" w:qFormat="1"/>
+    <w:lsdException w:name="Subtle Reference" w:semiHidden="0" w:uiPriority="31" w:unhideWhenUsed="0" w:qFormat="1"/>
+    <w:lsdException w:name="Intense Reference" w:semiHidden="0" w:uiPriority="32" w:unhideWhenUsed="0" w:qFormat="1"/>
+    <w:lsdException w:name="Book Title" w:semiHidden="0" w:uiPriority="33" w:unhideWhenUsed="0" w:qFormat="1"/>
+    <w:lsdException w:name="Bibliography" w:uiPriority="37"/>
+    <w:lsdException w:name="TOC Heading" w:uiPriority="39" w:qFormat="1"/>
+  </w:latentStyles>
+  <w:style w:type="paragraph" w:default="1" w:styleId="Normal">
+    <w:name w:val="Normal"/>
+    <w:aliases w:val="PSC_Normal"/>
+    <w:qFormat/>
+    <w:rsid w:val="00163FAE"/>
+    <w:pPr>
+      <w:spacing w:before="60" w:after="60" w:line="240" w:lineRule="auto"/>
+      <w:jc w:val="both"/>
+    </w:pPr>
+    <w:rPr>
+      <w:rFonts w:ascii="Times" w:eastAsia="Times New Roman" w:hAnsi="Times" w:cs="Times New Roman"/>
+      <w:szCs w:val="20"/>
+      <w:lang w:eastAsia="pt-BR"/>
+    </w:rPr>
+  </w:style>
+  <w:style w:type="character" w:default="1" w:styleId="Fontepargpadro">
+    <w:name w:val="Default Paragraph Font"/>
+    <w:uiPriority w:val="1"/>
+    <w:semiHidden/>
+    <w:unhideWhenUsed/>
+  </w:style>
+  <w:style w:type="table" w:default="1" w:styleId="Tabelanormal">
+    <w:name w:val="Normal Table"/>
+    <w:uiPriority w:val="99"/>
+    <w:semiHidden/>
+    <w:unhideWhenUsed/>
+    <w:tblPr>
+      <w:tblInd w:w="0" w:type="dxa"/>
+      <w:tblCellMar>
+        <w:top w:w="0" w:type="dxa"/>
+        <w:left w:w="108" w:type="dxa"/>
+        <w:bottom w:w="0" w:type="dxa"/>
+        <w:right w:w="108" w:type="dxa"/>
+      </w:tblCellMar>
+    </w:tblPr>
+  </w:style>
+  <w:style w:type="numbering" w:default="1" w:styleId="Semlista">
+    <w:name w:val="No List"/>
+    <w:uiPriority w:val="99"/>
+    <w:semiHidden/>
+    <w:unhideWhenUsed/>
+  </w:style>
+  <w:style w:type="paragraph" w:customStyle="1" w:styleId="titulocapa">
+    <w:name w:val="titulo_capa"/>
+    <w:rsid w:val="00163FAE"/>
+    <w:pPr>
+      <w:spacing w:after="0" w:line="240" w:lineRule="auto"/>
+      <w:ind w:hanging="547"/>
+      <w:jc w:val="center"/>
+    </w:pPr>
+    <w:rPr>
+      <w:rFonts w:ascii="Verdana" w:eastAsia="Times New Roman" w:hAnsi="Verdana" w:cs="Times New Roman"/>
+      <w:b/>
+      <w:noProof/>
+      <w:sz w:val="28"/>
+      <w:szCs w:val="20"/>
+      <w:lang w:eastAsia="pt-BR"/>
+    </w:rPr>
+  </w:style>
+  <w:style w:type="character" w:styleId="Hyperlink">
+    <w:name w:val="Hyperlink"/>
+    <w:basedOn w:val="Fontepargpadro"/>
+    <w:uiPriority w:val="99"/>
+    <w:unhideWhenUsed/>
+    <w:rsid w:val="00163FAE"/>
+    <w:rPr>
+      <w:color w:val="0000FF" w:themeColor="hyperlink"/>
+      <w:u w:val="single"/>
+    </w:rPr>
+  </w:style>
+  <w:style w:type="paragraph" w:styleId="PargrafodaLista">
+    <w:name w:val="List Paragraph"/>
+    <w:basedOn w:val="Normal"/>
+    <w:uiPriority w:val="34"/>
+    <w:qFormat/>
+    <w:rsid w:val="00163FAE"/>
+    <w:pPr>
+      <w:ind w:left="720"/>
+      <w:contextualSpacing/>
+    </w:pPr>
+  </w:style>
+  <w:style w:type="paragraph" w:styleId="Textodebalo">
+    <w:name w:val="Balloon Text"/>
+    <w:basedOn w:val="Normal"/>
+    <w:link w:val="TextodebaloChar"/>
+    <w:uiPriority w:val="99"/>
+    <w:semiHidden/>
+    <w:unhideWhenUsed/>
+    <w:rsid w:val="008F7A9B"/>
+    <w:pPr>
+      <w:spacing w:before="0" w:after="0"/>
+    </w:pPr>
+    <w:rPr>
+      <w:rFonts w:ascii="Tahoma" w:hAnsi="Tahoma" w:cs="Tahoma"/>
+      <w:sz w:val="16"/>
+      <w:szCs w:val="16"/>
+    </w:rPr>
+  </w:style>
+  <w:style w:type="character" w:customStyle="1" w:styleId="TextodebaloChar">
+    <w:name w:val="Texto de balão Char"/>
+    <w:basedOn w:val="Fontepargpadro"/>
+    <w:link w:val="Textodebalo"/>
+    <w:uiPriority w:val="99"/>
+    <w:semiHidden/>
+    <w:rsid w:val="008F7A9B"/>
+    <w:rPr>
+      <w:rFonts w:ascii="Tahoma" w:eastAsia="Times New Roman" w:hAnsi="Tahoma" w:cs="Tahoma"/>
+      <w:sz w:val="16"/>
+      <w:szCs w:val="16"/>
+      <w:lang w:eastAsia="pt-BR"/>
+    </w:rPr>
+  </w:style>
+  <w:style w:type="character" w:customStyle="1" w:styleId="apple-converted-space">
+    <w:name w:val="apple-converted-space"/>
+    <w:basedOn w:val="Fontepargpadro"/>
+    <w:rsid w:val="00E3655F"/>
+  </w:style>
+  <w:style w:type="character" w:customStyle="1" w:styleId="spelle">
+    <w:name w:val="spelle"/>
+    <w:basedOn w:val="Fontepargpadro"/>
+    <w:rsid w:val="00E3655F"/>
+  </w:style>
+  <w:style w:type="paragraph" w:styleId="Cabealho">
+    <w:name w:val="header"/>
+    <w:basedOn w:val="Normal"/>
+    <w:link w:val="CabealhoChar"/>
+    <w:uiPriority w:val="99"/>
+    <w:unhideWhenUsed/>
+    <w:rsid w:val="003B340B"/>
+    <w:pPr>
+      <w:tabs>
+        <w:tab w:val="center" w:pos="4252"/>
+        <w:tab w:val="right" w:pos="8504"/>
+      </w:tabs>
+      <w:spacing w:before="0" w:after="0"/>
+    </w:pPr>
+  </w:style>
+  <w:style w:type="character" w:customStyle="1" w:styleId="CabealhoChar">
+    <w:name w:val="Cabeçalho Char"/>
+    <w:basedOn w:val="Fontepargpadro"/>
+    <w:link w:val="Cabealho"/>
+    <w:uiPriority w:val="99"/>
+    <w:rsid w:val="003B340B"/>
+    <w:rPr>
+      <w:rFonts w:ascii="Times" w:eastAsia="Times New Roman" w:hAnsi="Times" w:cs="Times New Roman"/>
+      <w:szCs w:val="20"/>
+      <w:lang w:eastAsia="pt-BR"/>
+    </w:rPr>
+  </w:style>
+  <w:style w:type="paragraph" w:styleId="Rodap">
+    <w:name w:val="footer"/>
+    <w:basedOn w:val="Normal"/>
+    <w:link w:val="RodapChar"/>
+    <w:uiPriority w:val="99"/>
+    <w:unhideWhenUsed/>
+    <w:rsid w:val="003B340B"/>
+    <w:pPr>
+      <w:tabs>
+        <w:tab w:val="center" w:pos="4252"/>
+        <w:tab w:val="right" w:pos="8504"/>
+      </w:tabs>
+      <w:spacing w:before="0" w:after="0"/>
+    </w:pPr>
+  </w:style>
+  <w:style w:type="character" w:customStyle="1" w:styleId="RodapChar">
+    <w:name w:val="Rodapé Char"/>
+    <w:basedOn w:val="Fontepargpadro"/>
+    <w:link w:val="Rodap"/>
+    <w:uiPriority w:val="99"/>
+    <w:rsid w:val="003B340B"/>
+    <w:rPr>
+      <w:rFonts w:ascii="Times" w:eastAsia="Times New Roman" w:hAnsi="Times" w:cs="Times New Roman"/>
+      <w:szCs w:val="20"/>
+      <w:lang w:eastAsia="pt-BR"/>
+    </w:rPr>
+  </w:style>
+  <w:style w:type="table" w:styleId="SombreamentoMdio1-nfase1">
+    <w:name w:val="Medium Shading 1 Accent 1"/>
+    <w:basedOn w:val="Tabelanormal"/>
+    <w:uiPriority w:val="63"/>
+    <w:rsid w:val="00034CB8"/>
+    <w:pPr>
+      <w:spacing w:after="0" w:line="240" w:lineRule="auto"/>
+    </w:pPr>
+    <w:tblPr>
+      <w:tblStyleRowBandSize w:val="1"/>
+      <w:tblStyleColBandSize w:val="1"/>
+      <w:tblInd w:w="0" w:type="dxa"/>
+      <w:tblBorders>
+        <w:top w:val="single" w:sz="8" w:space="0" w:color="7BA0CD" w:themeColor="accent1" w:themeTint="BF"/>
+        <w:left w:val="single" w:sz="8" w:space="0" w:color="7BA0CD" w:themeColor="accent1" w:themeTint="BF"/>
+        <w:bottom w:val="single" w:sz="8" w:space="0" w:color="7BA0CD" w:themeColor="accent1" w:themeTint="BF"/>
+        <w:right w:val="single" w:sz="8" w:space="0" w:color="7BA0CD" w:themeColor="accent1" w:themeTint="BF"/>
+        <w:insideH w:val="single" w:sz="8" w:space="0" w:color="7BA0CD" w:themeColor="accent1" w:themeTint="BF"/>
+      </w:tblBorders>
+      <w:tblCellMar>
+        <w:top w:w="0" w:type="dxa"/>
+        <w:left w:w="108" w:type="dxa"/>
+        <w:bottom w:w="0" w:type="dxa"/>
+        <w:right w:w="108" w:type="dxa"/>
+      </w:tblCellMar>
+    </w:tblPr>
+    <w:tblStylePr w:type="firstRow">
+      <w:pPr>
+        <w:spacing w:before="0" w:after="0" w:line="240" w:lineRule="auto"/>
+      </w:pPr>
+      <w:rPr>
+        <w:b/>
+        <w:bCs/>
+        <w:color w:val="FFFFFF" w:themeColor="background1"/>
+      </w:rPr>
+      <w:tblPr/>
+      <w:tcPr>
+        <w:tcBorders>
+          <w:top w:val="single" w:sz="8" w:space="0" w:color="7BA0CD" w:themeColor="accent1" w:themeTint="BF"/>
+          <w:left w:val="single" w:sz="8" w:space="0" w:color="7BA0CD" w:themeColor="accent1" w:themeTint="BF"/>
+          <w:bottom w:val="single" w:sz="8" w:space="0" w:color="7BA0CD" w:themeColor="accent1" w:themeTint="BF"/>
+          <w:right w:val="single" w:sz="8" w:space="0" w:color="7BA0CD" w:themeColor="accent1" w:themeTint="BF"/>
+          <w:insideH w:val="nil"/>
+          <w:insideV w:val="nil"/>
+        </w:tcBorders>
+        <w:shd w:val="clear" w:color="auto" w:fill="4F81BD" w:themeFill="accent1"/>
+      </w:tcPr>
+    </w:tblStylePr>
+    <w:tblStylePr w:type="lastRow">
+      <w:pPr>
+        <w:spacing w:before="0" w:after="0" w:line="240" w:lineRule="auto"/>
+      </w:pPr>
+      <w:rPr>
+        <w:b/>
+        <w:bCs/>
+      </w:rPr>
+      <w:tblPr/>
+      <w:tcPr>
+        <w:tcBorders>
+          <w:top w:val="double" w:sz="6" w:space="0" w:color="7BA0CD" w:themeColor="accent1" w:themeTint="BF"/>
+          <w:left w:val="single" w:sz="8" w:space="0" w:color="7BA0CD" w:themeColor="accent1" w:themeTint="BF"/>
+          <w:bottom w:val="single" w:sz="8" w:space="0" w:color="7BA0CD" w:themeColor="accent1" w:themeTint="BF"/>
+          <w:right w:val="single" w:sz="8" w:space="0" w:color="7BA0CD" w:themeColor="accent1" w:themeTint="BF"/>
+          <w:insideH w:val="nil"/>
+          <w:insideV w:val="nil"/>
+        </w:tcBorders>
+      </w:tcPr>
+    </w:tblStylePr>
+    <w:tblStylePr w:type="firstCol">
+      <w:rPr>
+        <w:b/>
+        <w:bCs/>
+      </w:rPr>
+    </w:tblStylePr>
+    <w:tblStylePr w:type="lastCol">
+      <w:rPr>
+        <w:b/>
+        <w:bCs/>
+      </w:rPr>
+    </w:tblStylePr>
+    <w:tblStylePr w:type="band1Vert">
+      <w:tblPr/>
+      <w:tcPr>
+        <w:shd w:val="clear" w:color="auto" w:fill="D3DFEE" w:themeFill="accent1" w:themeFillTint="3F"/>
+      </w:tcPr>
+    </w:tblStylePr>
+    <w:tblStylePr w:type="band1Horz">
+      <w:tblPr/>
+      <w:tcPr>
+        <w:tcBorders>
+          <w:insideH w:val="nil"/>
+          <w:insideV w:val="nil"/>
+        </w:tcBorders>
+        <w:shd w:val="clear" w:color="auto" w:fill="D3DFEE" w:themeFill="accent1" w:themeFillTint="3F"/>
+      </w:tcPr>
+    </w:tblStylePr>
+    <w:tblStylePr w:type="band2Horz">
+      <w:tblPr/>
+      <w:tcPr>
+        <w:tcBorders>
+          <w:insideH w:val="nil"/>
+          <w:insideV w:val="nil"/>
+        </w:tcBorders>
+      </w:tcPr>
+    </w:tblStylePr>
+  </w:style>
+  <w:style w:type="paragraph" w:styleId="Textodenotadefim">
+    <w:name w:val="endnote text"/>
+    <w:basedOn w:val="Normal"/>
+    <w:link w:val="TextodenotadefimChar"/>
+    <w:uiPriority w:val="99"/>
+    <w:semiHidden/>
+    <w:unhideWhenUsed/>
+    <w:rsid w:val="00034CB8"/>
+    <w:pPr>
+      <w:spacing w:before="0" w:after="0"/>
+    </w:pPr>
+    <w:rPr>
+      <w:sz w:val="20"/>
+    </w:rPr>
+  </w:style>
+  <w:style w:type="character" w:customStyle="1" w:styleId="TextodenotadefimChar">
+    <w:name w:val="Texto de nota de fim Char"/>
+    <w:basedOn w:val="Fontepargpadro"/>
+    <w:link w:val="Textodenotadefim"/>
+    <w:uiPriority w:val="99"/>
+    <w:semiHidden/>
+    <w:rsid w:val="00034CB8"/>
+    <w:rPr>
+      <w:rFonts w:ascii="Times" w:eastAsia="Times New Roman" w:hAnsi="Times" w:cs="Times New Roman"/>
+      <w:sz w:val="20"/>
+      <w:szCs w:val="20"/>
+      <w:lang w:eastAsia="pt-BR"/>
+    </w:rPr>
+  </w:style>
+  <w:style w:type="character" w:styleId="Refdenotadefim">
+    <w:name w:val="endnote reference"/>
+    <w:basedOn w:val="Fontepargpadro"/>
+    <w:uiPriority w:val="99"/>
+    <w:semiHidden/>
+    <w:unhideWhenUsed/>
+    <w:rsid w:val="00034CB8"/>
+    <w:rPr>
+      <w:vertAlign w:val="superscript"/>
+    </w:rPr>
+  </w:style>
+  <w:style w:type="paragraph" w:styleId="Legenda">
+    <w:name w:val="caption"/>
+    <w:basedOn w:val="Normal"/>
+    <w:next w:val="Normal"/>
+    <w:uiPriority w:val="35"/>
+    <w:unhideWhenUsed/>
+    <w:qFormat/>
+    <w:rsid w:val="00FE10A3"/>
+    <w:pPr>
+      <w:spacing w:before="0" w:after="200"/>
+    </w:pPr>
+    <w:rPr>
+      <w:b/>
+      <w:bCs/>
+      <w:color w:val="4F81BD" w:themeColor="accent1"/>
+      <w:sz w:val="18"/>
+      <w:szCs w:val="18"/>
+    </w:rPr>
+  </w:style>
 </w:styles>
 </file>
 
@@ -6084,7 +7492,7 @@
 </file>
 
 <file path=customXml/itemProps1.xml><?xml version="1.0" encoding="utf-8"?>
-<ds:datastoreItem xmlns:ds="http://schemas.openxmlformats.org/officeDocument/2006/customXml" ds:itemID="{8AC094BC-CF0A-40C0-98BF-79DAD800C79B}">
+<ds:datastoreItem xmlns:ds="http://schemas.openxmlformats.org/officeDocument/2006/customXml" ds:itemID="{18C915D3-EB68-4AA1-84DC-3C9421EFC0BE}">
   <ds:schemaRefs>
     <ds:schemaRef ds:uri="http://schemas.openxmlformats.org/officeDocument/2006/bibliography"/>
   </ds:schemaRefs>

</xml_diff>